<commit_message>
Syncing with version 25.0.20906.0
</commit_message>
<xml_diff>
--- a/Apps/US/IRSForms/app/src/Printing/IRS 1099 Print.docx
+++ b/Apps/US/IRSForms/app/src/Printing/IRS 1099 Print.docx
@@ -42,7 +42,6 @@
                 <w15:dataBinding w:prefixMappings="xmlns:ns0='urn:microsoft-dynamics-nav/reports/IRS_1099_Create_Printable/10032/' " w:xpath="/ns0:NavWordReportXmlPart[1]/ns0:IRS1099FormDocHeader[1]/ns0:Report_Type[1]" w:storeItemID="{B3C4C3AA-F1FB-4274-B344-724B9FE87532}"/>
               </w:sdtPr>
               <w:sdtContent>
-                <w:proofErr w:type="spellStart"/>
                 <w:r>
                   <w:rPr>
                     <w:b/>
@@ -52,7 +51,6 @@
                   </w:rPr>
                   <w:t>Report_Type</w:t>
                 </w:r>
-                <w:proofErr w:type="spellEnd"/>
               </w:sdtContent>
             </w:sdt>
             <w:r>
@@ -64,7 +62,6 @@
               </w:rPr>
               <w:t xml:space="preserve"> </w:t>
             </w:r>
-            <w:proofErr w:type="gramStart"/>
             <w:r>
               <w:rPr>
                 <w:b/>
@@ -74,7 +71,6 @@
               </w:rPr>
               <w:t>Substitution</w:t>
             </w:r>
-            <w:proofErr w:type="gramEnd"/>
           </w:p>
           <w:p>
             <w:pPr>
@@ -109,23 +105,7 @@
                 <w:sz w:val="16"/>
                 <w:szCs w:val="16"/>
               </w:rPr>
-              <w:t>(</w:t>
-            </w:r>
-            <w:proofErr w:type="gramStart"/>
-            <w:r>
-              <w:rPr>
-                <w:sz w:val="16"/>
-                <w:szCs w:val="16"/>
-              </w:rPr>
-              <w:t>keep for</w:t>
-            </w:r>
-            <w:proofErr w:type="gramEnd"/>
-            <w:r>
-              <w:rPr>
-                <w:sz w:val="16"/>
-                <w:szCs w:val="16"/>
-              </w:rPr>
-              <w:t xml:space="preserve"> your records)</w:t>
+              <w:t>(keep for your records)</w:t>
             </w:r>
           </w:p>
         </w:tc>
@@ -169,12 +149,12 @@
         <w:tblStyle w:val="TableGrid"/>
         <w:tblW w:w="0" w:type="auto"/>
         <w:tblBorders>
-          <w:top w:val="none" w:color="auto" w:sz="0" w:space="0"/>
-          <w:left w:val="none" w:color="auto" w:sz="0" w:space="0"/>
-          <w:bottom w:val="none" w:color="auto" w:sz="0" w:space="0"/>
-          <w:right w:val="none" w:color="auto" w:sz="0" w:space="0"/>
-          <w:insideH w:val="none" w:color="auto" w:sz="0" w:space="0"/>
-          <w:insideV w:val="none" w:color="auto" w:sz="0" w:space="0"/>
+          <w:top w:val="none" w:sz="0" w:space="0" w:color="auto"/>
+          <w:left w:val="none" w:sz="0" w:space="0" w:color="auto"/>
+          <w:bottom w:val="none" w:sz="0" w:space="0" w:color="auto"/>
+          <w:right w:val="none" w:sz="0" w:space="0" w:color="auto"/>
+          <w:insideH w:val="none" w:sz="0" w:space="0" w:color="auto"/>
+          <w:insideV w:val="none" w:sz="0" w:space="0" w:color="auto"/>
         </w:tblBorders>
         <w:tblLook w:val="04A0" w:firstRow="1" w:lastRow="0" w:firstColumn="1" w:lastColumn="0" w:noHBand="0" w:noVBand="1"/>
       </w:tblPr>
@@ -234,7 +214,6 @@
                 <w:text/>
               </w:sdtPr>
               <w:sdtContent>
-                <w:proofErr w:type="spellStart"/>
                 <w:r>
                   <w:rPr>
                     <w:b/>
@@ -244,7 +223,6 @@
                   </w:rPr>
                   <w:t>FormName</w:t>
                 </w:r>
-                <w:proofErr w:type="spellEnd"/>
               </w:sdtContent>
             </w:sdt>
           </w:p>
@@ -279,11 +257,9 @@
                 <w:text/>
               </w:sdtPr>
               <w:sdtContent>
-                <w:proofErr w:type="spellStart"/>
                 <w:r>
                   <w:t>Report_Year</w:t>
                 </w:r>
-                <w:proofErr w:type="spellEnd"/>
               </w:sdtContent>
             </w:sdt>
           </w:p>
@@ -331,7 +307,6 @@
               <w:szCs w:val="28"/>
             </w:rPr>
           </w:pPr>
-          <w:proofErr w:type="spellStart"/>
           <w:r>
             <w:rPr>
               <w:b/>
@@ -341,7 +316,6 @@
             </w:rPr>
             <w:t>FormDescription</w:t>
           </w:r>
-          <w:proofErr w:type="spellEnd"/>
         </w:p>
       </w:sdtContent>
     </w:sdt>
@@ -350,8 +324,8 @@
         <w:tblStyle w:val="TableGrid"/>
         <w:tblW w:w="5000" w:type="pct"/>
         <w:tblBorders>
-          <w:insideH w:val="none" w:color="auto" w:sz="0" w:space="0"/>
-          <w:insideV w:val="none" w:color="auto" w:sz="0" w:space="0"/>
+          <w:insideH w:val="none" w:sz="0" w:space="0" w:color="auto"/>
+          <w:insideV w:val="none" w:sz="0" w:space="0" w:color="auto"/>
         </w:tblBorders>
         <w:tblLook w:val="04A0" w:firstRow="1" w:lastRow="0" w:firstColumn="1" w:lastColumn="0" w:noHBand="0" w:noVBand="1"/>
       </w:tblPr>
@@ -425,11 +399,9 @@
                 <w:text/>
               </w:sdtPr>
               <w:sdtContent>
-                <w:proofErr w:type="spellStart"/>
                 <w:r>
                   <w:t>Company_Name</w:t>
                 </w:r>
-                <w:proofErr w:type="spellEnd"/>
               </w:sdtContent>
             </w:sdt>
           </w:p>
@@ -454,11 +426,9 @@
                 <w:text/>
               </w:sdtPr>
               <w:sdtContent>
-                <w:proofErr w:type="spellStart"/>
                 <w:r>
                   <w:t>Vendor_Name</w:t>
                 </w:r>
-                <w:proofErr w:type="spellEnd"/>
               </w:sdtContent>
             </w:sdt>
           </w:p>
@@ -488,11 +458,9 @@
                 <w:text/>
               </w:sdtPr>
               <w:sdtContent>
-                <w:proofErr w:type="spellStart"/>
                 <w:r>
                   <w:t>Company_Address</w:t>
                 </w:r>
-                <w:proofErr w:type="spellEnd"/>
               </w:sdtContent>
             </w:sdt>
           </w:p>
@@ -517,11 +485,9 @@
                 <w:text/>
               </w:sdtPr>
               <w:sdtContent>
-                <w:proofErr w:type="spellStart"/>
                 <w:r>
                   <w:t>Vendor_Address</w:t>
                 </w:r>
-                <w:proofErr w:type="spellEnd"/>
               </w:sdtContent>
             </w:sdt>
           </w:p>
@@ -551,11 +517,9 @@
                 <w:text/>
               </w:sdtPr>
               <w:sdtContent>
-                <w:proofErr w:type="spellStart"/>
                 <w:r>
                   <w:t>Company_City</w:t>
                 </w:r>
-                <w:proofErr w:type="spellEnd"/>
               </w:sdtContent>
             </w:sdt>
           </w:p>
@@ -580,11 +544,9 @@
                 <w:text/>
               </w:sdtPr>
               <w:sdtContent>
-                <w:proofErr w:type="spellStart"/>
                 <w:r>
                   <w:t>Vendor_City</w:t>
                 </w:r>
-                <w:proofErr w:type="spellEnd"/>
               </w:sdtContent>
             </w:sdt>
           </w:p>
@@ -614,11 +576,9 @@
                 <w:text/>
               </w:sdtPr>
               <w:sdtContent>
-                <w:proofErr w:type="spellStart"/>
                 <w:r>
                   <w:t>Company_County</w:t>
                 </w:r>
-                <w:proofErr w:type="spellEnd"/>
               </w:sdtContent>
             </w:sdt>
           </w:p>
@@ -643,11 +603,9 @@
                 <w:text/>
               </w:sdtPr>
               <w:sdtContent>
-                <w:proofErr w:type="spellStart"/>
                 <w:r>
                   <w:t>Vendor_County</w:t>
                 </w:r>
-                <w:proofErr w:type="spellEnd"/>
               </w:sdtContent>
             </w:sdt>
           </w:p>
@@ -663,7 +621,13 @@
               <w:spacing w:after="160" w:line="278" w:lineRule="auto"/>
             </w:pPr>
             <w:r>
-              <w:t xml:space="preserve">Country: </w:t>
+              <w:t>Country</w:t>
+            </w:r>
+            <w:r>
+              <w:t>/Region</w:t>
+            </w:r>
+            <w:r>
+              <w:t xml:space="preserve">: </w:t>
             </w:r>
             <w:sdt>
               <w:sdtPr>
@@ -677,11 +641,9 @@
                 <w:text/>
               </w:sdtPr>
               <w:sdtContent>
-                <w:proofErr w:type="spellStart"/>
                 <w:r>
                   <w:t>Company_Country</w:t>
                 </w:r>
-                <w:proofErr w:type="spellEnd"/>
               </w:sdtContent>
             </w:sdt>
           </w:p>
@@ -692,7 +654,13 @@
           </w:tcPr>
           <w:p>
             <w:r>
-              <w:t xml:space="preserve">Country: </w:t>
+              <w:t>Country</w:t>
+            </w:r>
+            <w:r>
+              <w:t>/Region</w:t>
+            </w:r>
+            <w:r>
+              <w:t xml:space="preserve">: </w:t>
             </w:r>
             <w:sdt>
               <w:sdtPr>
@@ -706,11 +674,9 @@
                 <w:text/>
               </w:sdtPr>
               <w:sdtContent>
-                <w:proofErr w:type="spellStart"/>
                 <w:r>
                   <w:t>Vendor_Country</w:t>
                 </w:r>
-                <w:proofErr w:type="spellEnd"/>
               </w:sdtContent>
             </w:sdt>
           </w:p>
@@ -743,11 +709,9 @@
                 <w:text/>
               </w:sdtPr>
               <w:sdtContent>
-                <w:proofErr w:type="spellStart"/>
                 <w:r>
                   <w:t>Company_Post_Code</w:t>
                 </w:r>
-                <w:proofErr w:type="spellEnd"/>
               </w:sdtContent>
             </w:sdt>
           </w:p>
@@ -775,11 +739,9 @@
                 <w:text/>
               </w:sdtPr>
               <w:sdtContent>
-                <w:proofErr w:type="spellStart"/>
                 <w:r>
                   <w:t>Vendor_Post_Code</w:t>
                 </w:r>
-                <w:proofErr w:type="spellEnd"/>
               </w:sdtContent>
             </w:sdt>
           </w:p>
@@ -812,11 +774,9 @@
                 <w:text/>
               </w:sdtPr>
               <w:sdtContent>
-                <w:proofErr w:type="spellStart"/>
                 <w:r>
                   <w:t>Company_PhoneNo</w:t>
                 </w:r>
-                <w:proofErr w:type="spellEnd"/>
               </w:sdtContent>
             </w:sdt>
           </w:p>
@@ -847,11 +807,9 @@
                 <w:text/>
               </w:sdtPr>
               <w:sdtContent>
-                <w:proofErr w:type="spellStart"/>
                 <w:r>
                   <w:t>Vendor_BankAccountNo</w:t>
                 </w:r>
-                <w:proofErr w:type="spellEnd"/>
               </w:sdtContent>
             </w:sdt>
           </w:p>
@@ -884,11 +842,9 @@
                 <w:text/>
               </w:sdtPr>
               <w:sdtContent>
-                <w:proofErr w:type="spellStart"/>
                 <w:r>
                   <w:t>Company_FederalID</w:t>
                 </w:r>
-                <w:proofErr w:type="spellEnd"/>
               </w:sdtContent>
             </w:sdt>
           </w:p>
@@ -916,11 +872,9 @@
                 <w:text/>
               </w:sdtPr>
               <w:sdtContent>
-                <w:proofErr w:type="spellStart"/>
                 <w:r>
                   <w:t>Vendor_FederalID</w:t>
                 </w:r>
-                <w:proofErr w:type="spellEnd"/>
               </w:sdtContent>
             </w:sdt>
           </w:p>
@@ -957,11 +911,9 @@
           <w:text/>
         </w:sdtPr>
         <w:sdtContent>
-          <w:proofErr w:type="spellStart"/>
           <w:r>
             <w:t>Vendor_FATCA_Requirment</w:t>
           </w:r>
-          <w:proofErr w:type="spellEnd"/>
         </w:sdtContent>
       </w:sdt>
     </w:p>
@@ -978,7 +930,7 @@
         <w:tblStyle w:val="TableGrid"/>
         <w:tblW w:w="0" w:type="auto"/>
         <w:tblBorders>
-          <w:insideV w:val="none" w:color="auto" w:sz="0" w:space="0"/>
+          <w:insideV w:val="none" w:sz="0" w:space="0" w:color="auto"/>
         </w:tblBorders>
         <w:tblLook w:val="04A0" w:firstRow="1" w:lastRow="0" w:firstColumn="1" w:lastColumn="0" w:noHBand="0" w:noVBand="1"/>
       </w:tblPr>
@@ -991,7 +943,7 @@
           <w:alias w:val="#Nav: /IRS1099FormDocHeader/IRS1099ReportLine"/>
           <w:tag w:val="#Nav: IRS_1099_Print/10032"/>
           <w:id w:val="-1926481202"/>
-          <w15:dataBinding w:prefixMappings="xmlns:ns0='urn:microsoft-dynamics-nav/reports/IRS_1099_Print/10032/'" w:xpath="/ns0:NavWordReportXmlPart[1]/ns0:IRS1099FormDocHeader[1]/ns0:IRS1099ReportLine" w:storeItemID="{9546F93F-0A9B-4A08-BB32-B7F9AF9E150F}"/>
+          <w15:dataBinding w:prefixMappings="xmlns:ns0='urn:microsoft-dynamics-nav/reports/IRS_1099_Print/10032/' " w:xpath="/ns0:NavWordReportXmlPart[1]/ns0:IRS1099FormDocHeader[1]/ns0:IRS1099ReportLine" w:storeItemID="{9546F93F-0A9B-4A08-BB32-B7F9AF9E150F}"/>
           <w15:repeatingSection/>
         </w:sdtPr>
         <w:sdtContent>
@@ -1022,11 +974,9 @@
                         <w:tcW w:w="7015" w:type="dxa"/>
                       </w:tcPr>
                       <w:p>
-                        <w:proofErr w:type="spellStart"/>
                         <w:r>
                           <w:t>Line_Name</w:t>
                         </w:r>
-                        <w:proofErr w:type="spellEnd"/>
                       </w:p>
                     </w:tc>
                   </w:sdtContent>
@@ -1047,24 +997,15 @@
                         <w:tcW w:w="2613" w:type="dxa"/>
                       </w:tcPr>
                       <w:p>
-                        <w:pPr>
-                          <w:tabs>
-                            <w:tab w:val="left" w:pos="420"/>
-                            <w:tab w:val="right" w:pos="2397"/>
-                          </w:tabs>
-                          <w:jc w:val="right"/>
-                        </w:pPr>
                         <w:r>
                           <w:tab/>
                         </w:r>
                         <w:r>
                           <w:tab/>
                         </w:r>
-                        <w:proofErr w:type="spellStart"/>
                         <w:r>
                           <w:t>Line_Value</w:t>
                         </w:r>
-                        <w:proofErr w:type="spellEnd"/>
                       </w:p>
                     </w:tc>
                   </w:sdtContent>
@@ -1138,12 +1079,12 @@
         <w:tblStyle w:val="TableGrid"/>
         <w:tblW w:w="0" w:type="auto"/>
         <w:tblBorders>
-          <w:top w:val="none" w:color="auto" w:sz="0" w:space="0"/>
-          <w:left w:val="none" w:color="auto" w:sz="0" w:space="0"/>
-          <w:bottom w:val="none" w:color="auto" w:sz="0" w:space="0"/>
-          <w:right w:val="none" w:color="auto" w:sz="0" w:space="0"/>
-          <w:insideH w:val="none" w:color="auto" w:sz="0" w:space="0"/>
-          <w:insideV w:val="none" w:color="auto" w:sz="0" w:space="0"/>
+          <w:top w:val="none" w:sz="0" w:space="0" w:color="auto"/>
+          <w:left w:val="none" w:sz="0" w:space="0" w:color="auto"/>
+          <w:bottom w:val="none" w:sz="0" w:space="0" w:color="auto"/>
+          <w:right w:val="none" w:sz="0" w:space="0" w:color="auto"/>
+          <w:insideH w:val="none" w:sz="0" w:space="0" w:color="auto"/>
+          <w:insideV w:val="none" w:sz="0" w:space="0" w:color="auto"/>
         </w:tblBorders>
         <w:tblLook w:val="04A0" w:firstRow="1" w:lastRow="0" w:firstColumn="1" w:lastColumn="0" w:noHBand="0" w:noVBand="1"/>
       </w:tblPr>
@@ -1162,7 +1103,7 @@
           <w:alias w:val="#Nav: /IRS1099FormDocHeader/IRS1099FormInstruction"/>
           <w:tag w:val="#Nav: IRS_1099_Print/10032"/>
           <w:id w:val="-1900806079"/>
-          <w15:dataBinding w:prefixMappings="xmlns:ns0='urn:microsoft-dynamics-nav/reports/IRS_1099_Print/10032/'" w:xpath="/ns0:NavWordReportXmlPart[1]/ns0:IRS1099FormDocHeader[1]/ns0:IRS1099FormInstruction" w:storeItemID="{9546F93F-0A9B-4A08-BB32-B7F9AF9E150F}"/>
+          <w15:dataBinding w:prefixMappings="xmlns:ns0='urn:microsoft-dynamics-nav/reports/IRS_1099_Print/10032/' " w:xpath="/ns0:NavWordReportXmlPart[1]/ns0:IRS1099FormDocHeader[1]/ns0:IRS1099FormInstruction" w:storeItemID="{9546F93F-0A9B-4A08-BB32-B7F9AF9E150F}"/>
           <w15:repeatingSection/>
         </w:sdtPr>
         <w:sdtContent>
@@ -1212,7 +1153,6 @@
                             <w:szCs w:val="18"/>
                           </w:rPr>
                         </w:pPr>
-                        <w:proofErr w:type="spellStart"/>
                         <w:r>
                           <w:rPr>
                             <w:b/>
@@ -1222,7 +1162,6 @@
                           </w:rPr>
                           <w:t>Instruction_Header</w:t>
                         </w:r>
-                        <w:proofErr w:type="spellEnd"/>
                       </w:p>
                     </w:tc>
                   </w:sdtContent>
@@ -1256,7 +1195,6 @@
                             <w:szCs w:val="18"/>
                           </w:rPr>
                         </w:pPr>
-                        <w:proofErr w:type="spellStart"/>
                         <w:r>
                           <w:rPr>
                             <w:sz w:val="18"/>
@@ -1264,7 +1202,6 @@
                           </w:rPr>
                           <w:t>Instruction_Description</w:t>
                         </w:r>
-                        <w:proofErr w:type="spellEnd"/>
                       </w:p>
                     </w:tc>
                   </w:sdtContent>
@@ -1897,11 +1834,13 @@
   <w:rsids>
     <w:rsidRoot w:val="00967D68"/>
     <w:rsid w:val="00002F46"/>
+    <w:rsid w:val="000663A1"/>
     <w:rsid w:val="000B1621"/>
     <w:rsid w:val="00116C6A"/>
     <w:rsid w:val="001251A8"/>
     <w:rsid w:val="001854B2"/>
     <w:rsid w:val="00236E8D"/>
+    <w:rsid w:val="002568A0"/>
     <w:rsid w:val="002A7A6C"/>
     <w:rsid w:val="00303B1D"/>
     <w:rsid w:val="00370F99"/>
@@ -2698,7 +2637,11 @@
 </a:theme>
 </file>
 
-<file path=customXml/item1.xml>��< ? x m l   v e r s i o n = " 1 . 0 "   e n c o d i n g = " u t f - 1 6 " ? > < N a v W o r d R e p o r t X m l P a r t   x m l n s = " u r n : m i c r o s o f t - d y n a m i c s - n a v / r e p o r t s / I R S _ 1 0 9 9 _ P r i n t / 1 0 0 3 2 / " > +<file path=customXml/item1.xml><?xml version="1.0" encoding="utf-8"?>
+<b:Sources xmlns:b="http://schemas.openxmlformats.org/officeDocument/2006/bibliography" xmlns="http://schemas.openxmlformats.org/officeDocument/2006/bibliography" SelectedStyle="\APASixthEditionOfficeOnline.xsl" StyleName="APA" Version="6"/>
+</file>
+
+<file path=customXml/item2.xml>��< ? x m l   v e r s i o n = " 1 . 0 "   e n c o d i n g = " u t f - 1 6 " ? > < N a v W o r d R e p o r t X m l P a r t   x m l n s = " u r n : m i c r o s o f t - d y n a m i c s - n a v / r e p o r t s / I R S _ 1 0 9 9 _ P r i n t / 1 0 0 3 2 / " >   
      < I R S 1 0 9 9 F o r m D o c H e a d e r >   
@@ -2783,22 +2726,18 @@
  < / N a v W o r d R e p o r t X m l P a r t > 
 </file>
 
-<file path=customXml/item2.xml><?xml version="1.0" encoding="utf-8"?>
-<b:Sources xmlns:b="http://schemas.openxmlformats.org/officeDocument/2006/bibliography" xmlns="http://schemas.openxmlformats.org/officeDocument/2006/bibliography" SelectedStyle="\APASixthEditionOfficeOnline.xsl" StyleName="APA" Version="6"/>
-</file>
-
 <file path=customXml/itemProps1.xml><?xml version="1.0" encoding="utf-8"?>
-<ds:datastoreItem xmlns:ds="http://schemas.openxmlformats.org/officeDocument/2006/customXml" ds:itemID="{9546F93F-0A9B-4A08-BB32-B7F9AF9E150F}">
+<ds:datastoreItem xmlns:ds="http://schemas.openxmlformats.org/officeDocument/2006/customXml" ds:itemID="{8BC285C8-3924-434D-95A4-22749E1174EA}">
   <ds:schemaRefs>
-    <ds:schemaRef ds:uri="urn:microsoft-dynamics-nav/reports/IRS_1099_Print/10032/"/>
+    <ds:schemaRef ds:uri="http://schemas.openxmlformats.org/officeDocument/2006/bibliography"/>
   </ds:schemaRefs>
 </ds:datastoreItem>
 </file>
 
 <file path=customXml/itemProps2.xml><?xml version="1.0" encoding="utf-8"?>
-<ds:datastoreItem xmlns:ds="http://schemas.openxmlformats.org/officeDocument/2006/customXml" ds:itemID="{8BC285C8-3924-434D-95A4-22749E1174EA}">
+<ds:datastoreItem xmlns:ds="http://schemas.openxmlformats.org/officeDocument/2006/customXml" ds:itemID="{9546F93F-0A9B-4A08-BB32-B7F9AF9E150F}">
   <ds:schemaRefs>
-    <ds:schemaRef ds:uri="http://schemas.openxmlformats.org/officeDocument/2006/bibliography"/>
+    <ds:schemaRef ds:uri="urn:microsoft-dynamics-nav/reports/IRS_1099_Print/10032/"/>
   </ds:schemaRefs>
 </ds:datastoreItem>
 </file>

</xml_diff>

<commit_message>
Syncing with version 25.0.20906.0 (#26687)
Fixes
[AB#420000](https://dynamicssmb2.visualstudio.com/1fcb79e7-ab07-432a-a3c6-6cf5a88ba4a5/_workitems/edit/420000)
</commit_message>
<xml_diff>
--- a/Apps/US/IRSForms/app/src/Printing/IRS 1099 Print.docx
+++ b/Apps/US/IRSForms/app/src/Printing/IRS 1099 Print.docx
@@ -42,7 +42,6 @@
                 <w15:dataBinding w:prefixMappings="xmlns:ns0='urn:microsoft-dynamics-nav/reports/IRS_1099_Create_Printable/10032/' " w:xpath="/ns0:NavWordReportXmlPart[1]/ns0:IRS1099FormDocHeader[1]/ns0:Report_Type[1]" w:storeItemID="{B3C4C3AA-F1FB-4274-B344-724B9FE87532}"/>
               </w:sdtPr>
               <w:sdtContent>
-                <w:proofErr w:type="spellStart"/>
                 <w:r>
                   <w:rPr>
                     <w:b/>
@@ -52,7 +51,6 @@
                   </w:rPr>
                   <w:t>Report_Type</w:t>
                 </w:r>
-                <w:proofErr w:type="spellEnd"/>
               </w:sdtContent>
             </w:sdt>
             <w:r>
@@ -64,7 +62,6 @@
               </w:rPr>
               <w:t xml:space="preserve"> </w:t>
             </w:r>
-            <w:proofErr w:type="gramStart"/>
             <w:r>
               <w:rPr>
                 <w:b/>
@@ -74,7 +71,6 @@
               </w:rPr>
               <w:t>Substitution</w:t>
             </w:r>
-            <w:proofErr w:type="gramEnd"/>
           </w:p>
           <w:p>
             <w:pPr>
@@ -109,23 +105,7 @@
                 <w:sz w:val="16"/>
                 <w:szCs w:val="16"/>
               </w:rPr>
-              <w:t>(</w:t>
-            </w:r>
-            <w:proofErr w:type="gramStart"/>
-            <w:r>
-              <w:rPr>
-                <w:sz w:val="16"/>
-                <w:szCs w:val="16"/>
-              </w:rPr>
-              <w:t>keep for</w:t>
-            </w:r>
-            <w:proofErr w:type="gramEnd"/>
-            <w:r>
-              <w:rPr>
-                <w:sz w:val="16"/>
-                <w:szCs w:val="16"/>
-              </w:rPr>
-              <w:t xml:space="preserve"> your records)</w:t>
+              <w:t>(keep for your records)</w:t>
             </w:r>
           </w:p>
         </w:tc>
@@ -169,12 +149,12 @@
         <w:tblStyle w:val="TableGrid"/>
         <w:tblW w:w="0" w:type="auto"/>
         <w:tblBorders>
-          <w:top w:val="none" w:color="auto" w:sz="0" w:space="0"/>
-          <w:left w:val="none" w:color="auto" w:sz="0" w:space="0"/>
-          <w:bottom w:val="none" w:color="auto" w:sz="0" w:space="0"/>
-          <w:right w:val="none" w:color="auto" w:sz="0" w:space="0"/>
-          <w:insideH w:val="none" w:color="auto" w:sz="0" w:space="0"/>
-          <w:insideV w:val="none" w:color="auto" w:sz="0" w:space="0"/>
+          <w:top w:val="none" w:sz="0" w:space="0" w:color="auto"/>
+          <w:left w:val="none" w:sz="0" w:space="0" w:color="auto"/>
+          <w:bottom w:val="none" w:sz="0" w:space="0" w:color="auto"/>
+          <w:right w:val="none" w:sz="0" w:space="0" w:color="auto"/>
+          <w:insideH w:val="none" w:sz="0" w:space="0" w:color="auto"/>
+          <w:insideV w:val="none" w:sz="0" w:space="0" w:color="auto"/>
         </w:tblBorders>
         <w:tblLook w:val="04A0" w:firstRow="1" w:lastRow="0" w:firstColumn="1" w:lastColumn="0" w:noHBand="0" w:noVBand="1"/>
       </w:tblPr>
@@ -234,7 +214,6 @@
                 <w:text/>
               </w:sdtPr>
               <w:sdtContent>
-                <w:proofErr w:type="spellStart"/>
                 <w:r>
                   <w:rPr>
                     <w:b/>
@@ -244,7 +223,6 @@
                   </w:rPr>
                   <w:t>FormName</w:t>
                 </w:r>
-                <w:proofErr w:type="spellEnd"/>
               </w:sdtContent>
             </w:sdt>
           </w:p>
@@ -279,11 +257,9 @@
                 <w:text/>
               </w:sdtPr>
               <w:sdtContent>
-                <w:proofErr w:type="spellStart"/>
                 <w:r>
                   <w:t>Report_Year</w:t>
                 </w:r>
-                <w:proofErr w:type="spellEnd"/>
               </w:sdtContent>
             </w:sdt>
           </w:p>
@@ -331,7 +307,6 @@
               <w:szCs w:val="28"/>
             </w:rPr>
           </w:pPr>
-          <w:proofErr w:type="spellStart"/>
           <w:r>
             <w:rPr>
               <w:b/>
@@ -341,7 +316,6 @@
             </w:rPr>
             <w:t>FormDescription</w:t>
           </w:r>
-          <w:proofErr w:type="spellEnd"/>
         </w:p>
       </w:sdtContent>
     </w:sdt>
@@ -350,8 +324,8 @@
         <w:tblStyle w:val="TableGrid"/>
         <w:tblW w:w="5000" w:type="pct"/>
         <w:tblBorders>
-          <w:insideH w:val="none" w:color="auto" w:sz="0" w:space="0"/>
-          <w:insideV w:val="none" w:color="auto" w:sz="0" w:space="0"/>
+          <w:insideH w:val="none" w:sz="0" w:space="0" w:color="auto"/>
+          <w:insideV w:val="none" w:sz="0" w:space="0" w:color="auto"/>
         </w:tblBorders>
         <w:tblLook w:val="04A0" w:firstRow="1" w:lastRow="0" w:firstColumn="1" w:lastColumn="0" w:noHBand="0" w:noVBand="1"/>
       </w:tblPr>
@@ -425,11 +399,9 @@
                 <w:text/>
               </w:sdtPr>
               <w:sdtContent>
-                <w:proofErr w:type="spellStart"/>
                 <w:r>
                   <w:t>Company_Name</w:t>
                 </w:r>
-                <w:proofErr w:type="spellEnd"/>
               </w:sdtContent>
             </w:sdt>
           </w:p>
@@ -454,11 +426,9 @@
                 <w:text/>
               </w:sdtPr>
               <w:sdtContent>
-                <w:proofErr w:type="spellStart"/>
                 <w:r>
                   <w:t>Vendor_Name</w:t>
                 </w:r>
-                <w:proofErr w:type="spellEnd"/>
               </w:sdtContent>
             </w:sdt>
           </w:p>
@@ -488,11 +458,9 @@
                 <w:text/>
               </w:sdtPr>
               <w:sdtContent>
-                <w:proofErr w:type="spellStart"/>
                 <w:r>
                   <w:t>Company_Address</w:t>
                 </w:r>
-                <w:proofErr w:type="spellEnd"/>
               </w:sdtContent>
             </w:sdt>
           </w:p>
@@ -517,11 +485,9 @@
                 <w:text/>
               </w:sdtPr>
               <w:sdtContent>
-                <w:proofErr w:type="spellStart"/>
                 <w:r>
                   <w:t>Vendor_Address</w:t>
                 </w:r>
-                <w:proofErr w:type="spellEnd"/>
               </w:sdtContent>
             </w:sdt>
           </w:p>
@@ -551,11 +517,9 @@
                 <w:text/>
               </w:sdtPr>
               <w:sdtContent>
-                <w:proofErr w:type="spellStart"/>
                 <w:r>
                   <w:t>Company_City</w:t>
                 </w:r>
-                <w:proofErr w:type="spellEnd"/>
               </w:sdtContent>
             </w:sdt>
           </w:p>
@@ -580,11 +544,9 @@
                 <w:text/>
               </w:sdtPr>
               <w:sdtContent>
-                <w:proofErr w:type="spellStart"/>
                 <w:r>
                   <w:t>Vendor_City</w:t>
                 </w:r>
-                <w:proofErr w:type="spellEnd"/>
               </w:sdtContent>
             </w:sdt>
           </w:p>
@@ -614,11 +576,9 @@
                 <w:text/>
               </w:sdtPr>
               <w:sdtContent>
-                <w:proofErr w:type="spellStart"/>
                 <w:r>
                   <w:t>Company_County</w:t>
                 </w:r>
-                <w:proofErr w:type="spellEnd"/>
               </w:sdtContent>
             </w:sdt>
           </w:p>
@@ -643,11 +603,9 @@
                 <w:text/>
               </w:sdtPr>
               <w:sdtContent>
-                <w:proofErr w:type="spellStart"/>
                 <w:r>
                   <w:t>Vendor_County</w:t>
                 </w:r>
-                <w:proofErr w:type="spellEnd"/>
               </w:sdtContent>
             </w:sdt>
           </w:p>
@@ -663,7 +621,13 @@
               <w:spacing w:after="160" w:line="278" w:lineRule="auto"/>
             </w:pPr>
             <w:r>
-              <w:t xml:space="preserve">Country: </w:t>
+              <w:t>Country</w:t>
+            </w:r>
+            <w:r>
+              <w:t>/Region</w:t>
+            </w:r>
+            <w:r>
+              <w:t xml:space="preserve">: </w:t>
             </w:r>
             <w:sdt>
               <w:sdtPr>
@@ -677,11 +641,9 @@
                 <w:text/>
               </w:sdtPr>
               <w:sdtContent>
-                <w:proofErr w:type="spellStart"/>
                 <w:r>
                   <w:t>Company_Country</w:t>
                 </w:r>
-                <w:proofErr w:type="spellEnd"/>
               </w:sdtContent>
             </w:sdt>
           </w:p>
@@ -692,7 +654,13 @@
           </w:tcPr>
           <w:p>
             <w:r>
-              <w:t xml:space="preserve">Country: </w:t>
+              <w:t>Country</w:t>
+            </w:r>
+            <w:r>
+              <w:t>/Region</w:t>
+            </w:r>
+            <w:r>
+              <w:t xml:space="preserve">: </w:t>
             </w:r>
             <w:sdt>
               <w:sdtPr>
@@ -706,11 +674,9 @@
                 <w:text/>
               </w:sdtPr>
               <w:sdtContent>
-                <w:proofErr w:type="spellStart"/>
                 <w:r>
                   <w:t>Vendor_Country</w:t>
                 </w:r>
-                <w:proofErr w:type="spellEnd"/>
               </w:sdtContent>
             </w:sdt>
           </w:p>
@@ -743,11 +709,9 @@
                 <w:text/>
               </w:sdtPr>
               <w:sdtContent>
-                <w:proofErr w:type="spellStart"/>
                 <w:r>
                   <w:t>Company_Post_Code</w:t>
                 </w:r>
-                <w:proofErr w:type="spellEnd"/>
               </w:sdtContent>
             </w:sdt>
           </w:p>
@@ -775,11 +739,9 @@
                 <w:text/>
               </w:sdtPr>
               <w:sdtContent>
-                <w:proofErr w:type="spellStart"/>
                 <w:r>
                   <w:t>Vendor_Post_Code</w:t>
                 </w:r>
-                <w:proofErr w:type="spellEnd"/>
               </w:sdtContent>
             </w:sdt>
           </w:p>
@@ -812,11 +774,9 @@
                 <w:text/>
               </w:sdtPr>
               <w:sdtContent>
-                <w:proofErr w:type="spellStart"/>
                 <w:r>
                   <w:t>Company_PhoneNo</w:t>
                 </w:r>
-                <w:proofErr w:type="spellEnd"/>
               </w:sdtContent>
             </w:sdt>
           </w:p>
@@ -847,11 +807,9 @@
                 <w:text/>
               </w:sdtPr>
               <w:sdtContent>
-                <w:proofErr w:type="spellStart"/>
                 <w:r>
                   <w:t>Vendor_BankAccountNo</w:t>
                 </w:r>
-                <w:proofErr w:type="spellEnd"/>
               </w:sdtContent>
             </w:sdt>
           </w:p>
@@ -884,11 +842,9 @@
                 <w:text/>
               </w:sdtPr>
               <w:sdtContent>
-                <w:proofErr w:type="spellStart"/>
                 <w:r>
                   <w:t>Company_FederalID</w:t>
                 </w:r>
-                <w:proofErr w:type="spellEnd"/>
               </w:sdtContent>
             </w:sdt>
           </w:p>
@@ -916,11 +872,9 @@
                 <w:text/>
               </w:sdtPr>
               <w:sdtContent>
-                <w:proofErr w:type="spellStart"/>
                 <w:r>
                   <w:t>Vendor_FederalID</w:t>
                 </w:r>
-                <w:proofErr w:type="spellEnd"/>
               </w:sdtContent>
             </w:sdt>
           </w:p>
@@ -957,11 +911,9 @@
           <w:text/>
         </w:sdtPr>
         <w:sdtContent>
-          <w:proofErr w:type="spellStart"/>
           <w:r>
             <w:t>Vendor_FATCA_Requirment</w:t>
           </w:r>
-          <w:proofErr w:type="spellEnd"/>
         </w:sdtContent>
       </w:sdt>
     </w:p>
@@ -978,7 +930,7 @@
         <w:tblStyle w:val="TableGrid"/>
         <w:tblW w:w="0" w:type="auto"/>
         <w:tblBorders>
-          <w:insideV w:val="none" w:color="auto" w:sz="0" w:space="0"/>
+          <w:insideV w:val="none" w:sz="0" w:space="0" w:color="auto"/>
         </w:tblBorders>
         <w:tblLook w:val="04A0" w:firstRow="1" w:lastRow="0" w:firstColumn="1" w:lastColumn="0" w:noHBand="0" w:noVBand="1"/>
       </w:tblPr>
@@ -991,7 +943,7 @@
           <w:alias w:val="#Nav: /IRS1099FormDocHeader/IRS1099ReportLine"/>
           <w:tag w:val="#Nav: IRS_1099_Print/10032"/>
           <w:id w:val="-1926481202"/>
-          <w15:dataBinding w:prefixMappings="xmlns:ns0='urn:microsoft-dynamics-nav/reports/IRS_1099_Print/10032/'" w:xpath="/ns0:NavWordReportXmlPart[1]/ns0:IRS1099FormDocHeader[1]/ns0:IRS1099ReportLine" w:storeItemID="{9546F93F-0A9B-4A08-BB32-B7F9AF9E150F}"/>
+          <w15:dataBinding w:prefixMappings="xmlns:ns0='urn:microsoft-dynamics-nav/reports/IRS_1099_Print/10032/' " w:xpath="/ns0:NavWordReportXmlPart[1]/ns0:IRS1099FormDocHeader[1]/ns0:IRS1099ReportLine" w:storeItemID="{9546F93F-0A9B-4A08-BB32-B7F9AF9E150F}"/>
           <w15:repeatingSection/>
         </w:sdtPr>
         <w:sdtContent>
@@ -1022,11 +974,9 @@
                         <w:tcW w:w="7015" w:type="dxa"/>
                       </w:tcPr>
                       <w:p>
-                        <w:proofErr w:type="spellStart"/>
                         <w:r>
                           <w:t>Line_Name</w:t>
                         </w:r>
-                        <w:proofErr w:type="spellEnd"/>
                       </w:p>
                     </w:tc>
                   </w:sdtContent>
@@ -1047,24 +997,15 @@
                         <w:tcW w:w="2613" w:type="dxa"/>
                       </w:tcPr>
                       <w:p>
-                        <w:pPr>
-                          <w:tabs>
-                            <w:tab w:val="left" w:pos="420"/>
-                            <w:tab w:val="right" w:pos="2397"/>
-                          </w:tabs>
-                          <w:jc w:val="right"/>
-                        </w:pPr>
                         <w:r>
                           <w:tab/>
                         </w:r>
                         <w:r>
                           <w:tab/>
                         </w:r>
-                        <w:proofErr w:type="spellStart"/>
                         <w:r>
                           <w:t>Line_Value</w:t>
                         </w:r>
-                        <w:proofErr w:type="spellEnd"/>
                       </w:p>
                     </w:tc>
                   </w:sdtContent>
@@ -1138,12 +1079,12 @@
         <w:tblStyle w:val="TableGrid"/>
         <w:tblW w:w="0" w:type="auto"/>
         <w:tblBorders>
-          <w:top w:val="none" w:color="auto" w:sz="0" w:space="0"/>
-          <w:left w:val="none" w:color="auto" w:sz="0" w:space="0"/>
-          <w:bottom w:val="none" w:color="auto" w:sz="0" w:space="0"/>
-          <w:right w:val="none" w:color="auto" w:sz="0" w:space="0"/>
-          <w:insideH w:val="none" w:color="auto" w:sz="0" w:space="0"/>
-          <w:insideV w:val="none" w:color="auto" w:sz="0" w:space="0"/>
+          <w:top w:val="none" w:sz="0" w:space="0" w:color="auto"/>
+          <w:left w:val="none" w:sz="0" w:space="0" w:color="auto"/>
+          <w:bottom w:val="none" w:sz="0" w:space="0" w:color="auto"/>
+          <w:right w:val="none" w:sz="0" w:space="0" w:color="auto"/>
+          <w:insideH w:val="none" w:sz="0" w:space="0" w:color="auto"/>
+          <w:insideV w:val="none" w:sz="0" w:space="0" w:color="auto"/>
         </w:tblBorders>
         <w:tblLook w:val="04A0" w:firstRow="1" w:lastRow="0" w:firstColumn="1" w:lastColumn="0" w:noHBand="0" w:noVBand="1"/>
       </w:tblPr>
@@ -1162,7 +1103,7 @@
           <w:alias w:val="#Nav: /IRS1099FormDocHeader/IRS1099FormInstruction"/>
           <w:tag w:val="#Nav: IRS_1099_Print/10032"/>
           <w:id w:val="-1900806079"/>
-          <w15:dataBinding w:prefixMappings="xmlns:ns0='urn:microsoft-dynamics-nav/reports/IRS_1099_Print/10032/'" w:xpath="/ns0:NavWordReportXmlPart[1]/ns0:IRS1099FormDocHeader[1]/ns0:IRS1099FormInstruction" w:storeItemID="{9546F93F-0A9B-4A08-BB32-B7F9AF9E150F}"/>
+          <w15:dataBinding w:prefixMappings="xmlns:ns0='urn:microsoft-dynamics-nav/reports/IRS_1099_Print/10032/' " w:xpath="/ns0:NavWordReportXmlPart[1]/ns0:IRS1099FormDocHeader[1]/ns0:IRS1099FormInstruction" w:storeItemID="{9546F93F-0A9B-4A08-BB32-B7F9AF9E150F}"/>
           <w15:repeatingSection/>
         </w:sdtPr>
         <w:sdtContent>
@@ -1212,7 +1153,6 @@
                             <w:szCs w:val="18"/>
                           </w:rPr>
                         </w:pPr>
-                        <w:proofErr w:type="spellStart"/>
                         <w:r>
                           <w:rPr>
                             <w:b/>
@@ -1222,7 +1162,6 @@
                           </w:rPr>
                           <w:t>Instruction_Header</w:t>
                         </w:r>
-                        <w:proofErr w:type="spellEnd"/>
                       </w:p>
                     </w:tc>
                   </w:sdtContent>
@@ -1256,7 +1195,6 @@
                             <w:szCs w:val="18"/>
                           </w:rPr>
                         </w:pPr>
-                        <w:proofErr w:type="spellStart"/>
                         <w:r>
                           <w:rPr>
                             <w:sz w:val="18"/>
@@ -1264,7 +1202,6 @@
                           </w:rPr>
                           <w:t>Instruction_Description</w:t>
                         </w:r>
-                        <w:proofErr w:type="spellEnd"/>
                       </w:p>
                     </w:tc>
                   </w:sdtContent>
@@ -1897,11 +1834,13 @@
   <w:rsids>
     <w:rsidRoot w:val="00967D68"/>
     <w:rsid w:val="00002F46"/>
+    <w:rsid w:val="000663A1"/>
     <w:rsid w:val="000B1621"/>
     <w:rsid w:val="00116C6A"/>
     <w:rsid w:val="001251A8"/>
     <w:rsid w:val="001854B2"/>
     <w:rsid w:val="00236E8D"/>
+    <w:rsid w:val="002568A0"/>
     <w:rsid w:val="002A7A6C"/>
     <w:rsid w:val="00303B1D"/>
     <w:rsid w:val="00370F99"/>
@@ -2698,7 +2637,11 @@
 </a:theme>
 </file>
 
-<file path=customXml/item1.xml>��< ? x m l   v e r s i o n = " 1 . 0 "   e n c o d i n g = " u t f - 1 6 " ? > < N a v W o r d R e p o r t X m l P a r t   x m l n s = " u r n : m i c r o s o f t - d y n a m i c s - n a v / r e p o r t s / I R S _ 1 0 9 9 _ P r i n t / 1 0 0 3 2 / " > +<file path=customXml/item1.xml><?xml version="1.0" encoding="utf-8"?>
+<b:Sources xmlns:b="http://schemas.openxmlformats.org/officeDocument/2006/bibliography" xmlns="http://schemas.openxmlformats.org/officeDocument/2006/bibliography" SelectedStyle="\APASixthEditionOfficeOnline.xsl" StyleName="APA" Version="6"/>
+</file>
+
+<file path=customXml/item2.xml>��< ? x m l   v e r s i o n = " 1 . 0 "   e n c o d i n g = " u t f - 1 6 " ? > < N a v W o r d R e p o r t X m l P a r t   x m l n s = " u r n : m i c r o s o f t - d y n a m i c s - n a v / r e p o r t s / I R S _ 1 0 9 9 _ P r i n t / 1 0 0 3 2 / " >   
      < I R S 1 0 9 9 F o r m D o c H e a d e r >   
@@ -2783,22 +2726,18 @@
  < / N a v W o r d R e p o r t X m l P a r t > 
 </file>
 
-<file path=customXml/item2.xml><?xml version="1.0" encoding="utf-8"?>
-<b:Sources xmlns:b="http://schemas.openxmlformats.org/officeDocument/2006/bibliography" xmlns="http://schemas.openxmlformats.org/officeDocument/2006/bibliography" SelectedStyle="\APASixthEditionOfficeOnline.xsl" StyleName="APA" Version="6"/>
-</file>
-
 <file path=customXml/itemProps1.xml><?xml version="1.0" encoding="utf-8"?>
-<ds:datastoreItem xmlns:ds="http://schemas.openxmlformats.org/officeDocument/2006/customXml" ds:itemID="{9546F93F-0A9B-4A08-BB32-B7F9AF9E150F}">
+<ds:datastoreItem xmlns:ds="http://schemas.openxmlformats.org/officeDocument/2006/customXml" ds:itemID="{8BC285C8-3924-434D-95A4-22749E1174EA}">
   <ds:schemaRefs>
-    <ds:schemaRef ds:uri="urn:microsoft-dynamics-nav/reports/IRS_1099_Print/10032/"/>
+    <ds:schemaRef ds:uri="http://schemas.openxmlformats.org/officeDocument/2006/bibliography"/>
   </ds:schemaRefs>
 </ds:datastoreItem>
 </file>
 
 <file path=customXml/itemProps2.xml><?xml version="1.0" encoding="utf-8"?>
-<ds:datastoreItem xmlns:ds="http://schemas.openxmlformats.org/officeDocument/2006/customXml" ds:itemID="{8BC285C8-3924-434D-95A4-22749E1174EA}">
+<ds:datastoreItem xmlns:ds="http://schemas.openxmlformats.org/officeDocument/2006/customXml" ds:itemID="{9546F93F-0A9B-4A08-BB32-B7F9AF9E150F}">
   <ds:schemaRefs>
-    <ds:schemaRef ds:uri="http://schemas.openxmlformats.org/officeDocument/2006/bibliography"/>
+    <ds:schemaRef ds:uri="urn:microsoft-dynamics-nav/reports/IRS_1099_Print/10032/"/>
   </ds:schemaRefs>
 </ds:datastoreItem>
 </file>

</xml_diff>

<commit_message>
Syncing with version 28.0.43307.0
</commit_message>
<xml_diff>
--- a/Apps/US/IRSForms/app/src/Printing/IRS 1099 Print.docx
+++ b/Apps/US/IRSForms/app/src/Printing/IRS 1099 Print.docx
@@ -1,6 +1,6 @@
 
 <file path=word/document.xml><?xml version="1.0" encoding="utf-8"?>
-<w:document xmlns:wpc="http://schemas.microsoft.com/office/word/2010/wordprocessingCanvas" xmlns:cx="http://schemas.microsoft.com/office/drawing/2014/chartex" xmlns:cx1="http://schemas.microsoft.com/office/drawing/2015/9/8/chartex" xmlns:cx2="http://schemas.microsoft.com/office/drawing/2015/10/21/chartex" xmlns:cx3="http://schemas.microsoft.com/office/drawing/2016/5/9/chartex" xmlns:cx4="http://schemas.microsoft.com/office/drawing/2016/5/10/chartex" xmlns:cx5="http://schemas.microsoft.com/office/drawing/2016/5/11/chartex" xmlns:cx6="http://schemas.microsoft.com/office/drawing/2016/5/12/chartex" xmlns:cx7="http://schemas.microsoft.com/office/drawing/2016/5/13/chartex" xmlns:cx8="http://schemas.microsoft.com/office/drawing/2016/5/14/chartex" xmlns:mc="http://schemas.openxmlformats.org/markup-compatibility/2006" xmlns:aink="http://schemas.microsoft.com/office/drawing/2016/ink" xmlns:am3d="http://schemas.microsoft.com/office/drawing/2017/model3d" xmlns:o="urn:schemas-microsoft-com:office:office" xmlns:oel="http://schemas.microsoft.com/office/2019/extlst" xmlns:r="http://schemas.openxmlformats.org/officeDocument/2006/relationships" xmlns:m="http://schemas.openxmlformats.org/officeDocument/2006/math" xmlns:v="urn:schemas-microsoft-com:vml" xmlns:wp14="http://schemas.microsoft.com/office/word/2010/wordprocessingDrawing" xmlns:wp="http://schemas.openxmlformats.org/drawingml/2006/wordprocessingDrawing" xmlns:w10="urn:schemas-microsoft-com:office:word" xmlns:w="http://schemas.openxmlformats.org/wordprocessingml/2006/main" xmlns:w14="http://schemas.microsoft.com/office/word/2010/wordml" xmlns:w15="http://schemas.microsoft.com/office/word/2012/wordml" xmlns:w16cex="http://schemas.microsoft.com/office/word/2018/wordml/cex" xmlns:w16cid="http://schemas.microsoft.com/office/word/2016/wordml/cid" xmlns:w16="http://schemas.microsoft.com/office/word/2018/wordml" xmlns:w16du="http://schemas.microsoft.com/office/word/2023/wordml/word16du" xmlns:w16sdtdh="http://schemas.microsoft.com/office/word/2020/wordml/sdtdatahash" xmlns:w16se="http://schemas.microsoft.com/office/word/2015/wordml/symex" xmlns:wpg="http://schemas.microsoft.com/office/word/2010/wordprocessingGroup" xmlns:wpi="http://schemas.microsoft.com/office/word/2010/wordprocessingInk" xmlns:wne="http://schemas.microsoft.com/office/word/2006/wordml" xmlns:wps="http://schemas.microsoft.com/office/word/2010/wordprocessingShape" mc:Ignorable="w14 w15 w16se w16cid w16 w16cex w16sdtdh w16du wp14">
+<w:document xmlns:wpc="http://schemas.microsoft.com/office/word/2010/wordprocessingCanvas" xmlns:cx="http://schemas.microsoft.com/office/drawing/2014/chartex" xmlns:cx1="http://schemas.microsoft.com/office/drawing/2015/9/8/chartex" xmlns:cx2="http://schemas.microsoft.com/office/drawing/2015/10/21/chartex" xmlns:cx3="http://schemas.microsoft.com/office/drawing/2016/5/9/chartex" xmlns:cx4="http://schemas.microsoft.com/office/drawing/2016/5/10/chartex" xmlns:cx5="http://schemas.microsoft.com/office/drawing/2016/5/11/chartex" xmlns:cx6="http://schemas.microsoft.com/office/drawing/2016/5/12/chartex" xmlns:cx7="http://schemas.microsoft.com/office/drawing/2016/5/13/chartex" xmlns:cx8="http://schemas.microsoft.com/office/drawing/2016/5/14/chartex" xmlns:mc="http://schemas.openxmlformats.org/markup-compatibility/2006" xmlns:aink="http://schemas.microsoft.com/office/drawing/2016/ink" xmlns:am3d="http://schemas.microsoft.com/office/drawing/2017/model3d" xmlns:o="urn:schemas-microsoft-com:office:office" xmlns:oel="http://schemas.microsoft.com/office/2019/extlst" xmlns:r="http://schemas.openxmlformats.org/officeDocument/2006/relationships" xmlns:m="http://schemas.openxmlformats.org/officeDocument/2006/math" xmlns:v="urn:schemas-microsoft-com:vml" xmlns:wp14="http://schemas.microsoft.com/office/word/2010/wordprocessingDrawing" xmlns:wp="http://schemas.openxmlformats.org/drawingml/2006/wordprocessingDrawing" xmlns:w10="urn:schemas-microsoft-com:office:word" xmlns:w="http://schemas.openxmlformats.org/wordprocessingml/2006/main" xmlns:w14="http://schemas.microsoft.com/office/word/2010/wordml" xmlns:w15="http://schemas.microsoft.com/office/word/2012/wordml" xmlns:w16cex="http://schemas.microsoft.com/office/word/2018/wordml/cex" xmlns:w16cid="http://schemas.microsoft.com/office/word/2016/wordml/cid" xmlns:w16="http://schemas.microsoft.com/office/word/2018/wordml" xmlns:w16du="http://schemas.microsoft.com/office/word/2023/wordml/word16du" xmlns:w16sdtdh="http://schemas.microsoft.com/office/word/2020/wordml/sdtdatahash" xmlns:w16sdtfl="http://schemas.microsoft.com/office/word/2024/wordml/sdtformatlock" xmlns:w16se="http://schemas.microsoft.com/office/word/2015/wordml/symex" xmlns:wpg="http://schemas.microsoft.com/office/word/2010/wordprocessingGroup" xmlns:wpi="http://schemas.microsoft.com/office/word/2010/wordprocessingInk" xmlns:wne="http://schemas.microsoft.com/office/word/2006/wordml" xmlns:wps="http://schemas.microsoft.com/office/word/2010/wordprocessingShape" mc:Ignorable="w14 w15 w16se w16cid w16 w16cex w16sdtdh w16sdtfl w16du wp14">
   <w:body>
     <w:tbl>
       <w:tblPr>
@@ -42,6 +42,7 @@
                 <w15:dataBinding w:prefixMappings="xmlns:ns0='urn:microsoft-dynamics-nav/reports/IRS_1099_Create_Printable/10032/' " w:xpath="/ns0:NavWordReportXmlPart[1]/ns0:IRS1099FormDocHeader[1]/ns0:Report_Type[1]" w:storeItemID="{B3C4C3AA-F1FB-4274-B344-724B9FE87532}"/>
               </w:sdtPr>
               <w:sdtContent>
+                <w:proofErr w:type="spellStart"/>
                 <w:r>
                   <w:rPr>
                     <w:b/>
@@ -51,6 +52,7 @@
                   </w:rPr>
                   <w:t>Report_Type</w:t>
                 </w:r>
+                <w:proofErr w:type="spellEnd"/>
               </w:sdtContent>
             </w:sdt>
             <w:r>
@@ -105,7 +107,23 @@
                 <w:sz w:val="16"/>
                 <w:szCs w:val="16"/>
               </w:rPr>
-              <w:t>(keep for your records)</w:t>
+              <w:t>(</w:t>
+            </w:r>
+            <w:proofErr w:type="gramStart"/>
+            <w:r>
+              <w:rPr>
+                <w:sz w:val="16"/>
+                <w:szCs w:val="16"/>
+              </w:rPr>
+              <w:t>keep for</w:t>
+            </w:r>
+            <w:proofErr w:type="gramEnd"/>
+            <w:r>
+              <w:rPr>
+                <w:sz w:val="16"/>
+                <w:szCs w:val="16"/>
+              </w:rPr>
+              <w:t xml:space="preserve"> your records)</w:t>
             </w:r>
           </w:p>
         </w:tc>
@@ -210,10 +228,11 @@
                 <w:placeholder>
                   <w:docPart w:val="DefaultPlaceholder_-1854013440"/>
                 </w:placeholder>
-                <w:dataBinding w:prefixMappings="xmlns:ns0='urn:microsoft-dynamics-nav/reports/IRS_1099_Print/10032/'" w:xpath="/ns0:NavWordReportXmlPart[1]/ns0:IRS1099FormDocHeader[1]/ns0:IRS1099Form[1]/ns0:FormName[1]" w:storeItemID="{9546F93F-0A9B-4A08-BB32-B7F9AF9E150F}"/>
+                <w:dataBinding w:prefixMappings="xmlns:ns0='urn:microsoft-dynamics-nav/reports/IRS_1099_Print/10032/'" w:xpath="/ns0:NavWordReportXmlPart[1]/ns0:IRS1099FormDocHeader[1]/ns0:IRS1099Form[1]/ns0:FormName[1]" w:storeItemID="{03CB2D09-9997-4BB6-BF8F-A0BB52CD22E1}"/>
                 <w:text/>
               </w:sdtPr>
               <w:sdtContent>
+                <w:proofErr w:type="spellStart"/>
                 <w:r>
                   <w:rPr>
                     <w:b/>
@@ -223,6 +242,7 @@
                   </w:rPr>
                   <w:t>FormName</w:t>
                 </w:r>
+                <w:proofErr w:type="spellEnd"/>
               </w:sdtContent>
             </w:sdt>
           </w:p>
@@ -253,13 +273,15 @@
                 <w:placeholder>
                   <w:docPart w:val="DefaultPlaceholder_-1854013440"/>
                 </w:placeholder>
-                <w:dataBinding w:prefixMappings="xmlns:ns0='urn:microsoft-dynamics-nav/reports/IRS_1099_Print/10032/'" w:xpath="/ns0:NavWordReportXmlPart[1]/ns0:IRS1099FormDocHeader[1]/ns0:Report_Year[1]" w:storeItemID="{9546F93F-0A9B-4A08-BB32-B7F9AF9E150F}"/>
+                <w:dataBinding w:prefixMappings="xmlns:ns0='urn:microsoft-dynamics-nav/reports/IRS_1099_Print/10032/'" w:xpath="/ns0:NavWordReportXmlPart[1]/ns0:IRS1099FormDocHeader[1]/ns0:Report_Year[1]" w:storeItemID="{03CB2D09-9997-4BB6-BF8F-A0BB52CD22E1}"/>
                 <w:text/>
               </w:sdtPr>
               <w:sdtContent>
+                <w:proofErr w:type="spellStart"/>
                 <w:r>
                   <w:t>Report_Year</w:t>
                 </w:r>
+                <w:proofErr w:type="spellEnd"/>
               </w:sdtContent>
             </w:sdt>
           </w:p>
@@ -292,7 +314,7 @@
         <w:placeholder>
           <w:docPart w:val="DefaultPlaceholder_-1854013440"/>
         </w:placeholder>
-        <w:dataBinding w:prefixMappings="xmlns:ns0='urn:microsoft-dynamics-nav/reports/IRS_1099_Print/10032/'" w:xpath="/ns0:NavWordReportXmlPart[1]/ns0:IRS1099FormDocHeader[1]/ns0:IRS1099Form[1]/ns0:FormDescription[1]" w:storeItemID="{9546F93F-0A9B-4A08-BB32-B7F9AF9E150F}"/>
+        <w:dataBinding w:prefixMappings="xmlns:ns0='urn:microsoft-dynamics-nav/reports/IRS_1099_Print/10032/'" w:xpath="/ns0:NavWordReportXmlPart[1]/ns0:IRS1099FormDocHeader[1]/ns0:IRS1099Form[1]/ns0:FormDescription[1]" w:storeItemID="{03CB2D09-9997-4BB6-BF8F-A0BB52CD22E1}"/>
         <w:text/>
       </w:sdtPr>
       <w:sdtContent>
@@ -307,6 +329,7 @@
               <w:szCs w:val="28"/>
             </w:rPr>
           </w:pPr>
+          <w:proofErr w:type="spellStart"/>
           <w:r>
             <w:rPr>
               <w:b/>
@@ -316,6 +339,7 @@
             </w:rPr>
             <w:t>FormDescription</w:t>
           </w:r>
+          <w:proofErr w:type="spellEnd"/>
         </w:p>
       </w:sdtContent>
     </w:sdt>
@@ -330,8 +354,8 @@
         <w:tblLook w:val="04A0" w:firstRow="1" w:lastRow="0" w:firstColumn="1" w:lastColumn="0" w:noHBand="0" w:noVBand="1"/>
       </w:tblPr>
       <w:tblGrid>
-        <w:gridCol w:w="5076"/>
-        <w:gridCol w:w="4552"/>
+        <w:gridCol w:w="5072"/>
+        <w:gridCol w:w="4548"/>
       </w:tblGrid>
       <w:tr>
         <w:tc>
@@ -395,13 +419,15 @@
                 <w:placeholder>
                   <w:docPart w:val="DefaultPlaceholder_-1854013440"/>
                 </w:placeholder>
-                <w:dataBinding w:prefixMappings="xmlns:ns0='urn:microsoft-dynamics-nav/reports/IRS_1099_Print/10032/'" w:xpath="/ns0:NavWordReportXmlPart[1]/ns0:IRS1099FormDocHeader[1]/ns0:Company_Name[1]" w:storeItemID="{9546F93F-0A9B-4A08-BB32-B7F9AF9E150F}"/>
+                <w:dataBinding w:prefixMappings="xmlns:ns0='urn:microsoft-dynamics-nav/reports/IRS_1099_Print/10032/'" w:xpath="/ns0:NavWordReportXmlPart[1]/ns0:IRS1099FormDocHeader[1]/ns0:Company_Name[1]" w:storeItemID="{03CB2D09-9997-4BB6-BF8F-A0BB52CD22E1}"/>
                 <w:text/>
               </w:sdtPr>
               <w:sdtContent>
+                <w:proofErr w:type="spellStart"/>
                 <w:r>
                   <w:t>Company_Name</w:t>
                 </w:r>
+                <w:proofErr w:type="spellEnd"/>
               </w:sdtContent>
             </w:sdt>
           </w:p>
@@ -422,13 +448,15 @@
                 <w:placeholder>
                   <w:docPart w:val="DefaultPlaceholder_-1854013440"/>
                 </w:placeholder>
-                <w:dataBinding w:prefixMappings="xmlns:ns0='urn:microsoft-dynamics-nav/reports/IRS_1099_Print/10032/'" w:xpath="/ns0:NavWordReportXmlPart[1]/ns0:IRS1099FormDocHeader[1]/ns0:Vendor[1]/ns0:Vendor_Name[1]" w:storeItemID="{9546F93F-0A9B-4A08-BB32-B7F9AF9E150F}"/>
+                <w:dataBinding w:prefixMappings="xmlns:ns0='urn:microsoft-dynamics-nav/reports/IRS_1099_Print/10032/'" w:xpath="/ns0:NavWordReportXmlPart[1]/ns0:IRS1099FormDocHeader[1]/ns0:Vendor[1]/ns0:Vendor_Name[1]" w:storeItemID="{03CB2D09-9997-4BB6-BF8F-A0BB52CD22E1}"/>
                 <w:text/>
               </w:sdtPr>
               <w:sdtContent>
+                <w:proofErr w:type="spellStart"/>
                 <w:r>
                   <w:t>Vendor_Name</w:t>
                 </w:r>
+                <w:proofErr w:type="spellEnd"/>
               </w:sdtContent>
             </w:sdt>
           </w:p>
@@ -454,13 +482,15 @@
                 <w:placeholder>
                   <w:docPart w:val="A79F9477510F4BA6AC16F4C5CA3C0AA7"/>
                 </w:placeholder>
-                <w:dataBinding w:prefixMappings="xmlns:ns0='urn:microsoft-dynamics-nav/reports/IRS_1099_Print/10032/'" w:xpath="/ns0:NavWordReportXmlPart[1]/ns0:IRS1099FormDocHeader[1]/ns0:Company_Address[1]" w:storeItemID="{9546F93F-0A9B-4A08-BB32-B7F9AF9E150F}"/>
+                <w:dataBinding w:prefixMappings="xmlns:ns0='urn:microsoft-dynamics-nav/reports/IRS_1099_Print/10032/'" w:xpath="/ns0:NavWordReportXmlPart[1]/ns0:IRS1099FormDocHeader[1]/ns0:Company_Address[1]" w:storeItemID="{03CB2D09-9997-4BB6-BF8F-A0BB52CD22E1}"/>
                 <w:text/>
               </w:sdtPr>
               <w:sdtContent>
+                <w:proofErr w:type="spellStart"/>
                 <w:r>
                   <w:t>Company_Address</w:t>
                 </w:r>
+                <w:proofErr w:type="spellEnd"/>
               </w:sdtContent>
             </w:sdt>
           </w:p>
@@ -481,13 +511,15 @@
                 <w:placeholder>
                   <w:docPart w:val="DefaultPlaceholder_-1854013440"/>
                 </w:placeholder>
-                <w:dataBinding w:prefixMappings="xmlns:ns0='urn:microsoft-dynamics-nav/reports/IRS_1099_Print/10032/'" w:xpath="/ns0:NavWordReportXmlPart[1]/ns0:IRS1099FormDocHeader[1]/ns0:Vendor[1]/ns0:Vendor_Address[1]" w:storeItemID="{9546F93F-0A9B-4A08-BB32-B7F9AF9E150F}"/>
+                <w:dataBinding w:prefixMappings="xmlns:ns0='urn:microsoft-dynamics-nav/reports/IRS_1099_Print/10032/'" w:xpath="/ns0:NavWordReportXmlPart[1]/ns0:IRS1099FormDocHeader[1]/ns0:Vendor[1]/ns0:Vendor_Address[1]" w:storeItemID="{03CB2D09-9997-4BB6-BF8F-A0BB52CD22E1}"/>
                 <w:text/>
               </w:sdtPr>
               <w:sdtContent>
+                <w:proofErr w:type="spellStart"/>
                 <w:r>
                   <w:t>Vendor_Address</w:t>
                 </w:r>
+                <w:proofErr w:type="spellEnd"/>
               </w:sdtContent>
             </w:sdt>
           </w:p>
@@ -513,13 +545,15 @@
                 <w:placeholder>
                   <w:docPart w:val="A79F9477510F4BA6AC16F4C5CA3C0AA7"/>
                 </w:placeholder>
-                <w:dataBinding w:prefixMappings="xmlns:ns0='urn:microsoft-dynamics-nav/reports/IRS_1099_Print/10032/'" w:xpath="/ns0:NavWordReportXmlPart[1]/ns0:IRS1099FormDocHeader[1]/ns0:Company_City[1]" w:storeItemID="{9546F93F-0A9B-4A08-BB32-B7F9AF9E150F}"/>
+                <w:dataBinding w:prefixMappings="xmlns:ns0='urn:microsoft-dynamics-nav/reports/IRS_1099_Print/10032/'" w:xpath="/ns0:NavWordReportXmlPart[1]/ns0:IRS1099FormDocHeader[1]/ns0:Company_City[1]" w:storeItemID="{03CB2D09-9997-4BB6-BF8F-A0BB52CD22E1}"/>
                 <w:text/>
               </w:sdtPr>
               <w:sdtContent>
+                <w:proofErr w:type="spellStart"/>
                 <w:r>
                   <w:t>Company_City</w:t>
                 </w:r>
+                <w:proofErr w:type="spellEnd"/>
               </w:sdtContent>
             </w:sdt>
           </w:p>
@@ -540,13 +574,15 @@
                 <w:placeholder>
                   <w:docPart w:val="DefaultPlaceholder_-1854013440"/>
                 </w:placeholder>
-                <w:dataBinding w:prefixMappings="xmlns:ns0='urn:microsoft-dynamics-nav/reports/IRS_1099_Print/10032/'" w:xpath="/ns0:NavWordReportXmlPart[1]/ns0:IRS1099FormDocHeader[1]/ns0:Vendor[1]/ns0:Vendor_City[1]" w:storeItemID="{9546F93F-0A9B-4A08-BB32-B7F9AF9E150F}"/>
+                <w:dataBinding w:prefixMappings="xmlns:ns0='urn:microsoft-dynamics-nav/reports/IRS_1099_Print/10032/'" w:xpath="/ns0:NavWordReportXmlPart[1]/ns0:IRS1099FormDocHeader[1]/ns0:Vendor[1]/ns0:Vendor_City[1]" w:storeItemID="{03CB2D09-9997-4BB6-BF8F-A0BB52CD22E1}"/>
                 <w:text/>
               </w:sdtPr>
               <w:sdtContent>
+                <w:proofErr w:type="spellStart"/>
                 <w:r>
                   <w:t>Vendor_City</w:t>
                 </w:r>
+                <w:proofErr w:type="spellEnd"/>
               </w:sdtContent>
             </w:sdt>
           </w:p>
@@ -572,13 +608,15 @@
                 <w:placeholder>
                   <w:docPart w:val="A79F9477510F4BA6AC16F4C5CA3C0AA7"/>
                 </w:placeholder>
-                <w:dataBinding w:prefixMappings="xmlns:ns0='urn:microsoft-dynamics-nav/reports/IRS_1099_Print/10032/'" w:xpath="/ns0:NavWordReportXmlPart[1]/ns0:IRS1099FormDocHeader[1]/ns0:Company_County[1]" w:storeItemID="{9546F93F-0A9B-4A08-BB32-B7F9AF9E150F}"/>
+                <w:dataBinding w:prefixMappings="xmlns:ns0='urn:microsoft-dynamics-nav/reports/IRS_1099_Print/10032/'" w:xpath="/ns0:NavWordReportXmlPart[1]/ns0:IRS1099FormDocHeader[1]/ns0:Company_County[1]" w:storeItemID="{03CB2D09-9997-4BB6-BF8F-A0BB52CD22E1}"/>
                 <w:text/>
               </w:sdtPr>
               <w:sdtContent>
+                <w:proofErr w:type="spellStart"/>
                 <w:r>
                   <w:t>Company_County</w:t>
                 </w:r>
+                <w:proofErr w:type="spellEnd"/>
               </w:sdtContent>
             </w:sdt>
           </w:p>
@@ -599,13 +637,15 @@
                 <w:placeholder>
                   <w:docPart w:val="DefaultPlaceholder_-1854013440"/>
                 </w:placeholder>
-                <w:dataBinding w:prefixMappings="xmlns:ns0='urn:microsoft-dynamics-nav/reports/IRS_1099_Print/10032/'" w:xpath="/ns0:NavWordReportXmlPart[1]/ns0:IRS1099FormDocHeader[1]/ns0:Vendor[1]/ns0:Vendor_County[1]" w:storeItemID="{9546F93F-0A9B-4A08-BB32-B7F9AF9E150F}"/>
+                <w:dataBinding w:prefixMappings="xmlns:ns0='urn:microsoft-dynamics-nav/reports/IRS_1099_Print/10032/'" w:xpath="/ns0:NavWordReportXmlPart[1]/ns0:IRS1099FormDocHeader[1]/ns0:Vendor[1]/ns0:Vendor_County[1]" w:storeItemID="{03CB2D09-9997-4BB6-BF8F-A0BB52CD22E1}"/>
                 <w:text/>
               </w:sdtPr>
               <w:sdtContent>
+                <w:proofErr w:type="spellStart"/>
                 <w:r>
                   <w:t>Vendor_County</w:t>
                 </w:r>
+                <w:proofErr w:type="spellEnd"/>
               </w:sdtContent>
             </w:sdt>
           </w:p>
@@ -637,13 +677,15 @@
                 <w:placeholder>
                   <w:docPart w:val="A79F9477510F4BA6AC16F4C5CA3C0AA7"/>
                 </w:placeholder>
-                <w:dataBinding w:prefixMappings="xmlns:ns0='urn:microsoft-dynamics-nav/reports/IRS_1099_Print/10032/'" w:xpath="/ns0:NavWordReportXmlPart[1]/ns0:IRS1099FormDocHeader[1]/ns0:Company_Country[1]" w:storeItemID="{9546F93F-0A9B-4A08-BB32-B7F9AF9E150F}"/>
+                <w:dataBinding w:prefixMappings="xmlns:ns0='urn:microsoft-dynamics-nav/reports/IRS_1099_Print/10032/'" w:xpath="/ns0:NavWordReportXmlPart[1]/ns0:IRS1099FormDocHeader[1]/ns0:Company_Country[1]" w:storeItemID="{03CB2D09-9997-4BB6-BF8F-A0BB52CD22E1}"/>
                 <w:text/>
               </w:sdtPr>
               <w:sdtContent>
+                <w:proofErr w:type="spellStart"/>
                 <w:r>
                   <w:t>Company_Country</w:t>
                 </w:r>
+                <w:proofErr w:type="spellEnd"/>
               </w:sdtContent>
             </w:sdt>
           </w:p>
@@ -670,13 +712,15 @@
                 <w:placeholder>
                   <w:docPart w:val="DefaultPlaceholder_-1854013440"/>
                 </w:placeholder>
-                <w:dataBinding w:prefixMappings="xmlns:ns0='urn:microsoft-dynamics-nav/reports/IRS_1099_Print/10032/'" w:xpath="/ns0:NavWordReportXmlPart[1]/ns0:IRS1099FormDocHeader[1]/ns0:Vendor[1]/ns0:Vendor_Country[1]" w:storeItemID="{9546F93F-0A9B-4A08-BB32-B7F9AF9E150F}"/>
+                <w:dataBinding w:prefixMappings="xmlns:ns0='urn:microsoft-dynamics-nav/reports/IRS_1099_Print/10032/'" w:xpath="/ns0:NavWordReportXmlPart[1]/ns0:IRS1099FormDocHeader[1]/ns0:Vendor[1]/ns0:Vendor_Country[1]" w:storeItemID="{03CB2D09-9997-4BB6-BF8F-A0BB52CD22E1}"/>
                 <w:text/>
               </w:sdtPr>
               <w:sdtContent>
+                <w:proofErr w:type="spellStart"/>
                 <w:r>
                   <w:t>Vendor_Country</w:t>
                 </w:r>
+                <w:proofErr w:type="spellEnd"/>
               </w:sdtContent>
             </w:sdt>
           </w:p>
@@ -705,13 +749,15 @@
                 <w:placeholder>
                   <w:docPart w:val="A79F9477510F4BA6AC16F4C5CA3C0AA7"/>
                 </w:placeholder>
-                <w:dataBinding w:prefixMappings="xmlns:ns0='urn:microsoft-dynamics-nav/reports/IRS_1099_Print/10032/'" w:xpath="/ns0:NavWordReportXmlPart[1]/ns0:IRS1099FormDocHeader[1]/ns0:Company_Post_Code[1]" w:storeItemID="{9546F93F-0A9B-4A08-BB32-B7F9AF9E150F}"/>
+                <w:dataBinding w:prefixMappings="xmlns:ns0='urn:microsoft-dynamics-nav/reports/IRS_1099_Print/10032/'" w:xpath="/ns0:NavWordReportXmlPart[1]/ns0:IRS1099FormDocHeader[1]/ns0:Company_Post_Code[1]" w:storeItemID="{03CB2D09-9997-4BB6-BF8F-A0BB52CD22E1}"/>
                 <w:text/>
               </w:sdtPr>
               <w:sdtContent>
+                <w:proofErr w:type="spellStart"/>
                 <w:r>
                   <w:t>Company_Post_Code</w:t>
                 </w:r>
+                <w:proofErr w:type="spellEnd"/>
               </w:sdtContent>
             </w:sdt>
           </w:p>
@@ -735,13 +781,15 @@
                 <w:placeholder>
                   <w:docPart w:val="DefaultPlaceholder_-1854013440"/>
                 </w:placeholder>
-                <w:dataBinding w:prefixMappings="xmlns:ns0='urn:microsoft-dynamics-nav/reports/IRS_1099_Print/10032/'" w:xpath="/ns0:NavWordReportXmlPart[1]/ns0:IRS1099FormDocHeader[1]/ns0:Vendor[1]/ns0:Vendor_Post_Code[1]" w:storeItemID="{9546F93F-0A9B-4A08-BB32-B7F9AF9E150F}"/>
+                <w:dataBinding w:prefixMappings="xmlns:ns0='urn:microsoft-dynamics-nav/reports/IRS_1099_Print/10032/'" w:xpath="/ns0:NavWordReportXmlPart[1]/ns0:IRS1099FormDocHeader[1]/ns0:Vendor[1]/ns0:Vendor_Post_Code[1]" w:storeItemID="{03CB2D09-9997-4BB6-BF8F-A0BB52CD22E1}"/>
                 <w:text/>
               </w:sdtPr>
               <w:sdtContent>
+                <w:proofErr w:type="spellStart"/>
                 <w:r>
                   <w:t>Vendor_Post_Code</w:t>
                 </w:r>
+                <w:proofErr w:type="spellEnd"/>
               </w:sdtContent>
             </w:sdt>
           </w:p>
@@ -770,13 +818,15 @@
                 <w:placeholder>
                   <w:docPart w:val="A79F9477510F4BA6AC16F4C5CA3C0AA7"/>
                 </w:placeholder>
-                <w:dataBinding w:prefixMappings="xmlns:ns0='urn:microsoft-dynamics-nav/reports/IRS_1099_Print/10032/'" w:xpath="/ns0:NavWordReportXmlPart[1]/ns0:IRS1099FormDocHeader[1]/ns0:Company_PhoneNo[1]" w:storeItemID="{9546F93F-0A9B-4A08-BB32-B7F9AF9E150F}"/>
+                <w:dataBinding w:prefixMappings="xmlns:ns0='urn:microsoft-dynamics-nav/reports/IRS_1099_Print/10032/'" w:xpath="/ns0:NavWordReportXmlPart[1]/ns0:IRS1099FormDocHeader[1]/ns0:Company_PhoneNo[1]" w:storeItemID="{03CB2D09-9997-4BB6-BF8F-A0BB52CD22E1}"/>
                 <w:text/>
               </w:sdtPr>
               <w:sdtContent>
+                <w:proofErr w:type="spellStart"/>
                 <w:r>
                   <w:t>Company_PhoneNo</w:t>
                 </w:r>
+                <w:proofErr w:type="spellEnd"/>
               </w:sdtContent>
             </w:sdt>
           </w:p>
@@ -803,13 +853,15 @@
                 <w:placeholder>
                   <w:docPart w:val="DefaultPlaceholder_-1854013440"/>
                 </w:placeholder>
-                <w:dataBinding w:prefixMappings="xmlns:ns0='urn:microsoft-dynamics-nav/reports/IRS_1099_Print/10032/'" w:xpath="/ns0:NavWordReportXmlPart[1]/ns0:IRS1099FormDocHeader[1]/ns0:Vendor[1]/ns0:Vendor_BankAccountNo[1]" w:storeItemID="{9546F93F-0A9B-4A08-BB32-B7F9AF9E150F}"/>
+                <w:dataBinding w:prefixMappings="xmlns:ns0='urn:microsoft-dynamics-nav/reports/IRS_1099_Print/10032/'" w:xpath="/ns0:NavWordReportXmlPart[1]/ns0:IRS1099FormDocHeader[1]/ns0:Vendor[1]/ns0:Vendor_BankAccountNo[1]" w:storeItemID="{03CB2D09-9997-4BB6-BF8F-A0BB52CD22E1}"/>
                 <w:text/>
               </w:sdtPr>
               <w:sdtContent>
+                <w:proofErr w:type="spellStart"/>
                 <w:r>
                   <w:t>Vendor_BankAccountNo</w:t>
                 </w:r>
+                <w:proofErr w:type="spellEnd"/>
               </w:sdtContent>
             </w:sdt>
           </w:p>
@@ -838,13 +890,15 @@
                 <w:placeholder>
                   <w:docPart w:val="A79F9477510F4BA6AC16F4C5CA3C0AA7"/>
                 </w:placeholder>
-                <w:dataBinding w:prefixMappings="xmlns:ns0='urn:microsoft-dynamics-nav/reports/IRS_1099_Print/10032/'" w:xpath="/ns0:NavWordReportXmlPart[1]/ns0:IRS1099FormDocHeader[1]/ns0:Company_FederalID[1]" w:storeItemID="{9546F93F-0A9B-4A08-BB32-B7F9AF9E150F}"/>
+                <w:dataBinding w:prefixMappings="xmlns:ns0='urn:microsoft-dynamics-nav/reports/IRS_1099_Print/10032/'" w:xpath="/ns0:NavWordReportXmlPart[1]/ns0:IRS1099FormDocHeader[1]/ns0:Company_FederalID[1]" w:storeItemID="{03CB2D09-9997-4BB6-BF8F-A0BB52CD22E1}"/>
                 <w:text/>
               </w:sdtPr>
               <w:sdtContent>
+                <w:proofErr w:type="spellStart"/>
                 <w:r>
                   <w:t>Company_FederalID</w:t>
                 </w:r>
+                <w:proofErr w:type="spellEnd"/>
               </w:sdtContent>
             </w:sdt>
           </w:p>
@@ -868,13 +922,15 @@
                 <w:placeholder>
                   <w:docPart w:val="DefaultPlaceholder_-1854013440"/>
                 </w:placeholder>
-                <w:dataBinding w:prefixMappings="xmlns:ns0='urn:microsoft-dynamics-nav/reports/IRS_1099_Print/10032/'" w:xpath="/ns0:NavWordReportXmlPart[1]/ns0:IRS1099FormDocHeader[1]/ns0:Vendor[1]/ns0:Vendor_FederalID[1]" w:storeItemID="{9546F93F-0A9B-4A08-BB32-B7F9AF9E150F}"/>
+                <w:dataBinding w:prefixMappings="xmlns:ns0='urn:microsoft-dynamics-nav/reports/IRS_1099_Print/10032/'" w:xpath="/ns0:NavWordReportXmlPart[1]/ns0:IRS1099FormDocHeader[1]/ns0:Vendor[1]/ns0:Vendor_FederalID[1]" w:storeItemID="{03CB2D09-9997-4BB6-BF8F-A0BB52CD22E1}"/>
                 <w:text/>
               </w:sdtPr>
               <w:sdtContent>
+                <w:proofErr w:type="spellStart"/>
                 <w:r>
                   <w:t>Vendor_FederalID</w:t>
                 </w:r>
+                <w:proofErr w:type="spellEnd"/>
               </w:sdtContent>
             </w:sdt>
           </w:p>
@@ -907,13 +963,15 @@
           <w:placeholder>
             <w:docPart w:val="DefaultPlaceholder_-1854013440"/>
           </w:placeholder>
-          <w:dataBinding w:prefixMappings="xmlns:ns0='urn:microsoft-dynamics-nav/reports/IRS_1099_Print/10032/'" w:xpath="/ns0:NavWordReportXmlPart[1]/ns0:IRS1099FormDocHeader[1]/ns0:Vendor[1]/ns0:Vendor_FATCA_Requirment[1]" w:storeItemID="{9546F93F-0A9B-4A08-BB32-B7F9AF9E150F}"/>
+          <w:dataBinding w:prefixMappings="xmlns:ns0='urn:microsoft-dynamics-nav/reports/IRS_1099_Print/10032/'" w:xpath="/ns0:NavWordReportXmlPart[1]/ns0:IRS1099FormDocHeader[1]/ns0:Vendor[1]/ns0:Vendor_FATCA_Requirment[1]" w:storeItemID="{03CB2D09-9997-4BB6-BF8F-A0BB52CD22E1}"/>
           <w:text/>
         </w:sdtPr>
         <w:sdtContent>
+          <w:proofErr w:type="spellStart"/>
           <w:r>
             <w:t>Vendor_FATCA_Requirment</w:t>
           </w:r>
+          <w:proofErr w:type="spellEnd"/>
         </w:sdtContent>
       </w:sdt>
     </w:p>
@@ -935,15 +993,15 @@
         <w:tblLook w:val="04A0" w:firstRow="1" w:lastRow="0" w:firstColumn="1" w:lastColumn="0" w:noHBand="0" w:noVBand="1"/>
       </w:tblPr>
       <w:tblGrid>
-        <w:gridCol w:w="7015"/>
-        <w:gridCol w:w="2613"/>
+        <w:gridCol w:w="7008"/>
+        <w:gridCol w:w="2612"/>
       </w:tblGrid>
       <w:sdt>
         <w:sdtPr>
           <w:alias w:val="#Nav: /IRS1099FormDocHeader/IRS1099ReportLine"/>
           <w:tag w:val="#Nav: IRS_1099_Print/10032"/>
           <w:id w:val="-1926481202"/>
-          <w15:dataBinding w:prefixMappings="xmlns:ns0='urn:microsoft-dynamics-nav/reports/IRS_1099_Print/10032/' " w:xpath="/ns0:NavWordReportXmlPart[1]/ns0:IRS1099FormDocHeader[1]/ns0:IRS1099ReportLine" w:storeItemID="{9546F93F-0A9B-4A08-BB32-B7F9AF9E150F}"/>
+          <w15:dataBinding w:prefixMappings="xmlns:ns0='urn:microsoft-dynamics-nav/reports/IRS_1099_Print/10032/' " w:xpath="/ns0:NavWordReportXmlPart[1]/ns0:IRS1099FormDocHeader[1]/ns0:IRS1099ReportLine" w:storeItemID="{03CB2D09-9997-4BB6-BF8F-A0BB52CD22E1}"/>
           <w15:repeatingSection/>
         </w:sdtPr>
         <w:sdtContent>
@@ -965,7 +1023,7 @@
                     <w:placeholder>
                       <w:docPart w:val="DefaultPlaceholder_-1854013440"/>
                     </w:placeholder>
-                    <w:dataBinding w:prefixMappings="xmlns:ns0='urn:microsoft-dynamics-nav/reports/IRS_1099_Print/10032/'" w:xpath="/ns0:NavWordReportXmlPart[1]/ns0:IRS1099FormDocHeader[1]/ns0:IRS1099ReportLine[1]/ns0:Line_Name[1]" w:storeItemID="{9546F93F-0A9B-4A08-BB32-B7F9AF9E150F}"/>
+                    <w:dataBinding w:prefixMappings="xmlns:ns0='urn:microsoft-dynamics-nav/reports/IRS_1099_Print/10032/'" w:xpath="/ns0:NavWordReportXmlPart[1]/ns0:IRS1099FormDocHeader[1]/ns0:IRS1099ReportLine[1]/ns0:Line_Name[1]" w:storeItemID="{03CB2D09-9997-4BB6-BF8F-A0BB52CD22E1}"/>
                     <w:text/>
                   </w:sdtPr>
                   <w:sdtContent>
@@ -974,9 +1032,11 @@
                         <w:tcW w:w="7015" w:type="dxa"/>
                       </w:tcPr>
                       <w:p>
+                        <w:proofErr w:type="spellStart"/>
                         <w:r>
                           <w:t>Line_Name</w:t>
                         </w:r>
+                        <w:proofErr w:type="spellEnd"/>
                       </w:p>
                     </w:tc>
                   </w:sdtContent>
@@ -1003,9 +1063,11 @@
                         <w:r>
                           <w:tab/>
                         </w:r>
+                        <w:proofErr w:type="spellStart"/>
                         <w:r>
                           <w:t>Line_Value</w:t>
                         </w:r>
+                        <w:proofErr w:type="spellEnd"/>
                       </w:p>
                     </w:tc>
                   </w:sdtContent>
@@ -1050,14 +1112,6 @@
     <w:p>
       <w:pPr>
         <w:rPr>
-          <w:sz w:val="19"/>
-          <w:szCs w:val="19"/>
-        </w:rPr>
-      </w:pPr>
-    </w:p>
-    <w:p>
-      <w:pPr>
-        <w:rPr>
           <w:b/>
           <w:bCs/>
           <w:sz w:val="18"/>
@@ -1071,13 +1125,15 @@
           <w:sz w:val="18"/>
           <w:szCs w:val="18"/>
         </w:rPr>
+        <w:lastRenderedPageBreak/>
         <w:t>Instructions for Recipient</w:t>
       </w:r>
     </w:p>
     <w:tbl>
       <w:tblPr>
         <w:tblStyle w:val="TableGrid"/>
-        <w:tblW w:w="0" w:type="auto"/>
+        <w:tblW w:w="10260" w:type="dxa"/>
+        <w:tblInd w:w="-360" w:type="dxa"/>
         <w:tblBorders>
           <w:top w:val="none" w:sz="0" w:space="0" w:color="auto"/>
           <w:left w:val="none" w:sz="0" w:space="0" w:color="auto"/>
@@ -1090,7 +1146,7 @@
       </w:tblPr>
       <w:tblGrid>
         <w:gridCol w:w="1804"/>
-        <w:gridCol w:w="7833"/>
+        <w:gridCol w:w="8456"/>
       </w:tblGrid>
       <w:sdt>
         <w:sdtPr>
@@ -1103,7 +1159,7 @@
           <w:alias w:val="#Nav: /IRS1099FormDocHeader/IRS1099FormInstruction"/>
           <w:tag w:val="#Nav: IRS_1099_Print/10032"/>
           <w:id w:val="-1900806079"/>
-          <w15:dataBinding w:prefixMappings="xmlns:ns0='urn:microsoft-dynamics-nav/reports/IRS_1099_Print/10032/' " w:xpath="/ns0:NavWordReportXmlPart[1]/ns0:IRS1099FormDocHeader[1]/ns0:IRS1099FormInstruction" w:storeItemID="{9546F93F-0A9B-4A08-BB32-B7F9AF9E150F}"/>
+          <w15:dataBinding w:prefixMappings="xmlns:ns0='urn:microsoft-dynamics-nav/reports/IRS_1099_Print/10032/' " w:xpath="/ns0:NavWordReportXmlPart[1]/ns0:IRS1099FormDocHeader[1]/ns0:IRS1099FormInstruction" w:storeItemID="{03CB2D09-9997-4BB6-BF8F-A0BB52CD22E1}"/>
           <w15:repeatingSection/>
         </w:sdtPr>
         <w:sdtContent>
@@ -1137,12 +1193,12 @@
                     <w:placeholder>
                       <w:docPart w:val="DefaultPlaceholder_-1854013440"/>
                     </w:placeholder>
-                    <w15:dataBinding w:prefixMappings="xmlns:ns0='urn:microsoft-dynamics-nav/reports/IRS_1099_Print/10032/' " w:xpath="/ns0:NavWordReportXmlPart[1]/ns0:IRS1099FormDocHeader[1]/ns0:IRS1099FormInstruction[1]/ns0:Instruction_Header[1]" w:storeItemID="{9546F93F-0A9B-4A08-BB32-B7F9AF9E150F}" w16sdtdh:storeItemChecksum="FiaD+Q=="/>
+                    <w15:dataBinding w:prefixMappings="xmlns:ns0='urn:microsoft-dynamics-nav/reports/IRS_1099_Print/10032/' " w:xpath="/ns0:NavWordReportXmlPart[1]/ns0:IRS1099FormDocHeader[1]/ns0:IRS1099FormInstruction[1]/ns0:Instruction_Header[1]" w:storeItemID="{03CB2D09-9997-4BB6-BF8F-A0BB52CD22E1}" w16sdtdh:storeItemChecksum="yJBx6A=="/>
                   </w:sdtPr>
                   <w:sdtContent>
                     <w:tc>
                       <w:tcPr>
-                        <w:tcW w:w="1795" w:type="dxa"/>
+                        <w:tcW w:w="1804" w:type="dxa"/>
                       </w:tcPr>
                       <w:p>
                         <w:pPr>
@@ -1153,6 +1209,7 @@
                             <w:szCs w:val="18"/>
                           </w:rPr>
                         </w:pPr>
+                        <w:proofErr w:type="spellStart"/>
                         <w:r>
                           <w:rPr>
                             <w:b/>
@@ -1162,6 +1219,7 @@
                           </w:rPr>
                           <w:t>Instruction_Header</w:t>
                         </w:r>
+                        <w:proofErr w:type="spellEnd"/>
                       </w:p>
                     </w:tc>
                   </w:sdtContent>
@@ -1178,13 +1236,13 @@
                     <w:placeholder>
                       <w:docPart w:val="DefaultPlaceholder_-1854013440"/>
                     </w:placeholder>
-                    <w:dataBinding w:prefixMappings="xmlns:ns0='urn:microsoft-dynamics-nav/reports/IRS_1099_Print/10032/'" w:xpath="/ns0:NavWordReportXmlPart[1]/ns0:IRS1099FormDocHeader[1]/ns0:IRS1099FormInstruction[1]/ns0:Instruction_Description[1]" w:storeItemID="{9546F93F-0A9B-4A08-BB32-B7F9AF9E150F}"/>
+                    <w:dataBinding w:prefixMappings="xmlns:ns0='urn:microsoft-dynamics-nav/reports/IRS_1099_Print/10032/'" w:xpath="/ns0:NavWordReportXmlPart[1]/ns0:IRS1099FormDocHeader[1]/ns0:IRS1099FormInstruction[1]/ns0:Instruction_Description[1]" w:storeItemID="{03CB2D09-9997-4BB6-BF8F-A0BB52CD22E1}"/>
                     <w:text/>
                   </w:sdtPr>
                   <w:sdtContent>
                     <w:tc>
                       <w:tcPr>
-                        <w:tcW w:w="7833" w:type="dxa"/>
+                        <w:tcW w:w="8456" w:type="dxa"/>
                       </w:tcPr>
                       <w:p>
                         <w:pPr>
@@ -1195,6 +1253,7 @@
                             <w:szCs w:val="18"/>
                           </w:rPr>
                         </w:pPr>
+                        <w:proofErr w:type="spellStart"/>
                         <w:r>
                           <w:rPr>
                             <w:sz w:val="18"/>
@@ -1202,6 +1261,7 @@
                           </w:rPr>
                           <w:t>Instruction_Description</w:t>
                         </w:r>
+                        <w:proofErr w:type="spellEnd"/>
                       </w:p>
                     </w:tc>
                   </w:sdtContent>
@@ -1214,7 +1274,6 @@
     </w:tbl>
     <w:p>
       <w:pPr>
-        <w:jc w:val="center"/>
         <w:rPr>
           <w:b/>
           <w:bCs/>
@@ -1223,7 +1282,7 @@
     </w:p>
     <w:sectPr>
       <w:pgSz w:w="11906" w:h="16838"/>
-      <w:pgMar w:top="1701" w:right="1134" w:bottom="1701" w:left="1134" w:header="708" w:footer="708" w:gutter="0"/>
+      <w:pgMar w:top="1699" w:right="1138" w:bottom="1440" w:left="1138" w:header="706" w:footer="706" w:gutter="0"/>
       <w:cols w:space="708"/>
       <w:docGrid w:linePitch="360"/>
     </w:sectPr>
@@ -1232,7 +1291,7 @@
 </file>
 
 <file path=word/styles.xml><?xml version="1.0" encoding="utf-8"?>
-<w:styles xmlns:mc="http://schemas.openxmlformats.org/markup-compatibility/2006" xmlns:r="http://schemas.openxmlformats.org/officeDocument/2006/relationships" xmlns:w="http://schemas.openxmlformats.org/wordprocessingml/2006/main" xmlns:w14="http://schemas.microsoft.com/office/word/2010/wordml" xmlns:w15="http://schemas.microsoft.com/office/word/2012/wordml" xmlns:w16cex="http://schemas.microsoft.com/office/word/2018/wordml/cex" xmlns:w16cid="http://schemas.microsoft.com/office/word/2016/wordml/cid" xmlns:w16="http://schemas.microsoft.com/office/word/2018/wordml" xmlns:w16du="http://schemas.microsoft.com/office/word/2023/wordml/word16du" xmlns:w16sdtdh="http://schemas.microsoft.com/office/word/2020/wordml/sdtdatahash" xmlns:w16se="http://schemas.microsoft.com/office/word/2015/wordml/symex" mc:Ignorable="w14 w15 w16se w16cid w16 w16cex w16sdtdh w16du">
+<w:styles xmlns:mc="http://schemas.openxmlformats.org/markup-compatibility/2006" xmlns:r="http://schemas.openxmlformats.org/officeDocument/2006/relationships" xmlns:w="http://schemas.openxmlformats.org/wordprocessingml/2006/main" xmlns:w14="http://schemas.microsoft.com/office/word/2010/wordml" xmlns:w15="http://schemas.microsoft.com/office/word/2012/wordml" xmlns:w16cex="http://schemas.microsoft.com/office/word/2018/wordml/cex" xmlns:w16cid="http://schemas.microsoft.com/office/word/2016/wordml/cid" xmlns:w16="http://schemas.microsoft.com/office/word/2018/wordml" xmlns:w16du="http://schemas.microsoft.com/office/word/2023/wordml/word16du" xmlns:w16sdtdh="http://schemas.microsoft.com/office/word/2020/wordml/sdtdatahash" xmlns:w16sdtfl="http://schemas.microsoft.com/office/word/2024/wordml/sdtformatlock" xmlns:w16se="http://schemas.microsoft.com/office/word/2015/wordml/symex" mc:Ignorable="w14 w15 w16se w16cid w16 w16cex w16sdtdh w16sdtfl w16du">
   <w:docDefaults>
     <w:rPrDefault>
       <w:rPr>
@@ -1706,7 +1765,7 @@
 </file>
 
 <file path=word/glossary/document.xml><?xml version="1.0" encoding="utf-8"?>
-<w:glossaryDocument xmlns:wpc="http://schemas.microsoft.com/office/word/2010/wordprocessingCanvas" xmlns:cx="http://schemas.microsoft.com/office/drawing/2014/chartex" xmlns:cx1="http://schemas.microsoft.com/office/drawing/2015/9/8/chartex" xmlns:cx2="http://schemas.microsoft.com/office/drawing/2015/10/21/chartex" xmlns:cx3="http://schemas.microsoft.com/office/drawing/2016/5/9/chartex" xmlns:cx4="http://schemas.microsoft.com/office/drawing/2016/5/10/chartex" xmlns:cx5="http://schemas.microsoft.com/office/drawing/2016/5/11/chartex" xmlns:cx6="http://schemas.microsoft.com/office/drawing/2016/5/12/chartex" xmlns:cx7="http://schemas.microsoft.com/office/drawing/2016/5/13/chartex" xmlns:cx8="http://schemas.microsoft.com/office/drawing/2016/5/14/chartex" xmlns:mc="http://schemas.openxmlformats.org/markup-compatibility/2006" xmlns:aink="http://schemas.microsoft.com/office/drawing/2016/ink" xmlns:am3d="http://schemas.microsoft.com/office/drawing/2017/model3d" xmlns:o="urn:schemas-microsoft-com:office:office" xmlns:oel="http://schemas.microsoft.com/office/2019/extlst" xmlns:r="http://schemas.openxmlformats.org/officeDocument/2006/relationships" xmlns:m="http://schemas.openxmlformats.org/officeDocument/2006/math" xmlns:v="urn:schemas-microsoft-com:vml" xmlns:wp14="http://schemas.microsoft.com/office/word/2010/wordprocessingDrawing" xmlns:wp="http://schemas.openxmlformats.org/drawingml/2006/wordprocessingDrawing" xmlns:w10="urn:schemas-microsoft-com:office:word" xmlns:w="http://schemas.openxmlformats.org/wordprocessingml/2006/main" xmlns:w14="http://schemas.microsoft.com/office/word/2010/wordml" xmlns:w15="http://schemas.microsoft.com/office/word/2012/wordml" xmlns:w16cex="http://schemas.microsoft.com/office/word/2018/wordml/cex" xmlns:w16cid="http://schemas.microsoft.com/office/word/2016/wordml/cid" xmlns:w16="http://schemas.microsoft.com/office/word/2018/wordml" xmlns:w16du="http://schemas.microsoft.com/office/word/2023/wordml/word16du" xmlns:w16sdtdh="http://schemas.microsoft.com/office/word/2020/wordml/sdtdatahash" xmlns:w16se="http://schemas.microsoft.com/office/word/2015/wordml/symex" xmlns:wpg="http://schemas.microsoft.com/office/word/2010/wordprocessingGroup" xmlns:wpi="http://schemas.microsoft.com/office/word/2010/wordprocessingInk" xmlns:wne="http://schemas.microsoft.com/office/word/2006/wordml" xmlns:wps="http://schemas.microsoft.com/office/word/2010/wordprocessingShape" mc:Ignorable="w14 w15 w16se w16cid w16 w16cex w16sdtdh w16du wp14">
+<w:glossaryDocument xmlns:wpc="http://schemas.microsoft.com/office/word/2010/wordprocessingCanvas" xmlns:cx="http://schemas.microsoft.com/office/drawing/2014/chartex" xmlns:cx1="http://schemas.microsoft.com/office/drawing/2015/9/8/chartex" xmlns:cx2="http://schemas.microsoft.com/office/drawing/2015/10/21/chartex" xmlns:cx3="http://schemas.microsoft.com/office/drawing/2016/5/9/chartex" xmlns:cx4="http://schemas.microsoft.com/office/drawing/2016/5/10/chartex" xmlns:cx5="http://schemas.microsoft.com/office/drawing/2016/5/11/chartex" xmlns:cx6="http://schemas.microsoft.com/office/drawing/2016/5/12/chartex" xmlns:cx7="http://schemas.microsoft.com/office/drawing/2016/5/13/chartex" xmlns:cx8="http://schemas.microsoft.com/office/drawing/2016/5/14/chartex" xmlns:mc="http://schemas.openxmlformats.org/markup-compatibility/2006" xmlns:aink="http://schemas.microsoft.com/office/drawing/2016/ink" xmlns:am3d="http://schemas.microsoft.com/office/drawing/2017/model3d" xmlns:o="urn:schemas-microsoft-com:office:office" xmlns:oel="http://schemas.microsoft.com/office/2019/extlst" xmlns:r="http://schemas.openxmlformats.org/officeDocument/2006/relationships" xmlns:m="http://schemas.openxmlformats.org/officeDocument/2006/math" xmlns:v="urn:schemas-microsoft-com:vml" xmlns:wp14="http://schemas.microsoft.com/office/word/2010/wordprocessingDrawing" xmlns:wp="http://schemas.openxmlformats.org/drawingml/2006/wordprocessingDrawing" xmlns:w10="urn:schemas-microsoft-com:office:word" xmlns:w="http://schemas.openxmlformats.org/wordprocessingml/2006/main" xmlns:w14="http://schemas.microsoft.com/office/word/2010/wordml" xmlns:w15="http://schemas.microsoft.com/office/word/2012/wordml" xmlns:w16cex="http://schemas.microsoft.com/office/word/2018/wordml/cex" xmlns:w16cid="http://schemas.microsoft.com/office/word/2016/wordml/cid" xmlns:w16="http://schemas.microsoft.com/office/word/2018/wordml" xmlns:w16du="http://schemas.microsoft.com/office/word/2023/wordml/word16du" xmlns:w16sdtdh="http://schemas.microsoft.com/office/word/2020/wordml/sdtdatahash" xmlns:w16sdtfl="http://schemas.microsoft.com/office/word/2024/wordml/sdtformatlock" xmlns:w16se="http://schemas.microsoft.com/office/word/2015/wordml/symex" xmlns:wpg="http://schemas.microsoft.com/office/word/2010/wordprocessingGroup" xmlns:wpi="http://schemas.microsoft.com/office/word/2010/wordprocessingInk" xmlns:wne="http://schemas.microsoft.com/office/word/2006/wordml" xmlns:wps="http://schemas.microsoft.com/office/word/2010/wordprocessingShape" mc:Ignorable="w14 w15 w16se w16cid w16 w16cex w16sdtdh w16sdtfl w16du wp14">
   <w:docParts>
     <w:docPart>
       <w:docPartPr>
@@ -1794,7 +1853,7 @@
 </file>
 
 <file path=word/glossary/fontTable.xml><?xml version="1.0" encoding="utf-8"?>
-<w:fonts xmlns:mc="http://schemas.openxmlformats.org/markup-compatibility/2006" xmlns:r="http://schemas.openxmlformats.org/officeDocument/2006/relationships" xmlns:w="http://schemas.openxmlformats.org/wordprocessingml/2006/main" xmlns:w14="http://schemas.microsoft.com/office/word/2010/wordml" xmlns:w15="http://schemas.microsoft.com/office/word/2012/wordml" xmlns:w16cex="http://schemas.microsoft.com/office/word/2018/wordml/cex" xmlns:w16cid="http://schemas.microsoft.com/office/word/2016/wordml/cid" xmlns:w16="http://schemas.microsoft.com/office/word/2018/wordml" xmlns:w16du="http://schemas.microsoft.com/office/word/2023/wordml/word16du" xmlns:w16sdtdh="http://schemas.microsoft.com/office/word/2020/wordml/sdtdatahash" xmlns:w16se="http://schemas.microsoft.com/office/word/2015/wordml/symex" mc:Ignorable="w14 w15 w16se w16cid w16 w16cex w16sdtdh w16du">
+<w:fonts xmlns:mc="http://schemas.openxmlformats.org/markup-compatibility/2006" xmlns:r="http://schemas.openxmlformats.org/officeDocument/2006/relationships" xmlns:w="http://schemas.openxmlformats.org/wordprocessingml/2006/main" xmlns:w14="http://schemas.microsoft.com/office/word/2010/wordml" xmlns:w15="http://schemas.microsoft.com/office/word/2012/wordml" xmlns:w16cex="http://schemas.microsoft.com/office/word/2018/wordml/cex" xmlns:w16cid="http://schemas.microsoft.com/office/word/2016/wordml/cid" xmlns:w16="http://schemas.microsoft.com/office/word/2018/wordml" xmlns:w16du="http://schemas.microsoft.com/office/word/2023/wordml/word16du" xmlns:w16sdtdh="http://schemas.microsoft.com/office/word/2020/wordml/sdtdatahash" xmlns:w16sdtfl="http://schemas.microsoft.com/office/word/2024/wordml/sdtformatlock" xmlns:w16se="http://schemas.microsoft.com/office/word/2015/wordml/symex" mc:Ignorable="w14 w15 w16se w16cid w16 w16cex w16sdtdh w16sdtfl w16du">
   <w:font w:name="Aptos">
     <w:charset w:val="00"/>
     <w:family w:val="swiss"/>
@@ -1818,7 +1877,7 @@
 </file>
 
 <file path=word/glossary/settings.xml><?xml version="1.0" encoding="utf-8"?>
-<w:settings xmlns:mc="http://schemas.openxmlformats.org/markup-compatibility/2006" xmlns:o="urn:schemas-microsoft-com:office:office" xmlns:r="http://schemas.openxmlformats.org/officeDocument/2006/relationships" xmlns:m="http://schemas.openxmlformats.org/officeDocument/2006/math" xmlns:v="urn:schemas-microsoft-com:vml" xmlns:w10="urn:schemas-microsoft-com:office:word" xmlns:w="http://schemas.openxmlformats.org/wordprocessingml/2006/main" xmlns:w14="http://schemas.microsoft.com/office/word/2010/wordml" xmlns:w15="http://schemas.microsoft.com/office/word/2012/wordml" xmlns:w16cex="http://schemas.microsoft.com/office/word/2018/wordml/cex" xmlns:w16cid="http://schemas.microsoft.com/office/word/2016/wordml/cid" xmlns:w16="http://schemas.microsoft.com/office/word/2018/wordml" xmlns:w16du="http://schemas.microsoft.com/office/word/2023/wordml/word16du" xmlns:w16sdtdh="http://schemas.microsoft.com/office/word/2020/wordml/sdtdatahash" xmlns:w16se="http://schemas.microsoft.com/office/word/2015/wordml/symex" xmlns:sl="http://schemas.openxmlformats.org/schemaLibrary/2006/main" mc:Ignorable="w14 w15 w16se w16cid w16 w16cex w16sdtdh w16du">
+<w:settings xmlns:mc="http://schemas.openxmlformats.org/markup-compatibility/2006" xmlns:o="urn:schemas-microsoft-com:office:office" xmlns:r="http://schemas.openxmlformats.org/officeDocument/2006/relationships" xmlns:m="http://schemas.openxmlformats.org/officeDocument/2006/math" xmlns:v="urn:schemas-microsoft-com:vml" xmlns:w10="urn:schemas-microsoft-com:office:word" xmlns:w="http://schemas.openxmlformats.org/wordprocessingml/2006/main" xmlns:w14="http://schemas.microsoft.com/office/word/2010/wordml" xmlns:w15="http://schemas.microsoft.com/office/word/2012/wordml" xmlns:w16cex="http://schemas.microsoft.com/office/word/2018/wordml/cex" xmlns:w16cid="http://schemas.microsoft.com/office/word/2016/wordml/cid" xmlns:w16="http://schemas.microsoft.com/office/word/2018/wordml" xmlns:w16du="http://schemas.microsoft.com/office/word/2023/wordml/word16du" xmlns:w16sdtdh="http://schemas.microsoft.com/office/word/2020/wordml/sdtdatahash" xmlns:w16sdtfl="http://schemas.microsoft.com/office/word/2024/wordml/sdtformatlock" xmlns:w16se="http://schemas.microsoft.com/office/word/2015/wordml/symex" xmlns:sl="http://schemas.openxmlformats.org/schemaLibrary/2006/main" mc:Ignorable="w14 w15 w16se w16cid w16 w16cex w16sdtdh w16sdtfl w16du">
   <w:view w:val="normal"/>
   <w:defaultTabStop w:val="720"/>
   <w:characterSpacingControl w:val="doNotCompress"/>
@@ -1834,6 +1893,7 @@
   <w:rsids>
     <w:rsidRoot w:val="00967D68"/>
     <w:rsid w:val="00002F46"/>
+    <w:rsid w:val="000053B4"/>
     <w:rsid w:val="000663A1"/>
     <w:rsid w:val="000B1621"/>
     <w:rsid w:val="00116C6A"/>
@@ -1861,6 +1921,7 @@
     <w:rsid w:val="00967D68"/>
     <w:rsid w:val="009F0DFE"/>
     <w:rsid w:val="00A3780A"/>
+    <w:rsid w:val="00A426E5"/>
     <w:rsid w:val="00A642CC"/>
     <w:rsid w:val="00AD025A"/>
     <w:rsid w:val="00B11AF0"/>
@@ -1891,7 +1952,7 @@
 </file>
 
 <file path=word/glossary/styles.xml><?xml version="1.0" encoding="utf-8"?>
-<w:styles xmlns:mc="http://schemas.openxmlformats.org/markup-compatibility/2006" xmlns:r="http://schemas.openxmlformats.org/officeDocument/2006/relationships" xmlns:w="http://schemas.openxmlformats.org/wordprocessingml/2006/main" xmlns:w14="http://schemas.microsoft.com/office/word/2010/wordml" xmlns:w15="http://schemas.microsoft.com/office/word/2012/wordml" xmlns:w16cex="http://schemas.microsoft.com/office/word/2018/wordml/cex" xmlns:w16cid="http://schemas.microsoft.com/office/word/2016/wordml/cid" xmlns:w16="http://schemas.microsoft.com/office/word/2018/wordml" xmlns:w16du="http://schemas.microsoft.com/office/word/2023/wordml/word16du" xmlns:w16sdtdh="http://schemas.microsoft.com/office/word/2020/wordml/sdtdatahash" xmlns:w16se="http://schemas.microsoft.com/office/word/2015/wordml/symex" mc:Ignorable="w14 w15 w16se w16cid w16 w16cex w16sdtdh w16du">
+<w:styles xmlns:mc="http://schemas.openxmlformats.org/markup-compatibility/2006" xmlns:r="http://schemas.openxmlformats.org/officeDocument/2006/relationships" xmlns:w="http://schemas.openxmlformats.org/wordprocessingml/2006/main" xmlns:w14="http://schemas.microsoft.com/office/word/2010/wordml" xmlns:w15="http://schemas.microsoft.com/office/word/2012/wordml" xmlns:w16cex="http://schemas.microsoft.com/office/word/2018/wordml/cex" xmlns:w16cid="http://schemas.microsoft.com/office/word/2016/wordml/cid" xmlns:w16="http://schemas.microsoft.com/office/word/2018/wordml" xmlns:w16du="http://schemas.microsoft.com/office/word/2023/wordml/word16du" xmlns:w16sdtdh="http://schemas.microsoft.com/office/word/2020/wordml/sdtdatahash" xmlns:w16sdtfl="http://schemas.microsoft.com/office/word/2024/wordml/sdtformatlock" xmlns:w16se="http://schemas.microsoft.com/office/word/2015/wordml/symex" mc:Ignorable="w14 w15 w16se w16cid w16 w16cex w16sdtdh w16sdtfl w16du">
   <w:docDefaults>
     <w:rPrDefault>
       <w:rPr>
@@ -2336,7 +2397,7 @@
 </file>
 
 <file path=word/glossary/webSettings.xml><?xml version="1.0" encoding="utf-8"?>
-<w:webSettings xmlns:mc="http://schemas.openxmlformats.org/markup-compatibility/2006" xmlns:r="http://schemas.openxmlformats.org/officeDocument/2006/relationships" xmlns:w="http://schemas.openxmlformats.org/wordprocessingml/2006/main" xmlns:w14="http://schemas.microsoft.com/office/word/2010/wordml" xmlns:w15="http://schemas.microsoft.com/office/word/2012/wordml" xmlns:w16cex="http://schemas.microsoft.com/office/word/2018/wordml/cex" xmlns:w16cid="http://schemas.microsoft.com/office/word/2016/wordml/cid" xmlns:w16="http://schemas.microsoft.com/office/word/2018/wordml" xmlns:w16du="http://schemas.microsoft.com/office/word/2023/wordml/word16du" xmlns:w16sdtdh="http://schemas.microsoft.com/office/word/2020/wordml/sdtdatahash" xmlns:w16se="http://schemas.microsoft.com/office/word/2015/wordml/symex" mc:Ignorable="w14 w15 w16se w16cid w16 w16cex w16sdtdh w16du">
+<w:webSettings xmlns:mc="http://schemas.openxmlformats.org/markup-compatibility/2006" xmlns:r="http://schemas.openxmlformats.org/officeDocument/2006/relationships" xmlns:w="http://schemas.openxmlformats.org/wordprocessingml/2006/main" xmlns:w14="http://schemas.microsoft.com/office/word/2010/wordml" xmlns:w15="http://schemas.microsoft.com/office/word/2012/wordml" xmlns:w16cex="http://schemas.microsoft.com/office/word/2018/wordml/cex" xmlns:w16cid="http://schemas.microsoft.com/office/word/2016/wordml/cid" xmlns:w16="http://schemas.microsoft.com/office/word/2018/wordml" xmlns:w16du="http://schemas.microsoft.com/office/word/2023/wordml/word16du" xmlns:w16sdtdh="http://schemas.microsoft.com/office/word/2020/wordml/sdtdatahash" xmlns:w16sdtfl="http://schemas.microsoft.com/office/word/2024/wordml/sdtformatlock" xmlns:w16se="http://schemas.microsoft.com/office/word/2015/wordml/symex" mc:Ignorable="w14 w15 w16se w16cid w16 w16cex w16sdtdh w16sdtfl w16du">
   <w:optimizeForBrowser/>
   <w:allowPNG/>
 </w:webSettings>
@@ -2637,160 +2698,168 @@
 </a:theme>
 </file>
 
-<file path=customXml/item1.xml><?xml version="1.0" encoding="utf-8"?>
+<file path=customXml/item1.xml>��< ? x m l   v e r s i o n = " 1 . 0 "   e n c o d i n g = " u t f - 1 6 " ? > < N a v W o r d R e p o r t X m l P a r t   x m l n s = " u r n : m i c r o s o f t - d y n a m i c s - n a v / r e p o r t s / I R S _ 1 0 9 9 _ P r i n t / 1 0 0 3 2 / " > + 
+     < B C R e p o r t I n f o r m a t i o n > + 
+         < R e p o r t M e t a d a t a > + 
+             < E x t e n s i o n I d > E x t e n s i o n   I D < / E x t e n s i o n I d > + 
+             < E x t e n s i o n N a m e > E x t e n s i o n   N a m e < / E x t e n s i o n N a m e > + 
+             < E x t e n s i o n P u b l i s h e r > E x t e n s i o n   P u b l i s h e r < / E x t e n s i o n P u b l i s h e r > + 
+             < E x t e n s i o n V e r s i o n > E x t e n s i o n   V e r s i o n < / E x t e n s i o n V e r s i o n > + 
+             < R e p o r t I d > R e p o r t   I D < / R e p o r t I d > + 
+             < R e p o r t N a m e > R e p o r t   N a m e < / R e p o r t N a m e > + 
+             < A b o u t T h i s R e p o r t T i t l e > A b o u t   T h i s   R e p o r t   T i t l e < / A b o u t T h i s R e p o r t T i t l e > + 
+             < A b o u t T h i s R e p o r t T e x t > A b o u t   T h i s   R e p o r t   T e x t < / A b o u t T h i s R e p o r t T e x t > + 
+             < R e p o r t H e l p L i n k > R e p o r t   H e l p   L i n k < / R e p o r t H e l p L i n k > + 
+         < / R e p o r t M e t a d a t a > + 
+         < R e p o r t R e q u e s t > + 
+             < T e n a n t E n t r a I d > T e n a n t   E n t r a   I d < / T e n a n t E n t r a I d > + 
+             < E n v i r o n m e n t N a m e > E n v i r o n m e n t   N a m e < / E n v i r o n m e n t N a m e > + 
+             < E n v i r o n m e n t T y p e > E n v i r o n m e n t   T y p e < / E n v i r o n m e n t T y p e > + 
+             < C o m p a n y N a m e > C o m p a n y   N a m e < / C o m p a n y N a m e > + 
+             < C o m p a n y D i s p l a y N a m e > C o m p a n y   D i s p l a y   N a m e < / C o m p a n y D i s p l a y N a m e > + 
+             < C o m p a n y I d > C o m p a n y   I D < / C o m p a n y I d > + 
+             < U s e r N a m e > U s e r   N a m e < / U s e r N a m e > + 
+             < D a t e A n d T i m e > D a t e   a n d   T i m e < / D a t e A n d T i m e > + 
+             < L a n g u a g e > L a n g u a g e < / L a n g u a g e > + 
+             < F o r m a t R e g i o n > F o r m a t   R e g i o n < / F o r m a t R e g i o n > + 
+             < D a t e T i m e V a l u e s > + 
+                 < Y e a r > Y e a r < / Y e a r > + 
+                 < M o n t h N u m b e r > M o n t h   N u m b e r < / M o n t h N u m b e r > + 
+                 < D a y N u m b e r > D a y   N u m b e r < / D a y N u m b e r > + 
+                 < H o u r > H o u r < / H o u r > + 
+                 < M i n u t e > M i n u t e < / M i n u t e > + 
+             < / D a t e T i m e V a l u e s > + 
+         < / R e p o r t R e q u e s t > + 
+     < / B C R e p o r t I n f o r m a t i o n > + 
+     < I R S 1 0 9 9 F o r m D o c H e a d e r > + 
+         < C o m p a n y _ A d d r e s s > C o m p a n y _ A d d r e s s < / C o m p a n y _ A d d r e s s > + 
+         < C o m p a n y _ C i t y > C o m p a n y _ C i t y < / C o m p a n y _ C i t y > + 
+         < C o m p a n y _ C o u n t r y > C o m p a n y _ C o u n t r y < / C o m p a n y _ C o u n t r y > + 
+         < C o m p a n y _ C o u n t y > C o m p a n y _ C o u n t y < / C o m p a n y _ C o u n t y > + 
+         < C o m p a n y _ F e d e r a l I D > C o m p a n y _ F e d e r a l I D < / C o m p a n y _ F e d e r a l I D > + 
+         < C o m p a n y _ N a m e > C o m p a n y _ N a m e < / C o m p a n y _ N a m e > + 
+         < C o m p a n y _ P h o n e N o > C o m p a n y _ P h o n e N o < / C o m p a n y _ P h o n e N o > + 
+         < C o m p a n y _ P o s t _ C o d e > C o m p a n y _ P o s t _ C o d e < / C o m p a n y _ P o s t _ C o d e > + 
+         < F o r m _ N o > F o r m _ N o < / F o r m _ N o > + 
+         < I D > I D < / I D > + 
+         < P e r i o d _ N o > P e r i o d _ N o < / P e r i o d _ N o > + 
+         < R e p o r t _ T y p e > R e p o r t _ T y p e < / R e p o r t _ T y p e > + 
+         < R e p o r t _ Y e a r > R e p o r t _ Y e a r < / R e p o r t _ Y e a r > + 
+         < V e n d o r _ N o > V e n d o r _ N o < / V e n d o r _ N o > + 
+         < I R S 1 0 9 9 R e p o r t L i n e > + 
+             < L i n e _ N a m e > L i n e _ N a m e < / L i n e _ N a m e > + 
+             < L i n e _ N o > L i n e _ N o < / L i n e _ N o > + 
+             < L i n e _ V a l u e > L i n e _ V a l u e < / L i n e _ V a l u e > + 
+         < / I R S 1 0 9 9 R e p o r t L i n e > + 
+         < V e n d o r > + 
+             < V e n d o r _ A d d r e s s > V e n d o r _ A d d r e s s < / V e n d o r _ A d d r e s s > + 
+             < V e n d o r _ B a n k A c c o u n t N o > V e n d o r _ B a n k A c c o u n t N o < / V e n d o r _ B a n k A c c o u n t N o > + 
+             < V e n d o r _ C i t y > V e n d o r _ C i t y < / V e n d o r _ C i t y > + 
+             < V e n d o r _ C o u n t r y > V e n d o r _ C o u n t r y < / V e n d o r _ C o u n t r y > + 
+             < V e n d o r _ C o u n t y > V e n d o r _ C o u n t y < / V e n d o r _ C o u n t y > + 
+             < V e n d o r _ F A T C A _ R e q u i r m e n t > V e n d o r _ F A T C A _ R e q u i r m e n t < / V e n d o r _ F A T C A _ R e q u i r m e n t > + 
+             < V e n d o r _ F e d e r a l I D > V e n d o r _ F e d e r a l I D < / V e n d o r _ F e d e r a l I D > + 
+             < V e n d o r _ N a m e > V e n d o r _ N a m e < / V e n d o r _ N a m e > + 
+             < V e n d o r _ P o s t _ C o d e > V e n d o r _ P o s t _ C o d e < / V e n d o r _ P o s t _ C o d e > + 
+         < / V e n d o r > + 
+         < I R S 1 0 9 9 F o r m > + 
+             < F o r m D e s c r i p t i o n > F o r m D e s c r i p t i o n < / F o r m D e s c r i p t i o n > + 
+             < F o r m N a m e > F o r m N a m e < / F o r m N a m e > + 
+         < / I R S 1 0 9 9 F o r m > + 
+         < I R S 1 0 9 9 F o r m I n s t r u c t i o n > + 
+             < I n s t r u c t i o n _ D e s c r i p t i o n > I n s t r u c t i o n _ D e s c r i p t i o n < / I n s t r u c t i o n _ D e s c r i p t i o n > + 
+             < I n s t r u c t i o n _ H e a d e r > I n s t r u c t i o n _ H e a d e r < / I n s t r u c t i o n _ H e a d e r > + 
+         < / I R S 1 0 9 9 F o r m I n s t r u c t i o n > + 
+     < / I R S 1 0 9 9 F o r m D o c H e a d e r > + 
+ < / N a v W o r d R e p o r t X m l P a r t > 
+</file>
+
+<file path=customXml/item2.xml><?xml version="1.0" encoding="utf-8"?>
 <b:Sources xmlns:b="http://schemas.openxmlformats.org/officeDocument/2006/bibliography" xmlns="http://schemas.openxmlformats.org/officeDocument/2006/bibliography" SelectedStyle="\APASixthEditionOfficeOnline.xsl" StyleName="APA" Version="6"/>
 </file>
 
-<file path=customXml/item3.xml>��< ? x m l   v e r s i o n = " 1 . 0 "   e n c o d i n g = " u t f - 1 6 " ? > - 
- < N a v W o r d R e p o r t X m l P a r t   x m l n s = " u r n : m i c r o s o f t - d y n a m i c s - n a v / r e p o r t s / I R S _ 1 0 9 9 _ P r i n t / 1 0 0 3 2 / " > - 
-     < B C R e p o r t I n f o r m a t i o n   x m l n s = " " > - 
-         < R e p o r t M e t a d a t a > - 
-             < E x t e n s i o n I D > E x t e n s i o n   I D < / E x t e n s i o n I D > - 
-             < E x t e n s i o n N a m e > E x t e n s i o n   n a m e < / E x t e n s i o n N a m e > - 
-             < E x t e n s i o n P u b l i s h e r > E x t e n s i o n   p u b l i s h e r < / E x t e n s i o n P u b l i s h e r > - 
-             < E x t e n s i o n V e r s i o n > E x t e n s i o n   v e r s i o n < / E x t e n s i o n V e r s i o n > - 
-             < R e p o r t I D > R e p o r t   I D < / R e p o r t I D > - 
-             < R e p o r t N a m e > R e p o r t   n a m e < / R e p o r t N a m e > - 
-             < A b o u t T h i s R e p o r t T i t l e > A b o u t   T h i s   R e p o r t   T i t l e < / A b o u t T h i s R e p o r t T i t l e > - 
-             < A b o u t T h i s R e p o r t T e x t > A b o u t   T h i s   R e p o r t   T e x t < / A b o u t T h i s R e p o r t T e x t > - 
-             < R e p o r t H e l p L i n k > R e p o r t   H e l p   L i n k < / R e p o r t H e l p L i n k > - 
-         < / R e p o r t M e t a d a t a > - 
-         < R e p o r t R e q u e s t > - 
-             < T e n a n t E n t r a I d > T e n a n t   E n t r a   I d < / T e n a n t E n t r a I d > - 
-             < E n v i r o n m e n t N a m e > E n v i r o n m e n t   n a m e < / E n v i r o n m e n t N a m e > - 
-             < E n v i r o n m e n t T y p e > E n v i r o n m e n t   t y p e < / E n v i r o n m e n t T y p e > - 
-             < C o m p a n y N a m e > C o m p a n y   n a m e < / C o m p a n y N a m e > - 
-             < C o m p a n y I d > C o m p a n y   I d < / C o m p a n y I d > - 
-             < U s e r N a m e > U s e r   n a m e < / U s e r N a m e > - 
-             < D a t e A n d T i m e > D a t e   a n d   t i m e < / D a t e A n d T i m e > - 
-             < L a n g u a g e > L a n g u a g e < / L a n g u a g e > - 
-             < F o r m a t R e g i o n > F o r m a t   R e g i o n < / F o r m a t R e g i o n > - 
-             < D a t e T i m e V a l u e s > - 
-                 < Y e a r > Y e a r < / Y e a r > - 
-                 < M o n t h N u m b e r > M o n t h   n u m b e r < / M o n t h N u m b e r > - 
-                 < D a y N u m b e r > D a y   n u m b e r < / D a y N u m b e r > - 
-                 < H o u r > H o u r < / H o u r > - 
-                 < M i n u t e > M i n u t e < / M i n u t e > - 
-             < / D a t e T i m e V a l u e s > - 
-         < / R e p o r t R e q u e s t > - 
-     < / B C R e p o r t I n f o r m a t i o n > - 
-     < I R S 1 0 9 9 F o r m D o c H e a d e r > - 
-         < C o m p a n y _ A d d r e s s > C o m p a n y _ A d d r e s s < / C o m p a n y _ A d d r e s s > - 
-         < C o m p a n y _ C i t y > C o m p a n y _ C i t y < / C o m p a n y _ C i t y > - 
-         < C o m p a n y _ C o u n t r y > C o m p a n y _ C o u n t r y < / C o m p a n y _ C o u n t r y > - 
-         < C o m p a n y _ C o u n t y > C o m p a n y _ C o u n t y < / C o m p a n y _ C o u n t y > - 
-         < C o m p a n y _ F e d e r a l I D > C o m p a n y _ F e d e r a l I D < / C o m p a n y _ F e d e r a l I D > - 
-         < C o m p a n y _ N a m e > C o m p a n y _ N a m e < / C o m p a n y _ N a m e > - 
-         < C o m p a n y _ P h o n e N o > C o m p a n y _ P h o n e N o < / C o m p a n y _ P h o n e N o > - 
-         < C o m p a n y _ P o s t _ C o d e > C o m p a n y _ P o s t _ C o d e < / C o m p a n y _ P o s t _ C o d e > - 
-         < F o r m _ N o > F o r m _ N o < / F o r m _ N o > - 
-         < I D > I D < / I D > - 
-         < P e r i o d _ N o > P e r i o d _ N o < / P e r i o d _ N o > - 
-         < R e p o r t _ T y p e > R e p o r t _ T y p e < / R e p o r t _ T y p e > - 
-         < R e p o r t _ Y e a r > R e p o r t _ Y e a r < / R e p o r t _ Y e a r > - 
-         < V e n d o r _ N o > V e n d o r _ N o < / V e n d o r _ N o > - 
-         < I R S 1 0 9 9 R e p o r t L i n e > - 
-             < L i n e _ N a m e > L i n e _ N a m e < / L i n e _ N a m e > - 
-             < L i n e _ N o > L i n e _ N o < / L i n e _ N o > - 
-             < L i n e _ V a l u e > L i n e _ V a l u e < / L i n e _ V a l u e > - 
-         < / I R S 1 0 9 9 R e p o r t L i n e > - 
-         < V e n d o r > - 
-             < V e n d o r _ A d d r e s s > V e n d o r _ A d d r e s s < / V e n d o r _ A d d r e s s > - 
-             < V e n d o r _ B a n k A c c o u n t N o > V e n d o r _ B a n k A c c o u n t N o < / V e n d o r _ B a n k A c c o u n t N o > - 
-             < V e n d o r _ C i t y > V e n d o r _ C i t y < / V e n d o r _ C i t y > - 
-             < V e n d o r _ C o u n t r y > V e n d o r _ C o u n t r y < / V e n d o r _ C o u n t r y > - 
-             < V e n d o r _ C o u n t y > V e n d o r _ C o u n t y < / V e n d o r _ C o u n t y > - 
-             < V e n d o r _ F A T C A _ R e q u i r m e n t > V e n d o r _ F A T C A _ R e q u i r m e n t < / V e n d o r _ F A T C A _ R e q u i r m e n t > - 
-             < V e n d o r _ F e d e r a l I D > V e n d o r _ F e d e r a l I D < / V e n d o r _ F e d e r a l I D > - 
-             < V e n d o r _ N a m e > V e n d o r _ N a m e < / V e n d o r _ N a m e > - 
-             < V e n d o r _ P o s t _ C o d e > V e n d o r _ P o s t _ C o d e < / V e n d o r _ P o s t _ C o d e > - 
-         < / V e n d o r > - 
-         < I R S 1 0 9 9 F o r m > - 
-             < F o r m D e s c r i p t i o n > F o r m D e s c r i p t i o n < / F o r m D e s c r i p t i o n > - 
-             < F o r m N a m e > F o r m N a m e < / F o r m N a m e > - 
-         < / I R S 1 0 9 9 F o r m > - 
-         < I R S 1 0 9 9 F o r m I n s t r u c t i o n > - 
-             < I n s t r u c t i o n _ D e s c r i p t i o n > I n s t r u c t i o n _ D e s c r i p t i o n < / I n s t r u c t i o n _ D e s c r i p t i o n > - 
-             < I n s t r u c t i o n _ H e a d e r > I n s t r u c t i o n _ H e a d e r < / I n s t r u c t i o n _ H e a d e r > - 
-         < / I R S 1 0 9 9 F o r m I n s t r u c t i o n > - 
-     < / I R S 1 0 9 9 F o r m D o c H e a d e r > - 
- < / N a v W o r d R e p o r t X m l P a r t > 
+<file path=customXml/itemProps1.xml><?xml version="1.0" encoding="utf-8"?>
+<ds:datastoreItem xmlns:ds="http://schemas.openxmlformats.org/officeDocument/2006/customXml" ds:itemID="{03CB2D09-9997-4BB6-BF8F-A0BB52CD22E1}">
+  <ds:schemaRefs>
+    <ds:schemaRef ds:uri="urn:microsoft-dynamics-nav/reports/IRS_1099_Print/10032/"/>
+  </ds:schemaRefs>
+</ds:datastoreItem>
 </file>
 
-<file path=customXml/itemProps1.xml><?xml version="1.0" encoding="utf-8"?>
+<file path=customXml/itemProps2.xml><?xml version="1.0" encoding="utf-8"?>
 <ds:datastoreItem xmlns:ds="http://schemas.openxmlformats.org/officeDocument/2006/customXml" ds:itemID="{8BC285C8-3924-434D-95A4-22749E1174EA}">
   <ds:schemaRefs>
     <ds:schemaRef ds:uri="http://schemas.openxmlformats.org/officeDocument/2006/bibliography"/>

</xml_diff>

<commit_message>
Syncing with version 28.0.43307.0 (#29513)
Fixes
[AB#560539](https://dynamicssmb2.visualstudio.com/1fcb79e7-ab07-432a-a3c6-6cf5a88ba4a5/_workitems/edit/560539)
</commit_message>
<xml_diff>
--- a/Apps/US/IRSForms/app/src/Printing/IRS 1099 Print.docx
+++ b/Apps/US/IRSForms/app/src/Printing/IRS 1099 Print.docx
@@ -1,6 +1,6 @@
 
 <file path=word/document.xml><?xml version="1.0" encoding="utf-8"?>
-<w:document xmlns:wpc="http://schemas.microsoft.com/office/word/2010/wordprocessingCanvas" xmlns:cx="http://schemas.microsoft.com/office/drawing/2014/chartex" xmlns:cx1="http://schemas.microsoft.com/office/drawing/2015/9/8/chartex" xmlns:cx2="http://schemas.microsoft.com/office/drawing/2015/10/21/chartex" xmlns:cx3="http://schemas.microsoft.com/office/drawing/2016/5/9/chartex" xmlns:cx4="http://schemas.microsoft.com/office/drawing/2016/5/10/chartex" xmlns:cx5="http://schemas.microsoft.com/office/drawing/2016/5/11/chartex" xmlns:cx6="http://schemas.microsoft.com/office/drawing/2016/5/12/chartex" xmlns:cx7="http://schemas.microsoft.com/office/drawing/2016/5/13/chartex" xmlns:cx8="http://schemas.microsoft.com/office/drawing/2016/5/14/chartex" xmlns:mc="http://schemas.openxmlformats.org/markup-compatibility/2006" xmlns:aink="http://schemas.microsoft.com/office/drawing/2016/ink" xmlns:am3d="http://schemas.microsoft.com/office/drawing/2017/model3d" xmlns:o="urn:schemas-microsoft-com:office:office" xmlns:oel="http://schemas.microsoft.com/office/2019/extlst" xmlns:r="http://schemas.openxmlformats.org/officeDocument/2006/relationships" xmlns:m="http://schemas.openxmlformats.org/officeDocument/2006/math" xmlns:v="urn:schemas-microsoft-com:vml" xmlns:wp14="http://schemas.microsoft.com/office/word/2010/wordprocessingDrawing" xmlns:wp="http://schemas.openxmlformats.org/drawingml/2006/wordprocessingDrawing" xmlns:w10="urn:schemas-microsoft-com:office:word" xmlns:w="http://schemas.openxmlformats.org/wordprocessingml/2006/main" xmlns:w14="http://schemas.microsoft.com/office/word/2010/wordml" xmlns:w15="http://schemas.microsoft.com/office/word/2012/wordml" xmlns:w16cex="http://schemas.microsoft.com/office/word/2018/wordml/cex" xmlns:w16cid="http://schemas.microsoft.com/office/word/2016/wordml/cid" xmlns:w16="http://schemas.microsoft.com/office/word/2018/wordml" xmlns:w16du="http://schemas.microsoft.com/office/word/2023/wordml/word16du" xmlns:w16sdtdh="http://schemas.microsoft.com/office/word/2020/wordml/sdtdatahash" xmlns:w16se="http://schemas.microsoft.com/office/word/2015/wordml/symex" xmlns:wpg="http://schemas.microsoft.com/office/word/2010/wordprocessingGroup" xmlns:wpi="http://schemas.microsoft.com/office/word/2010/wordprocessingInk" xmlns:wne="http://schemas.microsoft.com/office/word/2006/wordml" xmlns:wps="http://schemas.microsoft.com/office/word/2010/wordprocessingShape" mc:Ignorable="w14 w15 w16se w16cid w16 w16cex w16sdtdh w16du wp14">
+<w:document xmlns:wpc="http://schemas.microsoft.com/office/word/2010/wordprocessingCanvas" xmlns:cx="http://schemas.microsoft.com/office/drawing/2014/chartex" xmlns:cx1="http://schemas.microsoft.com/office/drawing/2015/9/8/chartex" xmlns:cx2="http://schemas.microsoft.com/office/drawing/2015/10/21/chartex" xmlns:cx3="http://schemas.microsoft.com/office/drawing/2016/5/9/chartex" xmlns:cx4="http://schemas.microsoft.com/office/drawing/2016/5/10/chartex" xmlns:cx5="http://schemas.microsoft.com/office/drawing/2016/5/11/chartex" xmlns:cx6="http://schemas.microsoft.com/office/drawing/2016/5/12/chartex" xmlns:cx7="http://schemas.microsoft.com/office/drawing/2016/5/13/chartex" xmlns:cx8="http://schemas.microsoft.com/office/drawing/2016/5/14/chartex" xmlns:mc="http://schemas.openxmlformats.org/markup-compatibility/2006" xmlns:aink="http://schemas.microsoft.com/office/drawing/2016/ink" xmlns:am3d="http://schemas.microsoft.com/office/drawing/2017/model3d" xmlns:o="urn:schemas-microsoft-com:office:office" xmlns:oel="http://schemas.microsoft.com/office/2019/extlst" xmlns:r="http://schemas.openxmlformats.org/officeDocument/2006/relationships" xmlns:m="http://schemas.openxmlformats.org/officeDocument/2006/math" xmlns:v="urn:schemas-microsoft-com:vml" xmlns:wp14="http://schemas.microsoft.com/office/word/2010/wordprocessingDrawing" xmlns:wp="http://schemas.openxmlformats.org/drawingml/2006/wordprocessingDrawing" xmlns:w10="urn:schemas-microsoft-com:office:word" xmlns:w="http://schemas.openxmlformats.org/wordprocessingml/2006/main" xmlns:w14="http://schemas.microsoft.com/office/word/2010/wordml" xmlns:w15="http://schemas.microsoft.com/office/word/2012/wordml" xmlns:w16cex="http://schemas.microsoft.com/office/word/2018/wordml/cex" xmlns:w16cid="http://schemas.microsoft.com/office/word/2016/wordml/cid" xmlns:w16="http://schemas.microsoft.com/office/word/2018/wordml" xmlns:w16du="http://schemas.microsoft.com/office/word/2023/wordml/word16du" xmlns:w16sdtdh="http://schemas.microsoft.com/office/word/2020/wordml/sdtdatahash" xmlns:w16sdtfl="http://schemas.microsoft.com/office/word/2024/wordml/sdtformatlock" xmlns:w16se="http://schemas.microsoft.com/office/word/2015/wordml/symex" xmlns:wpg="http://schemas.microsoft.com/office/word/2010/wordprocessingGroup" xmlns:wpi="http://schemas.microsoft.com/office/word/2010/wordprocessingInk" xmlns:wne="http://schemas.microsoft.com/office/word/2006/wordml" xmlns:wps="http://schemas.microsoft.com/office/word/2010/wordprocessingShape" mc:Ignorable="w14 w15 w16se w16cid w16 w16cex w16sdtdh w16sdtfl w16du wp14">
   <w:body>
     <w:tbl>
       <w:tblPr>
@@ -42,6 +42,7 @@
                 <w15:dataBinding w:prefixMappings="xmlns:ns0='urn:microsoft-dynamics-nav/reports/IRS_1099_Create_Printable/10032/' " w:xpath="/ns0:NavWordReportXmlPart[1]/ns0:IRS1099FormDocHeader[1]/ns0:Report_Type[1]" w:storeItemID="{B3C4C3AA-F1FB-4274-B344-724B9FE87532}"/>
               </w:sdtPr>
               <w:sdtContent>
+                <w:proofErr w:type="spellStart"/>
                 <w:r>
                   <w:rPr>
                     <w:b/>
@@ -51,6 +52,7 @@
                   </w:rPr>
                   <w:t>Report_Type</w:t>
                 </w:r>
+                <w:proofErr w:type="spellEnd"/>
               </w:sdtContent>
             </w:sdt>
             <w:r>
@@ -105,7 +107,23 @@
                 <w:sz w:val="16"/>
                 <w:szCs w:val="16"/>
               </w:rPr>
-              <w:t>(keep for your records)</w:t>
+              <w:t>(</w:t>
+            </w:r>
+            <w:proofErr w:type="gramStart"/>
+            <w:r>
+              <w:rPr>
+                <w:sz w:val="16"/>
+                <w:szCs w:val="16"/>
+              </w:rPr>
+              <w:t>keep for</w:t>
+            </w:r>
+            <w:proofErr w:type="gramEnd"/>
+            <w:r>
+              <w:rPr>
+                <w:sz w:val="16"/>
+                <w:szCs w:val="16"/>
+              </w:rPr>
+              <w:t xml:space="preserve"> your records)</w:t>
             </w:r>
           </w:p>
         </w:tc>
@@ -210,10 +228,11 @@
                 <w:placeholder>
                   <w:docPart w:val="DefaultPlaceholder_-1854013440"/>
                 </w:placeholder>
-                <w:dataBinding w:prefixMappings="xmlns:ns0='urn:microsoft-dynamics-nav/reports/IRS_1099_Print/10032/'" w:xpath="/ns0:NavWordReportXmlPart[1]/ns0:IRS1099FormDocHeader[1]/ns0:IRS1099Form[1]/ns0:FormName[1]" w:storeItemID="{9546F93F-0A9B-4A08-BB32-B7F9AF9E150F}"/>
+                <w:dataBinding w:prefixMappings="xmlns:ns0='urn:microsoft-dynamics-nav/reports/IRS_1099_Print/10032/'" w:xpath="/ns0:NavWordReportXmlPart[1]/ns0:IRS1099FormDocHeader[1]/ns0:IRS1099Form[1]/ns0:FormName[1]" w:storeItemID="{03CB2D09-9997-4BB6-BF8F-A0BB52CD22E1}"/>
                 <w:text/>
               </w:sdtPr>
               <w:sdtContent>
+                <w:proofErr w:type="spellStart"/>
                 <w:r>
                   <w:rPr>
                     <w:b/>
@@ -223,6 +242,7 @@
                   </w:rPr>
                   <w:t>FormName</w:t>
                 </w:r>
+                <w:proofErr w:type="spellEnd"/>
               </w:sdtContent>
             </w:sdt>
           </w:p>
@@ -253,13 +273,15 @@
                 <w:placeholder>
                   <w:docPart w:val="DefaultPlaceholder_-1854013440"/>
                 </w:placeholder>
-                <w:dataBinding w:prefixMappings="xmlns:ns0='urn:microsoft-dynamics-nav/reports/IRS_1099_Print/10032/'" w:xpath="/ns0:NavWordReportXmlPart[1]/ns0:IRS1099FormDocHeader[1]/ns0:Report_Year[1]" w:storeItemID="{9546F93F-0A9B-4A08-BB32-B7F9AF9E150F}"/>
+                <w:dataBinding w:prefixMappings="xmlns:ns0='urn:microsoft-dynamics-nav/reports/IRS_1099_Print/10032/'" w:xpath="/ns0:NavWordReportXmlPart[1]/ns0:IRS1099FormDocHeader[1]/ns0:Report_Year[1]" w:storeItemID="{03CB2D09-9997-4BB6-BF8F-A0BB52CD22E1}"/>
                 <w:text/>
               </w:sdtPr>
               <w:sdtContent>
+                <w:proofErr w:type="spellStart"/>
                 <w:r>
                   <w:t>Report_Year</w:t>
                 </w:r>
+                <w:proofErr w:type="spellEnd"/>
               </w:sdtContent>
             </w:sdt>
           </w:p>
@@ -292,7 +314,7 @@
         <w:placeholder>
           <w:docPart w:val="DefaultPlaceholder_-1854013440"/>
         </w:placeholder>
-        <w:dataBinding w:prefixMappings="xmlns:ns0='urn:microsoft-dynamics-nav/reports/IRS_1099_Print/10032/'" w:xpath="/ns0:NavWordReportXmlPart[1]/ns0:IRS1099FormDocHeader[1]/ns0:IRS1099Form[1]/ns0:FormDescription[1]" w:storeItemID="{9546F93F-0A9B-4A08-BB32-B7F9AF9E150F}"/>
+        <w:dataBinding w:prefixMappings="xmlns:ns0='urn:microsoft-dynamics-nav/reports/IRS_1099_Print/10032/'" w:xpath="/ns0:NavWordReportXmlPart[1]/ns0:IRS1099FormDocHeader[1]/ns0:IRS1099Form[1]/ns0:FormDescription[1]" w:storeItemID="{03CB2D09-9997-4BB6-BF8F-A0BB52CD22E1}"/>
         <w:text/>
       </w:sdtPr>
       <w:sdtContent>
@@ -307,6 +329,7 @@
               <w:szCs w:val="28"/>
             </w:rPr>
           </w:pPr>
+          <w:proofErr w:type="spellStart"/>
           <w:r>
             <w:rPr>
               <w:b/>
@@ -316,6 +339,7 @@
             </w:rPr>
             <w:t>FormDescription</w:t>
           </w:r>
+          <w:proofErr w:type="spellEnd"/>
         </w:p>
       </w:sdtContent>
     </w:sdt>
@@ -330,8 +354,8 @@
         <w:tblLook w:val="04A0" w:firstRow="1" w:lastRow="0" w:firstColumn="1" w:lastColumn="0" w:noHBand="0" w:noVBand="1"/>
       </w:tblPr>
       <w:tblGrid>
-        <w:gridCol w:w="5076"/>
-        <w:gridCol w:w="4552"/>
+        <w:gridCol w:w="5072"/>
+        <w:gridCol w:w="4548"/>
       </w:tblGrid>
       <w:tr>
         <w:tc>
@@ -395,13 +419,15 @@
                 <w:placeholder>
                   <w:docPart w:val="DefaultPlaceholder_-1854013440"/>
                 </w:placeholder>
-                <w:dataBinding w:prefixMappings="xmlns:ns0='urn:microsoft-dynamics-nav/reports/IRS_1099_Print/10032/'" w:xpath="/ns0:NavWordReportXmlPart[1]/ns0:IRS1099FormDocHeader[1]/ns0:Company_Name[1]" w:storeItemID="{9546F93F-0A9B-4A08-BB32-B7F9AF9E150F}"/>
+                <w:dataBinding w:prefixMappings="xmlns:ns0='urn:microsoft-dynamics-nav/reports/IRS_1099_Print/10032/'" w:xpath="/ns0:NavWordReportXmlPart[1]/ns0:IRS1099FormDocHeader[1]/ns0:Company_Name[1]" w:storeItemID="{03CB2D09-9997-4BB6-BF8F-A0BB52CD22E1}"/>
                 <w:text/>
               </w:sdtPr>
               <w:sdtContent>
+                <w:proofErr w:type="spellStart"/>
                 <w:r>
                   <w:t>Company_Name</w:t>
                 </w:r>
+                <w:proofErr w:type="spellEnd"/>
               </w:sdtContent>
             </w:sdt>
           </w:p>
@@ -422,13 +448,15 @@
                 <w:placeholder>
                   <w:docPart w:val="DefaultPlaceholder_-1854013440"/>
                 </w:placeholder>
-                <w:dataBinding w:prefixMappings="xmlns:ns0='urn:microsoft-dynamics-nav/reports/IRS_1099_Print/10032/'" w:xpath="/ns0:NavWordReportXmlPart[1]/ns0:IRS1099FormDocHeader[1]/ns0:Vendor[1]/ns0:Vendor_Name[1]" w:storeItemID="{9546F93F-0A9B-4A08-BB32-B7F9AF9E150F}"/>
+                <w:dataBinding w:prefixMappings="xmlns:ns0='urn:microsoft-dynamics-nav/reports/IRS_1099_Print/10032/'" w:xpath="/ns0:NavWordReportXmlPart[1]/ns0:IRS1099FormDocHeader[1]/ns0:Vendor[1]/ns0:Vendor_Name[1]" w:storeItemID="{03CB2D09-9997-4BB6-BF8F-A0BB52CD22E1}"/>
                 <w:text/>
               </w:sdtPr>
               <w:sdtContent>
+                <w:proofErr w:type="spellStart"/>
                 <w:r>
                   <w:t>Vendor_Name</w:t>
                 </w:r>
+                <w:proofErr w:type="spellEnd"/>
               </w:sdtContent>
             </w:sdt>
           </w:p>
@@ -454,13 +482,15 @@
                 <w:placeholder>
                   <w:docPart w:val="A79F9477510F4BA6AC16F4C5CA3C0AA7"/>
                 </w:placeholder>
-                <w:dataBinding w:prefixMappings="xmlns:ns0='urn:microsoft-dynamics-nav/reports/IRS_1099_Print/10032/'" w:xpath="/ns0:NavWordReportXmlPart[1]/ns0:IRS1099FormDocHeader[1]/ns0:Company_Address[1]" w:storeItemID="{9546F93F-0A9B-4A08-BB32-B7F9AF9E150F}"/>
+                <w:dataBinding w:prefixMappings="xmlns:ns0='urn:microsoft-dynamics-nav/reports/IRS_1099_Print/10032/'" w:xpath="/ns0:NavWordReportXmlPart[1]/ns0:IRS1099FormDocHeader[1]/ns0:Company_Address[1]" w:storeItemID="{03CB2D09-9997-4BB6-BF8F-A0BB52CD22E1}"/>
                 <w:text/>
               </w:sdtPr>
               <w:sdtContent>
+                <w:proofErr w:type="spellStart"/>
                 <w:r>
                   <w:t>Company_Address</w:t>
                 </w:r>
+                <w:proofErr w:type="spellEnd"/>
               </w:sdtContent>
             </w:sdt>
           </w:p>
@@ -481,13 +511,15 @@
                 <w:placeholder>
                   <w:docPart w:val="DefaultPlaceholder_-1854013440"/>
                 </w:placeholder>
-                <w:dataBinding w:prefixMappings="xmlns:ns0='urn:microsoft-dynamics-nav/reports/IRS_1099_Print/10032/'" w:xpath="/ns0:NavWordReportXmlPart[1]/ns0:IRS1099FormDocHeader[1]/ns0:Vendor[1]/ns0:Vendor_Address[1]" w:storeItemID="{9546F93F-0A9B-4A08-BB32-B7F9AF9E150F}"/>
+                <w:dataBinding w:prefixMappings="xmlns:ns0='urn:microsoft-dynamics-nav/reports/IRS_1099_Print/10032/'" w:xpath="/ns0:NavWordReportXmlPart[1]/ns0:IRS1099FormDocHeader[1]/ns0:Vendor[1]/ns0:Vendor_Address[1]" w:storeItemID="{03CB2D09-9997-4BB6-BF8F-A0BB52CD22E1}"/>
                 <w:text/>
               </w:sdtPr>
               <w:sdtContent>
+                <w:proofErr w:type="spellStart"/>
                 <w:r>
                   <w:t>Vendor_Address</w:t>
                 </w:r>
+                <w:proofErr w:type="spellEnd"/>
               </w:sdtContent>
             </w:sdt>
           </w:p>
@@ -513,13 +545,15 @@
                 <w:placeholder>
                   <w:docPart w:val="A79F9477510F4BA6AC16F4C5CA3C0AA7"/>
                 </w:placeholder>
-                <w:dataBinding w:prefixMappings="xmlns:ns0='urn:microsoft-dynamics-nav/reports/IRS_1099_Print/10032/'" w:xpath="/ns0:NavWordReportXmlPart[1]/ns0:IRS1099FormDocHeader[1]/ns0:Company_City[1]" w:storeItemID="{9546F93F-0A9B-4A08-BB32-B7F9AF9E150F}"/>
+                <w:dataBinding w:prefixMappings="xmlns:ns0='urn:microsoft-dynamics-nav/reports/IRS_1099_Print/10032/'" w:xpath="/ns0:NavWordReportXmlPart[1]/ns0:IRS1099FormDocHeader[1]/ns0:Company_City[1]" w:storeItemID="{03CB2D09-9997-4BB6-BF8F-A0BB52CD22E1}"/>
                 <w:text/>
               </w:sdtPr>
               <w:sdtContent>
+                <w:proofErr w:type="spellStart"/>
                 <w:r>
                   <w:t>Company_City</w:t>
                 </w:r>
+                <w:proofErr w:type="spellEnd"/>
               </w:sdtContent>
             </w:sdt>
           </w:p>
@@ -540,13 +574,15 @@
                 <w:placeholder>
                   <w:docPart w:val="DefaultPlaceholder_-1854013440"/>
                 </w:placeholder>
-                <w:dataBinding w:prefixMappings="xmlns:ns0='urn:microsoft-dynamics-nav/reports/IRS_1099_Print/10032/'" w:xpath="/ns0:NavWordReportXmlPart[1]/ns0:IRS1099FormDocHeader[1]/ns0:Vendor[1]/ns0:Vendor_City[1]" w:storeItemID="{9546F93F-0A9B-4A08-BB32-B7F9AF9E150F}"/>
+                <w:dataBinding w:prefixMappings="xmlns:ns0='urn:microsoft-dynamics-nav/reports/IRS_1099_Print/10032/'" w:xpath="/ns0:NavWordReportXmlPart[1]/ns0:IRS1099FormDocHeader[1]/ns0:Vendor[1]/ns0:Vendor_City[1]" w:storeItemID="{03CB2D09-9997-4BB6-BF8F-A0BB52CD22E1}"/>
                 <w:text/>
               </w:sdtPr>
               <w:sdtContent>
+                <w:proofErr w:type="spellStart"/>
                 <w:r>
                   <w:t>Vendor_City</w:t>
                 </w:r>
+                <w:proofErr w:type="spellEnd"/>
               </w:sdtContent>
             </w:sdt>
           </w:p>
@@ -572,13 +608,15 @@
                 <w:placeholder>
                   <w:docPart w:val="A79F9477510F4BA6AC16F4C5CA3C0AA7"/>
                 </w:placeholder>
-                <w:dataBinding w:prefixMappings="xmlns:ns0='urn:microsoft-dynamics-nav/reports/IRS_1099_Print/10032/'" w:xpath="/ns0:NavWordReportXmlPart[1]/ns0:IRS1099FormDocHeader[1]/ns0:Company_County[1]" w:storeItemID="{9546F93F-0A9B-4A08-BB32-B7F9AF9E150F}"/>
+                <w:dataBinding w:prefixMappings="xmlns:ns0='urn:microsoft-dynamics-nav/reports/IRS_1099_Print/10032/'" w:xpath="/ns0:NavWordReportXmlPart[1]/ns0:IRS1099FormDocHeader[1]/ns0:Company_County[1]" w:storeItemID="{03CB2D09-9997-4BB6-BF8F-A0BB52CD22E1}"/>
                 <w:text/>
               </w:sdtPr>
               <w:sdtContent>
+                <w:proofErr w:type="spellStart"/>
                 <w:r>
                   <w:t>Company_County</w:t>
                 </w:r>
+                <w:proofErr w:type="spellEnd"/>
               </w:sdtContent>
             </w:sdt>
           </w:p>
@@ -599,13 +637,15 @@
                 <w:placeholder>
                   <w:docPart w:val="DefaultPlaceholder_-1854013440"/>
                 </w:placeholder>
-                <w:dataBinding w:prefixMappings="xmlns:ns0='urn:microsoft-dynamics-nav/reports/IRS_1099_Print/10032/'" w:xpath="/ns0:NavWordReportXmlPart[1]/ns0:IRS1099FormDocHeader[1]/ns0:Vendor[1]/ns0:Vendor_County[1]" w:storeItemID="{9546F93F-0A9B-4A08-BB32-B7F9AF9E150F}"/>
+                <w:dataBinding w:prefixMappings="xmlns:ns0='urn:microsoft-dynamics-nav/reports/IRS_1099_Print/10032/'" w:xpath="/ns0:NavWordReportXmlPart[1]/ns0:IRS1099FormDocHeader[1]/ns0:Vendor[1]/ns0:Vendor_County[1]" w:storeItemID="{03CB2D09-9997-4BB6-BF8F-A0BB52CD22E1}"/>
                 <w:text/>
               </w:sdtPr>
               <w:sdtContent>
+                <w:proofErr w:type="spellStart"/>
                 <w:r>
                   <w:t>Vendor_County</w:t>
                 </w:r>
+                <w:proofErr w:type="spellEnd"/>
               </w:sdtContent>
             </w:sdt>
           </w:p>
@@ -637,13 +677,15 @@
                 <w:placeholder>
                   <w:docPart w:val="A79F9477510F4BA6AC16F4C5CA3C0AA7"/>
                 </w:placeholder>
-                <w:dataBinding w:prefixMappings="xmlns:ns0='urn:microsoft-dynamics-nav/reports/IRS_1099_Print/10032/'" w:xpath="/ns0:NavWordReportXmlPart[1]/ns0:IRS1099FormDocHeader[1]/ns0:Company_Country[1]" w:storeItemID="{9546F93F-0A9B-4A08-BB32-B7F9AF9E150F}"/>
+                <w:dataBinding w:prefixMappings="xmlns:ns0='urn:microsoft-dynamics-nav/reports/IRS_1099_Print/10032/'" w:xpath="/ns0:NavWordReportXmlPart[1]/ns0:IRS1099FormDocHeader[1]/ns0:Company_Country[1]" w:storeItemID="{03CB2D09-9997-4BB6-BF8F-A0BB52CD22E1}"/>
                 <w:text/>
               </w:sdtPr>
               <w:sdtContent>
+                <w:proofErr w:type="spellStart"/>
                 <w:r>
                   <w:t>Company_Country</w:t>
                 </w:r>
+                <w:proofErr w:type="spellEnd"/>
               </w:sdtContent>
             </w:sdt>
           </w:p>
@@ -670,13 +712,15 @@
                 <w:placeholder>
                   <w:docPart w:val="DefaultPlaceholder_-1854013440"/>
                 </w:placeholder>
-                <w:dataBinding w:prefixMappings="xmlns:ns0='urn:microsoft-dynamics-nav/reports/IRS_1099_Print/10032/'" w:xpath="/ns0:NavWordReportXmlPart[1]/ns0:IRS1099FormDocHeader[1]/ns0:Vendor[1]/ns0:Vendor_Country[1]" w:storeItemID="{9546F93F-0A9B-4A08-BB32-B7F9AF9E150F}"/>
+                <w:dataBinding w:prefixMappings="xmlns:ns0='urn:microsoft-dynamics-nav/reports/IRS_1099_Print/10032/'" w:xpath="/ns0:NavWordReportXmlPart[1]/ns0:IRS1099FormDocHeader[1]/ns0:Vendor[1]/ns0:Vendor_Country[1]" w:storeItemID="{03CB2D09-9997-4BB6-BF8F-A0BB52CD22E1}"/>
                 <w:text/>
               </w:sdtPr>
               <w:sdtContent>
+                <w:proofErr w:type="spellStart"/>
                 <w:r>
                   <w:t>Vendor_Country</w:t>
                 </w:r>
+                <w:proofErr w:type="spellEnd"/>
               </w:sdtContent>
             </w:sdt>
           </w:p>
@@ -705,13 +749,15 @@
                 <w:placeholder>
                   <w:docPart w:val="A79F9477510F4BA6AC16F4C5CA3C0AA7"/>
                 </w:placeholder>
-                <w:dataBinding w:prefixMappings="xmlns:ns0='urn:microsoft-dynamics-nav/reports/IRS_1099_Print/10032/'" w:xpath="/ns0:NavWordReportXmlPart[1]/ns0:IRS1099FormDocHeader[1]/ns0:Company_Post_Code[1]" w:storeItemID="{9546F93F-0A9B-4A08-BB32-B7F9AF9E150F}"/>
+                <w:dataBinding w:prefixMappings="xmlns:ns0='urn:microsoft-dynamics-nav/reports/IRS_1099_Print/10032/'" w:xpath="/ns0:NavWordReportXmlPart[1]/ns0:IRS1099FormDocHeader[1]/ns0:Company_Post_Code[1]" w:storeItemID="{03CB2D09-9997-4BB6-BF8F-A0BB52CD22E1}"/>
                 <w:text/>
               </w:sdtPr>
               <w:sdtContent>
+                <w:proofErr w:type="spellStart"/>
                 <w:r>
                   <w:t>Company_Post_Code</w:t>
                 </w:r>
+                <w:proofErr w:type="spellEnd"/>
               </w:sdtContent>
             </w:sdt>
           </w:p>
@@ -735,13 +781,15 @@
                 <w:placeholder>
                   <w:docPart w:val="DefaultPlaceholder_-1854013440"/>
                 </w:placeholder>
-                <w:dataBinding w:prefixMappings="xmlns:ns0='urn:microsoft-dynamics-nav/reports/IRS_1099_Print/10032/'" w:xpath="/ns0:NavWordReportXmlPart[1]/ns0:IRS1099FormDocHeader[1]/ns0:Vendor[1]/ns0:Vendor_Post_Code[1]" w:storeItemID="{9546F93F-0A9B-4A08-BB32-B7F9AF9E150F}"/>
+                <w:dataBinding w:prefixMappings="xmlns:ns0='urn:microsoft-dynamics-nav/reports/IRS_1099_Print/10032/'" w:xpath="/ns0:NavWordReportXmlPart[1]/ns0:IRS1099FormDocHeader[1]/ns0:Vendor[1]/ns0:Vendor_Post_Code[1]" w:storeItemID="{03CB2D09-9997-4BB6-BF8F-A0BB52CD22E1}"/>
                 <w:text/>
               </w:sdtPr>
               <w:sdtContent>
+                <w:proofErr w:type="spellStart"/>
                 <w:r>
                   <w:t>Vendor_Post_Code</w:t>
                 </w:r>
+                <w:proofErr w:type="spellEnd"/>
               </w:sdtContent>
             </w:sdt>
           </w:p>
@@ -770,13 +818,15 @@
                 <w:placeholder>
                   <w:docPart w:val="A79F9477510F4BA6AC16F4C5CA3C0AA7"/>
                 </w:placeholder>
-                <w:dataBinding w:prefixMappings="xmlns:ns0='urn:microsoft-dynamics-nav/reports/IRS_1099_Print/10032/'" w:xpath="/ns0:NavWordReportXmlPart[1]/ns0:IRS1099FormDocHeader[1]/ns0:Company_PhoneNo[1]" w:storeItemID="{9546F93F-0A9B-4A08-BB32-B7F9AF9E150F}"/>
+                <w:dataBinding w:prefixMappings="xmlns:ns0='urn:microsoft-dynamics-nav/reports/IRS_1099_Print/10032/'" w:xpath="/ns0:NavWordReportXmlPart[1]/ns0:IRS1099FormDocHeader[1]/ns0:Company_PhoneNo[1]" w:storeItemID="{03CB2D09-9997-4BB6-BF8F-A0BB52CD22E1}"/>
                 <w:text/>
               </w:sdtPr>
               <w:sdtContent>
+                <w:proofErr w:type="spellStart"/>
                 <w:r>
                   <w:t>Company_PhoneNo</w:t>
                 </w:r>
+                <w:proofErr w:type="spellEnd"/>
               </w:sdtContent>
             </w:sdt>
           </w:p>
@@ -803,13 +853,15 @@
                 <w:placeholder>
                   <w:docPart w:val="DefaultPlaceholder_-1854013440"/>
                 </w:placeholder>
-                <w:dataBinding w:prefixMappings="xmlns:ns0='urn:microsoft-dynamics-nav/reports/IRS_1099_Print/10032/'" w:xpath="/ns0:NavWordReportXmlPart[1]/ns0:IRS1099FormDocHeader[1]/ns0:Vendor[1]/ns0:Vendor_BankAccountNo[1]" w:storeItemID="{9546F93F-0A9B-4A08-BB32-B7F9AF9E150F}"/>
+                <w:dataBinding w:prefixMappings="xmlns:ns0='urn:microsoft-dynamics-nav/reports/IRS_1099_Print/10032/'" w:xpath="/ns0:NavWordReportXmlPart[1]/ns0:IRS1099FormDocHeader[1]/ns0:Vendor[1]/ns0:Vendor_BankAccountNo[1]" w:storeItemID="{03CB2D09-9997-4BB6-BF8F-A0BB52CD22E1}"/>
                 <w:text/>
               </w:sdtPr>
               <w:sdtContent>
+                <w:proofErr w:type="spellStart"/>
                 <w:r>
                   <w:t>Vendor_BankAccountNo</w:t>
                 </w:r>
+                <w:proofErr w:type="spellEnd"/>
               </w:sdtContent>
             </w:sdt>
           </w:p>
@@ -838,13 +890,15 @@
                 <w:placeholder>
                   <w:docPart w:val="A79F9477510F4BA6AC16F4C5CA3C0AA7"/>
                 </w:placeholder>
-                <w:dataBinding w:prefixMappings="xmlns:ns0='urn:microsoft-dynamics-nav/reports/IRS_1099_Print/10032/'" w:xpath="/ns0:NavWordReportXmlPart[1]/ns0:IRS1099FormDocHeader[1]/ns0:Company_FederalID[1]" w:storeItemID="{9546F93F-0A9B-4A08-BB32-B7F9AF9E150F}"/>
+                <w:dataBinding w:prefixMappings="xmlns:ns0='urn:microsoft-dynamics-nav/reports/IRS_1099_Print/10032/'" w:xpath="/ns0:NavWordReportXmlPart[1]/ns0:IRS1099FormDocHeader[1]/ns0:Company_FederalID[1]" w:storeItemID="{03CB2D09-9997-4BB6-BF8F-A0BB52CD22E1}"/>
                 <w:text/>
               </w:sdtPr>
               <w:sdtContent>
+                <w:proofErr w:type="spellStart"/>
                 <w:r>
                   <w:t>Company_FederalID</w:t>
                 </w:r>
+                <w:proofErr w:type="spellEnd"/>
               </w:sdtContent>
             </w:sdt>
           </w:p>
@@ -868,13 +922,15 @@
                 <w:placeholder>
                   <w:docPart w:val="DefaultPlaceholder_-1854013440"/>
                 </w:placeholder>
-                <w:dataBinding w:prefixMappings="xmlns:ns0='urn:microsoft-dynamics-nav/reports/IRS_1099_Print/10032/'" w:xpath="/ns0:NavWordReportXmlPart[1]/ns0:IRS1099FormDocHeader[1]/ns0:Vendor[1]/ns0:Vendor_FederalID[1]" w:storeItemID="{9546F93F-0A9B-4A08-BB32-B7F9AF9E150F}"/>
+                <w:dataBinding w:prefixMappings="xmlns:ns0='urn:microsoft-dynamics-nav/reports/IRS_1099_Print/10032/'" w:xpath="/ns0:NavWordReportXmlPart[1]/ns0:IRS1099FormDocHeader[1]/ns0:Vendor[1]/ns0:Vendor_FederalID[1]" w:storeItemID="{03CB2D09-9997-4BB6-BF8F-A0BB52CD22E1}"/>
                 <w:text/>
               </w:sdtPr>
               <w:sdtContent>
+                <w:proofErr w:type="spellStart"/>
                 <w:r>
                   <w:t>Vendor_FederalID</w:t>
                 </w:r>
+                <w:proofErr w:type="spellEnd"/>
               </w:sdtContent>
             </w:sdt>
           </w:p>
@@ -907,13 +963,15 @@
           <w:placeholder>
             <w:docPart w:val="DefaultPlaceholder_-1854013440"/>
           </w:placeholder>
-          <w:dataBinding w:prefixMappings="xmlns:ns0='urn:microsoft-dynamics-nav/reports/IRS_1099_Print/10032/'" w:xpath="/ns0:NavWordReportXmlPart[1]/ns0:IRS1099FormDocHeader[1]/ns0:Vendor[1]/ns0:Vendor_FATCA_Requirment[1]" w:storeItemID="{9546F93F-0A9B-4A08-BB32-B7F9AF9E150F}"/>
+          <w:dataBinding w:prefixMappings="xmlns:ns0='urn:microsoft-dynamics-nav/reports/IRS_1099_Print/10032/'" w:xpath="/ns0:NavWordReportXmlPart[1]/ns0:IRS1099FormDocHeader[1]/ns0:Vendor[1]/ns0:Vendor_FATCA_Requirment[1]" w:storeItemID="{03CB2D09-9997-4BB6-BF8F-A0BB52CD22E1}"/>
           <w:text/>
         </w:sdtPr>
         <w:sdtContent>
+          <w:proofErr w:type="spellStart"/>
           <w:r>
             <w:t>Vendor_FATCA_Requirment</w:t>
           </w:r>
+          <w:proofErr w:type="spellEnd"/>
         </w:sdtContent>
       </w:sdt>
     </w:p>
@@ -935,15 +993,15 @@
         <w:tblLook w:val="04A0" w:firstRow="1" w:lastRow="0" w:firstColumn="1" w:lastColumn="0" w:noHBand="0" w:noVBand="1"/>
       </w:tblPr>
       <w:tblGrid>
-        <w:gridCol w:w="7015"/>
-        <w:gridCol w:w="2613"/>
+        <w:gridCol w:w="7008"/>
+        <w:gridCol w:w="2612"/>
       </w:tblGrid>
       <w:sdt>
         <w:sdtPr>
           <w:alias w:val="#Nav: /IRS1099FormDocHeader/IRS1099ReportLine"/>
           <w:tag w:val="#Nav: IRS_1099_Print/10032"/>
           <w:id w:val="-1926481202"/>
-          <w15:dataBinding w:prefixMappings="xmlns:ns0='urn:microsoft-dynamics-nav/reports/IRS_1099_Print/10032/' " w:xpath="/ns0:NavWordReportXmlPart[1]/ns0:IRS1099FormDocHeader[1]/ns0:IRS1099ReportLine" w:storeItemID="{9546F93F-0A9B-4A08-BB32-B7F9AF9E150F}"/>
+          <w15:dataBinding w:prefixMappings="xmlns:ns0='urn:microsoft-dynamics-nav/reports/IRS_1099_Print/10032/' " w:xpath="/ns0:NavWordReportXmlPart[1]/ns0:IRS1099FormDocHeader[1]/ns0:IRS1099ReportLine" w:storeItemID="{03CB2D09-9997-4BB6-BF8F-A0BB52CD22E1}"/>
           <w15:repeatingSection/>
         </w:sdtPr>
         <w:sdtContent>
@@ -965,7 +1023,7 @@
                     <w:placeholder>
                       <w:docPart w:val="DefaultPlaceholder_-1854013440"/>
                     </w:placeholder>
-                    <w:dataBinding w:prefixMappings="xmlns:ns0='urn:microsoft-dynamics-nav/reports/IRS_1099_Print/10032/'" w:xpath="/ns0:NavWordReportXmlPart[1]/ns0:IRS1099FormDocHeader[1]/ns0:IRS1099ReportLine[1]/ns0:Line_Name[1]" w:storeItemID="{9546F93F-0A9B-4A08-BB32-B7F9AF9E150F}"/>
+                    <w:dataBinding w:prefixMappings="xmlns:ns0='urn:microsoft-dynamics-nav/reports/IRS_1099_Print/10032/'" w:xpath="/ns0:NavWordReportXmlPart[1]/ns0:IRS1099FormDocHeader[1]/ns0:IRS1099ReportLine[1]/ns0:Line_Name[1]" w:storeItemID="{03CB2D09-9997-4BB6-BF8F-A0BB52CD22E1}"/>
                     <w:text/>
                   </w:sdtPr>
                   <w:sdtContent>
@@ -974,9 +1032,11 @@
                         <w:tcW w:w="7015" w:type="dxa"/>
                       </w:tcPr>
                       <w:p>
+                        <w:proofErr w:type="spellStart"/>
                         <w:r>
                           <w:t>Line_Name</w:t>
                         </w:r>
+                        <w:proofErr w:type="spellEnd"/>
                       </w:p>
                     </w:tc>
                   </w:sdtContent>
@@ -1003,9 +1063,11 @@
                         <w:r>
                           <w:tab/>
                         </w:r>
+                        <w:proofErr w:type="spellStart"/>
                         <w:r>
                           <w:t>Line_Value</w:t>
                         </w:r>
+                        <w:proofErr w:type="spellEnd"/>
                       </w:p>
                     </w:tc>
                   </w:sdtContent>
@@ -1050,14 +1112,6 @@
     <w:p>
       <w:pPr>
         <w:rPr>
-          <w:sz w:val="19"/>
-          <w:szCs w:val="19"/>
-        </w:rPr>
-      </w:pPr>
-    </w:p>
-    <w:p>
-      <w:pPr>
-        <w:rPr>
           <w:b/>
           <w:bCs/>
           <w:sz w:val="18"/>
@@ -1071,13 +1125,15 @@
           <w:sz w:val="18"/>
           <w:szCs w:val="18"/>
         </w:rPr>
+        <w:lastRenderedPageBreak/>
         <w:t>Instructions for Recipient</w:t>
       </w:r>
     </w:p>
     <w:tbl>
       <w:tblPr>
         <w:tblStyle w:val="TableGrid"/>
-        <w:tblW w:w="0" w:type="auto"/>
+        <w:tblW w:w="10260" w:type="dxa"/>
+        <w:tblInd w:w="-360" w:type="dxa"/>
         <w:tblBorders>
           <w:top w:val="none" w:sz="0" w:space="0" w:color="auto"/>
           <w:left w:val="none" w:sz="0" w:space="0" w:color="auto"/>
@@ -1090,7 +1146,7 @@
       </w:tblPr>
       <w:tblGrid>
         <w:gridCol w:w="1804"/>
-        <w:gridCol w:w="7833"/>
+        <w:gridCol w:w="8456"/>
       </w:tblGrid>
       <w:sdt>
         <w:sdtPr>
@@ -1103,7 +1159,7 @@
           <w:alias w:val="#Nav: /IRS1099FormDocHeader/IRS1099FormInstruction"/>
           <w:tag w:val="#Nav: IRS_1099_Print/10032"/>
           <w:id w:val="-1900806079"/>
-          <w15:dataBinding w:prefixMappings="xmlns:ns0='urn:microsoft-dynamics-nav/reports/IRS_1099_Print/10032/' " w:xpath="/ns0:NavWordReportXmlPart[1]/ns0:IRS1099FormDocHeader[1]/ns0:IRS1099FormInstruction" w:storeItemID="{9546F93F-0A9B-4A08-BB32-B7F9AF9E150F}"/>
+          <w15:dataBinding w:prefixMappings="xmlns:ns0='urn:microsoft-dynamics-nav/reports/IRS_1099_Print/10032/' " w:xpath="/ns0:NavWordReportXmlPart[1]/ns0:IRS1099FormDocHeader[1]/ns0:IRS1099FormInstruction" w:storeItemID="{03CB2D09-9997-4BB6-BF8F-A0BB52CD22E1}"/>
           <w15:repeatingSection/>
         </w:sdtPr>
         <w:sdtContent>
@@ -1137,12 +1193,12 @@
                     <w:placeholder>
                       <w:docPart w:val="DefaultPlaceholder_-1854013440"/>
                     </w:placeholder>
-                    <w15:dataBinding w:prefixMappings="xmlns:ns0='urn:microsoft-dynamics-nav/reports/IRS_1099_Print/10032/' " w:xpath="/ns0:NavWordReportXmlPart[1]/ns0:IRS1099FormDocHeader[1]/ns0:IRS1099FormInstruction[1]/ns0:Instruction_Header[1]" w:storeItemID="{9546F93F-0A9B-4A08-BB32-B7F9AF9E150F}" w16sdtdh:storeItemChecksum="FiaD+Q=="/>
+                    <w15:dataBinding w:prefixMappings="xmlns:ns0='urn:microsoft-dynamics-nav/reports/IRS_1099_Print/10032/' " w:xpath="/ns0:NavWordReportXmlPart[1]/ns0:IRS1099FormDocHeader[1]/ns0:IRS1099FormInstruction[1]/ns0:Instruction_Header[1]" w:storeItemID="{03CB2D09-9997-4BB6-BF8F-A0BB52CD22E1}" w16sdtdh:storeItemChecksum="yJBx6A=="/>
                   </w:sdtPr>
                   <w:sdtContent>
                     <w:tc>
                       <w:tcPr>
-                        <w:tcW w:w="1795" w:type="dxa"/>
+                        <w:tcW w:w="1804" w:type="dxa"/>
                       </w:tcPr>
                       <w:p>
                         <w:pPr>
@@ -1153,6 +1209,7 @@
                             <w:szCs w:val="18"/>
                           </w:rPr>
                         </w:pPr>
+                        <w:proofErr w:type="spellStart"/>
                         <w:r>
                           <w:rPr>
                             <w:b/>
@@ -1162,6 +1219,7 @@
                           </w:rPr>
                           <w:t>Instruction_Header</w:t>
                         </w:r>
+                        <w:proofErr w:type="spellEnd"/>
                       </w:p>
                     </w:tc>
                   </w:sdtContent>
@@ -1178,13 +1236,13 @@
                     <w:placeholder>
                       <w:docPart w:val="DefaultPlaceholder_-1854013440"/>
                     </w:placeholder>
-                    <w:dataBinding w:prefixMappings="xmlns:ns0='urn:microsoft-dynamics-nav/reports/IRS_1099_Print/10032/'" w:xpath="/ns0:NavWordReportXmlPart[1]/ns0:IRS1099FormDocHeader[1]/ns0:IRS1099FormInstruction[1]/ns0:Instruction_Description[1]" w:storeItemID="{9546F93F-0A9B-4A08-BB32-B7F9AF9E150F}"/>
+                    <w:dataBinding w:prefixMappings="xmlns:ns0='urn:microsoft-dynamics-nav/reports/IRS_1099_Print/10032/'" w:xpath="/ns0:NavWordReportXmlPart[1]/ns0:IRS1099FormDocHeader[1]/ns0:IRS1099FormInstruction[1]/ns0:Instruction_Description[1]" w:storeItemID="{03CB2D09-9997-4BB6-BF8F-A0BB52CD22E1}"/>
                     <w:text/>
                   </w:sdtPr>
                   <w:sdtContent>
                     <w:tc>
                       <w:tcPr>
-                        <w:tcW w:w="7833" w:type="dxa"/>
+                        <w:tcW w:w="8456" w:type="dxa"/>
                       </w:tcPr>
                       <w:p>
                         <w:pPr>
@@ -1195,6 +1253,7 @@
                             <w:szCs w:val="18"/>
                           </w:rPr>
                         </w:pPr>
+                        <w:proofErr w:type="spellStart"/>
                         <w:r>
                           <w:rPr>
                             <w:sz w:val="18"/>
@@ -1202,6 +1261,7 @@
                           </w:rPr>
                           <w:t>Instruction_Description</w:t>
                         </w:r>
+                        <w:proofErr w:type="spellEnd"/>
                       </w:p>
                     </w:tc>
                   </w:sdtContent>
@@ -1214,7 +1274,6 @@
     </w:tbl>
     <w:p>
       <w:pPr>
-        <w:jc w:val="center"/>
         <w:rPr>
           <w:b/>
           <w:bCs/>
@@ -1223,7 +1282,7 @@
     </w:p>
     <w:sectPr>
       <w:pgSz w:w="11906" w:h="16838"/>
-      <w:pgMar w:top="1701" w:right="1134" w:bottom="1701" w:left="1134" w:header="708" w:footer="708" w:gutter="0"/>
+      <w:pgMar w:top="1699" w:right="1138" w:bottom="1440" w:left="1138" w:header="706" w:footer="706" w:gutter="0"/>
       <w:cols w:space="708"/>
       <w:docGrid w:linePitch="360"/>
     </w:sectPr>
@@ -1232,7 +1291,7 @@
 </file>
 
 <file path=word/styles.xml><?xml version="1.0" encoding="utf-8"?>
-<w:styles xmlns:mc="http://schemas.openxmlformats.org/markup-compatibility/2006" xmlns:r="http://schemas.openxmlformats.org/officeDocument/2006/relationships" xmlns:w="http://schemas.openxmlformats.org/wordprocessingml/2006/main" xmlns:w14="http://schemas.microsoft.com/office/word/2010/wordml" xmlns:w15="http://schemas.microsoft.com/office/word/2012/wordml" xmlns:w16cex="http://schemas.microsoft.com/office/word/2018/wordml/cex" xmlns:w16cid="http://schemas.microsoft.com/office/word/2016/wordml/cid" xmlns:w16="http://schemas.microsoft.com/office/word/2018/wordml" xmlns:w16du="http://schemas.microsoft.com/office/word/2023/wordml/word16du" xmlns:w16sdtdh="http://schemas.microsoft.com/office/word/2020/wordml/sdtdatahash" xmlns:w16se="http://schemas.microsoft.com/office/word/2015/wordml/symex" mc:Ignorable="w14 w15 w16se w16cid w16 w16cex w16sdtdh w16du">
+<w:styles xmlns:mc="http://schemas.openxmlformats.org/markup-compatibility/2006" xmlns:r="http://schemas.openxmlformats.org/officeDocument/2006/relationships" xmlns:w="http://schemas.openxmlformats.org/wordprocessingml/2006/main" xmlns:w14="http://schemas.microsoft.com/office/word/2010/wordml" xmlns:w15="http://schemas.microsoft.com/office/word/2012/wordml" xmlns:w16cex="http://schemas.microsoft.com/office/word/2018/wordml/cex" xmlns:w16cid="http://schemas.microsoft.com/office/word/2016/wordml/cid" xmlns:w16="http://schemas.microsoft.com/office/word/2018/wordml" xmlns:w16du="http://schemas.microsoft.com/office/word/2023/wordml/word16du" xmlns:w16sdtdh="http://schemas.microsoft.com/office/word/2020/wordml/sdtdatahash" xmlns:w16sdtfl="http://schemas.microsoft.com/office/word/2024/wordml/sdtformatlock" xmlns:w16se="http://schemas.microsoft.com/office/word/2015/wordml/symex" mc:Ignorable="w14 w15 w16se w16cid w16 w16cex w16sdtdh w16sdtfl w16du">
   <w:docDefaults>
     <w:rPrDefault>
       <w:rPr>
@@ -1706,7 +1765,7 @@
 </file>
 
 <file path=word/glossary/document.xml><?xml version="1.0" encoding="utf-8"?>
-<w:glossaryDocument xmlns:wpc="http://schemas.microsoft.com/office/word/2010/wordprocessingCanvas" xmlns:cx="http://schemas.microsoft.com/office/drawing/2014/chartex" xmlns:cx1="http://schemas.microsoft.com/office/drawing/2015/9/8/chartex" xmlns:cx2="http://schemas.microsoft.com/office/drawing/2015/10/21/chartex" xmlns:cx3="http://schemas.microsoft.com/office/drawing/2016/5/9/chartex" xmlns:cx4="http://schemas.microsoft.com/office/drawing/2016/5/10/chartex" xmlns:cx5="http://schemas.microsoft.com/office/drawing/2016/5/11/chartex" xmlns:cx6="http://schemas.microsoft.com/office/drawing/2016/5/12/chartex" xmlns:cx7="http://schemas.microsoft.com/office/drawing/2016/5/13/chartex" xmlns:cx8="http://schemas.microsoft.com/office/drawing/2016/5/14/chartex" xmlns:mc="http://schemas.openxmlformats.org/markup-compatibility/2006" xmlns:aink="http://schemas.microsoft.com/office/drawing/2016/ink" xmlns:am3d="http://schemas.microsoft.com/office/drawing/2017/model3d" xmlns:o="urn:schemas-microsoft-com:office:office" xmlns:oel="http://schemas.microsoft.com/office/2019/extlst" xmlns:r="http://schemas.openxmlformats.org/officeDocument/2006/relationships" xmlns:m="http://schemas.openxmlformats.org/officeDocument/2006/math" xmlns:v="urn:schemas-microsoft-com:vml" xmlns:wp14="http://schemas.microsoft.com/office/word/2010/wordprocessingDrawing" xmlns:wp="http://schemas.openxmlformats.org/drawingml/2006/wordprocessingDrawing" xmlns:w10="urn:schemas-microsoft-com:office:word" xmlns:w="http://schemas.openxmlformats.org/wordprocessingml/2006/main" xmlns:w14="http://schemas.microsoft.com/office/word/2010/wordml" xmlns:w15="http://schemas.microsoft.com/office/word/2012/wordml" xmlns:w16cex="http://schemas.microsoft.com/office/word/2018/wordml/cex" xmlns:w16cid="http://schemas.microsoft.com/office/word/2016/wordml/cid" xmlns:w16="http://schemas.microsoft.com/office/word/2018/wordml" xmlns:w16du="http://schemas.microsoft.com/office/word/2023/wordml/word16du" xmlns:w16sdtdh="http://schemas.microsoft.com/office/word/2020/wordml/sdtdatahash" xmlns:w16se="http://schemas.microsoft.com/office/word/2015/wordml/symex" xmlns:wpg="http://schemas.microsoft.com/office/word/2010/wordprocessingGroup" xmlns:wpi="http://schemas.microsoft.com/office/word/2010/wordprocessingInk" xmlns:wne="http://schemas.microsoft.com/office/word/2006/wordml" xmlns:wps="http://schemas.microsoft.com/office/word/2010/wordprocessingShape" mc:Ignorable="w14 w15 w16se w16cid w16 w16cex w16sdtdh w16du wp14">
+<w:glossaryDocument xmlns:wpc="http://schemas.microsoft.com/office/word/2010/wordprocessingCanvas" xmlns:cx="http://schemas.microsoft.com/office/drawing/2014/chartex" xmlns:cx1="http://schemas.microsoft.com/office/drawing/2015/9/8/chartex" xmlns:cx2="http://schemas.microsoft.com/office/drawing/2015/10/21/chartex" xmlns:cx3="http://schemas.microsoft.com/office/drawing/2016/5/9/chartex" xmlns:cx4="http://schemas.microsoft.com/office/drawing/2016/5/10/chartex" xmlns:cx5="http://schemas.microsoft.com/office/drawing/2016/5/11/chartex" xmlns:cx6="http://schemas.microsoft.com/office/drawing/2016/5/12/chartex" xmlns:cx7="http://schemas.microsoft.com/office/drawing/2016/5/13/chartex" xmlns:cx8="http://schemas.microsoft.com/office/drawing/2016/5/14/chartex" xmlns:mc="http://schemas.openxmlformats.org/markup-compatibility/2006" xmlns:aink="http://schemas.microsoft.com/office/drawing/2016/ink" xmlns:am3d="http://schemas.microsoft.com/office/drawing/2017/model3d" xmlns:o="urn:schemas-microsoft-com:office:office" xmlns:oel="http://schemas.microsoft.com/office/2019/extlst" xmlns:r="http://schemas.openxmlformats.org/officeDocument/2006/relationships" xmlns:m="http://schemas.openxmlformats.org/officeDocument/2006/math" xmlns:v="urn:schemas-microsoft-com:vml" xmlns:wp14="http://schemas.microsoft.com/office/word/2010/wordprocessingDrawing" xmlns:wp="http://schemas.openxmlformats.org/drawingml/2006/wordprocessingDrawing" xmlns:w10="urn:schemas-microsoft-com:office:word" xmlns:w="http://schemas.openxmlformats.org/wordprocessingml/2006/main" xmlns:w14="http://schemas.microsoft.com/office/word/2010/wordml" xmlns:w15="http://schemas.microsoft.com/office/word/2012/wordml" xmlns:w16cex="http://schemas.microsoft.com/office/word/2018/wordml/cex" xmlns:w16cid="http://schemas.microsoft.com/office/word/2016/wordml/cid" xmlns:w16="http://schemas.microsoft.com/office/word/2018/wordml" xmlns:w16du="http://schemas.microsoft.com/office/word/2023/wordml/word16du" xmlns:w16sdtdh="http://schemas.microsoft.com/office/word/2020/wordml/sdtdatahash" xmlns:w16sdtfl="http://schemas.microsoft.com/office/word/2024/wordml/sdtformatlock" xmlns:w16se="http://schemas.microsoft.com/office/word/2015/wordml/symex" xmlns:wpg="http://schemas.microsoft.com/office/word/2010/wordprocessingGroup" xmlns:wpi="http://schemas.microsoft.com/office/word/2010/wordprocessingInk" xmlns:wne="http://schemas.microsoft.com/office/word/2006/wordml" xmlns:wps="http://schemas.microsoft.com/office/word/2010/wordprocessingShape" mc:Ignorable="w14 w15 w16se w16cid w16 w16cex w16sdtdh w16sdtfl w16du wp14">
   <w:docParts>
     <w:docPart>
       <w:docPartPr>
@@ -1794,7 +1853,7 @@
 </file>
 
 <file path=word/glossary/fontTable.xml><?xml version="1.0" encoding="utf-8"?>
-<w:fonts xmlns:mc="http://schemas.openxmlformats.org/markup-compatibility/2006" xmlns:r="http://schemas.openxmlformats.org/officeDocument/2006/relationships" xmlns:w="http://schemas.openxmlformats.org/wordprocessingml/2006/main" xmlns:w14="http://schemas.microsoft.com/office/word/2010/wordml" xmlns:w15="http://schemas.microsoft.com/office/word/2012/wordml" xmlns:w16cex="http://schemas.microsoft.com/office/word/2018/wordml/cex" xmlns:w16cid="http://schemas.microsoft.com/office/word/2016/wordml/cid" xmlns:w16="http://schemas.microsoft.com/office/word/2018/wordml" xmlns:w16du="http://schemas.microsoft.com/office/word/2023/wordml/word16du" xmlns:w16sdtdh="http://schemas.microsoft.com/office/word/2020/wordml/sdtdatahash" xmlns:w16se="http://schemas.microsoft.com/office/word/2015/wordml/symex" mc:Ignorable="w14 w15 w16se w16cid w16 w16cex w16sdtdh w16du">
+<w:fonts xmlns:mc="http://schemas.openxmlformats.org/markup-compatibility/2006" xmlns:r="http://schemas.openxmlformats.org/officeDocument/2006/relationships" xmlns:w="http://schemas.openxmlformats.org/wordprocessingml/2006/main" xmlns:w14="http://schemas.microsoft.com/office/word/2010/wordml" xmlns:w15="http://schemas.microsoft.com/office/word/2012/wordml" xmlns:w16cex="http://schemas.microsoft.com/office/word/2018/wordml/cex" xmlns:w16cid="http://schemas.microsoft.com/office/word/2016/wordml/cid" xmlns:w16="http://schemas.microsoft.com/office/word/2018/wordml" xmlns:w16du="http://schemas.microsoft.com/office/word/2023/wordml/word16du" xmlns:w16sdtdh="http://schemas.microsoft.com/office/word/2020/wordml/sdtdatahash" xmlns:w16sdtfl="http://schemas.microsoft.com/office/word/2024/wordml/sdtformatlock" xmlns:w16se="http://schemas.microsoft.com/office/word/2015/wordml/symex" mc:Ignorable="w14 w15 w16se w16cid w16 w16cex w16sdtdh w16sdtfl w16du">
   <w:font w:name="Aptos">
     <w:charset w:val="00"/>
     <w:family w:val="swiss"/>
@@ -1818,7 +1877,7 @@
 </file>
 
 <file path=word/glossary/settings.xml><?xml version="1.0" encoding="utf-8"?>
-<w:settings xmlns:mc="http://schemas.openxmlformats.org/markup-compatibility/2006" xmlns:o="urn:schemas-microsoft-com:office:office" xmlns:r="http://schemas.openxmlformats.org/officeDocument/2006/relationships" xmlns:m="http://schemas.openxmlformats.org/officeDocument/2006/math" xmlns:v="urn:schemas-microsoft-com:vml" xmlns:w10="urn:schemas-microsoft-com:office:word" xmlns:w="http://schemas.openxmlformats.org/wordprocessingml/2006/main" xmlns:w14="http://schemas.microsoft.com/office/word/2010/wordml" xmlns:w15="http://schemas.microsoft.com/office/word/2012/wordml" xmlns:w16cex="http://schemas.microsoft.com/office/word/2018/wordml/cex" xmlns:w16cid="http://schemas.microsoft.com/office/word/2016/wordml/cid" xmlns:w16="http://schemas.microsoft.com/office/word/2018/wordml" xmlns:w16du="http://schemas.microsoft.com/office/word/2023/wordml/word16du" xmlns:w16sdtdh="http://schemas.microsoft.com/office/word/2020/wordml/sdtdatahash" xmlns:w16se="http://schemas.microsoft.com/office/word/2015/wordml/symex" xmlns:sl="http://schemas.openxmlformats.org/schemaLibrary/2006/main" mc:Ignorable="w14 w15 w16se w16cid w16 w16cex w16sdtdh w16du">
+<w:settings xmlns:mc="http://schemas.openxmlformats.org/markup-compatibility/2006" xmlns:o="urn:schemas-microsoft-com:office:office" xmlns:r="http://schemas.openxmlformats.org/officeDocument/2006/relationships" xmlns:m="http://schemas.openxmlformats.org/officeDocument/2006/math" xmlns:v="urn:schemas-microsoft-com:vml" xmlns:w10="urn:schemas-microsoft-com:office:word" xmlns:w="http://schemas.openxmlformats.org/wordprocessingml/2006/main" xmlns:w14="http://schemas.microsoft.com/office/word/2010/wordml" xmlns:w15="http://schemas.microsoft.com/office/word/2012/wordml" xmlns:w16cex="http://schemas.microsoft.com/office/word/2018/wordml/cex" xmlns:w16cid="http://schemas.microsoft.com/office/word/2016/wordml/cid" xmlns:w16="http://schemas.microsoft.com/office/word/2018/wordml" xmlns:w16du="http://schemas.microsoft.com/office/word/2023/wordml/word16du" xmlns:w16sdtdh="http://schemas.microsoft.com/office/word/2020/wordml/sdtdatahash" xmlns:w16sdtfl="http://schemas.microsoft.com/office/word/2024/wordml/sdtformatlock" xmlns:w16se="http://schemas.microsoft.com/office/word/2015/wordml/symex" xmlns:sl="http://schemas.openxmlformats.org/schemaLibrary/2006/main" mc:Ignorable="w14 w15 w16se w16cid w16 w16cex w16sdtdh w16sdtfl w16du">
   <w:view w:val="normal"/>
   <w:defaultTabStop w:val="720"/>
   <w:characterSpacingControl w:val="doNotCompress"/>
@@ -1834,6 +1893,7 @@
   <w:rsids>
     <w:rsidRoot w:val="00967D68"/>
     <w:rsid w:val="00002F46"/>
+    <w:rsid w:val="000053B4"/>
     <w:rsid w:val="000663A1"/>
     <w:rsid w:val="000B1621"/>
     <w:rsid w:val="00116C6A"/>
@@ -1861,6 +1921,7 @@
     <w:rsid w:val="00967D68"/>
     <w:rsid w:val="009F0DFE"/>
     <w:rsid w:val="00A3780A"/>
+    <w:rsid w:val="00A426E5"/>
     <w:rsid w:val="00A642CC"/>
     <w:rsid w:val="00AD025A"/>
     <w:rsid w:val="00B11AF0"/>
@@ -1891,7 +1952,7 @@
 </file>
 
 <file path=word/glossary/styles.xml><?xml version="1.0" encoding="utf-8"?>
-<w:styles xmlns:mc="http://schemas.openxmlformats.org/markup-compatibility/2006" xmlns:r="http://schemas.openxmlformats.org/officeDocument/2006/relationships" xmlns:w="http://schemas.openxmlformats.org/wordprocessingml/2006/main" xmlns:w14="http://schemas.microsoft.com/office/word/2010/wordml" xmlns:w15="http://schemas.microsoft.com/office/word/2012/wordml" xmlns:w16cex="http://schemas.microsoft.com/office/word/2018/wordml/cex" xmlns:w16cid="http://schemas.microsoft.com/office/word/2016/wordml/cid" xmlns:w16="http://schemas.microsoft.com/office/word/2018/wordml" xmlns:w16du="http://schemas.microsoft.com/office/word/2023/wordml/word16du" xmlns:w16sdtdh="http://schemas.microsoft.com/office/word/2020/wordml/sdtdatahash" xmlns:w16se="http://schemas.microsoft.com/office/word/2015/wordml/symex" mc:Ignorable="w14 w15 w16se w16cid w16 w16cex w16sdtdh w16du">
+<w:styles xmlns:mc="http://schemas.openxmlformats.org/markup-compatibility/2006" xmlns:r="http://schemas.openxmlformats.org/officeDocument/2006/relationships" xmlns:w="http://schemas.openxmlformats.org/wordprocessingml/2006/main" xmlns:w14="http://schemas.microsoft.com/office/word/2010/wordml" xmlns:w15="http://schemas.microsoft.com/office/word/2012/wordml" xmlns:w16cex="http://schemas.microsoft.com/office/word/2018/wordml/cex" xmlns:w16cid="http://schemas.microsoft.com/office/word/2016/wordml/cid" xmlns:w16="http://schemas.microsoft.com/office/word/2018/wordml" xmlns:w16du="http://schemas.microsoft.com/office/word/2023/wordml/word16du" xmlns:w16sdtdh="http://schemas.microsoft.com/office/word/2020/wordml/sdtdatahash" xmlns:w16sdtfl="http://schemas.microsoft.com/office/word/2024/wordml/sdtformatlock" xmlns:w16se="http://schemas.microsoft.com/office/word/2015/wordml/symex" mc:Ignorable="w14 w15 w16se w16cid w16 w16cex w16sdtdh w16sdtfl w16du">
   <w:docDefaults>
     <w:rPrDefault>
       <w:rPr>
@@ -2336,7 +2397,7 @@
 </file>
 
 <file path=word/glossary/webSettings.xml><?xml version="1.0" encoding="utf-8"?>
-<w:webSettings xmlns:mc="http://schemas.openxmlformats.org/markup-compatibility/2006" xmlns:r="http://schemas.openxmlformats.org/officeDocument/2006/relationships" xmlns:w="http://schemas.openxmlformats.org/wordprocessingml/2006/main" xmlns:w14="http://schemas.microsoft.com/office/word/2010/wordml" xmlns:w15="http://schemas.microsoft.com/office/word/2012/wordml" xmlns:w16cex="http://schemas.microsoft.com/office/word/2018/wordml/cex" xmlns:w16cid="http://schemas.microsoft.com/office/word/2016/wordml/cid" xmlns:w16="http://schemas.microsoft.com/office/word/2018/wordml" xmlns:w16du="http://schemas.microsoft.com/office/word/2023/wordml/word16du" xmlns:w16sdtdh="http://schemas.microsoft.com/office/word/2020/wordml/sdtdatahash" xmlns:w16se="http://schemas.microsoft.com/office/word/2015/wordml/symex" mc:Ignorable="w14 w15 w16se w16cid w16 w16cex w16sdtdh w16du">
+<w:webSettings xmlns:mc="http://schemas.openxmlformats.org/markup-compatibility/2006" xmlns:r="http://schemas.openxmlformats.org/officeDocument/2006/relationships" xmlns:w="http://schemas.openxmlformats.org/wordprocessingml/2006/main" xmlns:w14="http://schemas.microsoft.com/office/word/2010/wordml" xmlns:w15="http://schemas.microsoft.com/office/word/2012/wordml" xmlns:w16cex="http://schemas.microsoft.com/office/word/2018/wordml/cex" xmlns:w16cid="http://schemas.microsoft.com/office/word/2016/wordml/cid" xmlns:w16="http://schemas.microsoft.com/office/word/2018/wordml" xmlns:w16du="http://schemas.microsoft.com/office/word/2023/wordml/word16du" xmlns:w16sdtdh="http://schemas.microsoft.com/office/word/2020/wordml/sdtdatahash" xmlns:w16sdtfl="http://schemas.microsoft.com/office/word/2024/wordml/sdtformatlock" xmlns:w16se="http://schemas.microsoft.com/office/word/2015/wordml/symex" mc:Ignorable="w14 w15 w16se w16cid w16 w16cex w16sdtdh w16sdtfl w16du">
   <w:optimizeForBrowser/>
   <w:allowPNG/>
 </w:webSettings>
@@ -2637,160 +2698,168 @@
 </a:theme>
 </file>
 
-<file path=customXml/item1.xml><?xml version="1.0" encoding="utf-8"?>
+<file path=customXml/item1.xml>��< ? x m l   v e r s i o n = " 1 . 0 "   e n c o d i n g = " u t f - 1 6 " ? > < N a v W o r d R e p o r t X m l P a r t   x m l n s = " u r n : m i c r o s o f t - d y n a m i c s - n a v / r e p o r t s / I R S _ 1 0 9 9 _ P r i n t / 1 0 0 3 2 / " > + 
+     < B C R e p o r t I n f o r m a t i o n > + 
+         < R e p o r t M e t a d a t a > + 
+             < E x t e n s i o n I d > E x t e n s i o n   I D < / E x t e n s i o n I d > + 
+             < E x t e n s i o n N a m e > E x t e n s i o n   N a m e < / E x t e n s i o n N a m e > + 
+             < E x t e n s i o n P u b l i s h e r > E x t e n s i o n   P u b l i s h e r < / E x t e n s i o n P u b l i s h e r > + 
+             < E x t e n s i o n V e r s i o n > E x t e n s i o n   V e r s i o n < / E x t e n s i o n V e r s i o n > + 
+             < R e p o r t I d > R e p o r t   I D < / R e p o r t I d > + 
+             < R e p o r t N a m e > R e p o r t   N a m e < / R e p o r t N a m e > + 
+             < A b o u t T h i s R e p o r t T i t l e > A b o u t   T h i s   R e p o r t   T i t l e < / A b o u t T h i s R e p o r t T i t l e > + 
+             < A b o u t T h i s R e p o r t T e x t > A b o u t   T h i s   R e p o r t   T e x t < / A b o u t T h i s R e p o r t T e x t > + 
+             < R e p o r t H e l p L i n k > R e p o r t   H e l p   L i n k < / R e p o r t H e l p L i n k > + 
+         < / R e p o r t M e t a d a t a > + 
+         < R e p o r t R e q u e s t > + 
+             < T e n a n t E n t r a I d > T e n a n t   E n t r a   I d < / T e n a n t E n t r a I d > + 
+             < E n v i r o n m e n t N a m e > E n v i r o n m e n t   N a m e < / E n v i r o n m e n t N a m e > + 
+             < E n v i r o n m e n t T y p e > E n v i r o n m e n t   T y p e < / E n v i r o n m e n t T y p e > + 
+             < C o m p a n y N a m e > C o m p a n y   N a m e < / C o m p a n y N a m e > + 
+             < C o m p a n y D i s p l a y N a m e > C o m p a n y   D i s p l a y   N a m e < / C o m p a n y D i s p l a y N a m e > + 
+             < C o m p a n y I d > C o m p a n y   I D < / C o m p a n y I d > + 
+             < U s e r N a m e > U s e r   N a m e < / U s e r N a m e > + 
+             < D a t e A n d T i m e > D a t e   a n d   T i m e < / D a t e A n d T i m e > + 
+             < L a n g u a g e > L a n g u a g e < / L a n g u a g e > + 
+             < F o r m a t R e g i o n > F o r m a t   R e g i o n < / F o r m a t R e g i o n > + 
+             < D a t e T i m e V a l u e s > + 
+                 < Y e a r > Y e a r < / Y e a r > + 
+                 < M o n t h N u m b e r > M o n t h   N u m b e r < / M o n t h N u m b e r > + 
+                 < D a y N u m b e r > D a y   N u m b e r < / D a y N u m b e r > + 
+                 < H o u r > H o u r < / H o u r > + 
+                 < M i n u t e > M i n u t e < / M i n u t e > + 
+             < / D a t e T i m e V a l u e s > + 
+         < / R e p o r t R e q u e s t > + 
+     < / B C R e p o r t I n f o r m a t i o n > + 
+     < I R S 1 0 9 9 F o r m D o c H e a d e r > + 
+         < C o m p a n y _ A d d r e s s > C o m p a n y _ A d d r e s s < / C o m p a n y _ A d d r e s s > + 
+         < C o m p a n y _ C i t y > C o m p a n y _ C i t y < / C o m p a n y _ C i t y > + 
+         < C o m p a n y _ C o u n t r y > C o m p a n y _ C o u n t r y < / C o m p a n y _ C o u n t r y > + 
+         < C o m p a n y _ C o u n t y > C o m p a n y _ C o u n t y < / C o m p a n y _ C o u n t y > + 
+         < C o m p a n y _ F e d e r a l I D > C o m p a n y _ F e d e r a l I D < / C o m p a n y _ F e d e r a l I D > + 
+         < C o m p a n y _ N a m e > C o m p a n y _ N a m e < / C o m p a n y _ N a m e > + 
+         < C o m p a n y _ P h o n e N o > C o m p a n y _ P h o n e N o < / C o m p a n y _ P h o n e N o > + 
+         < C o m p a n y _ P o s t _ C o d e > C o m p a n y _ P o s t _ C o d e < / C o m p a n y _ P o s t _ C o d e > + 
+         < F o r m _ N o > F o r m _ N o < / F o r m _ N o > + 
+         < I D > I D < / I D > + 
+         < P e r i o d _ N o > P e r i o d _ N o < / P e r i o d _ N o > + 
+         < R e p o r t _ T y p e > R e p o r t _ T y p e < / R e p o r t _ T y p e > + 
+         < R e p o r t _ Y e a r > R e p o r t _ Y e a r < / R e p o r t _ Y e a r > + 
+         < V e n d o r _ N o > V e n d o r _ N o < / V e n d o r _ N o > + 
+         < I R S 1 0 9 9 R e p o r t L i n e > + 
+             < L i n e _ N a m e > L i n e _ N a m e < / L i n e _ N a m e > + 
+             < L i n e _ N o > L i n e _ N o < / L i n e _ N o > + 
+             < L i n e _ V a l u e > L i n e _ V a l u e < / L i n e _ V a l u e > + 
+         < / I R S 1 0 9 9 R e p o r t L i n e > + 
+         < V e n d o r > + 
+             < V e n d o r _ A d d r e s s > V e n d o r _ A d d r e s s < / V e n d o r _ A d d r e s s > + 
+             < V e n d o r _ B a n k A c c o u n t N o > V e n d o r _ B a n k A c c o u n t N o < / V e n d o r _ B a n k A c c o u n t N o > + 
+             < V e n d o r _ C i t y > V e n d o r _ C i t y < / V e n d o r _ C i t y > + 
+             < V e n d o r _ C o u n t r y > V e n d o r _ C o u n t r y < / V e n d o r _ C o u n t r y > + 
+             < V e n d o r _ C o u n t y > V e n d o r _ C o u n t y < / V e n d o r _ C o u n t y > + 
+             < V e n d o r _ F A T C A _ R e q u i r m e n t > V e n d o r _ F A T C A _ R e q u i r m e n t < / V e n d o r _ F A T C A _ R e q u i r m e n t > + 
+             < V e n d o r _ F e d e r a l I D > V e n d o r _ F e d e r a l I D < / V e n d o r _ F e d e r a l I D > + 
+             < V e n d o r _ N a m e > V e n d o r _ N a m e < / V e n d o r _ N a m e > + 
+             < V e n d o r _ P o s t _ C o d e > V e n d o r _ P o s t _ C o d e < / V e n d o r _ P o s t _ C o d e > + 
+         < / V e n d o r > + 
+         < I R S 1 0 9 9 F o r m > + 
+             < F o r m D e s c r i p t i o n > F o r m D e s c r i p t i o n < / F o r m D e s c r i p t i o n > + 
+             < F o r m N a m e > F o r m N a m e < / F o r m N a m e > + 
+         < / I R S 1 0 9 9 F o r m > + 
+         < I R S 1 0 9 9 F o r m I n s t r u c t i o n > + 
+             < I n s t r u c t i o n _ D e s c r i p t i o n > I n s t r u c t i o n _ D e s c r i p t i o n < / I n s t r u c t i o n _ D e s c r i p t i o n > + 
+             < I n s t r u c t i o n _ H e a d e r > I n s t r u c t i o n _ H e a d e r < / I n s t r u c t i o n _ H e a d e r > + 
+         < / I R S 1 0 9 9 F o r m I n s t r u c t i o n > + 
+     < / I R S 1 0 9 9 F o r m D o c H e a d e r > + 
+ < / N a v W o r d R e p o r t X m l P a r t > 
+</file>
+
+<file path=customXml/item2.xml><?xml version="1.0" encoding="utf-8"?>
 <b:Sources xmlns:b="http://schemas.openxmlformats.org/officeDocument/2006/bibliography" xmlns="http://schemas.openxmlformats.org/officeDocument/2006/bibliography" SelectedStyle="\APASixthEditionOfficeOnline.xsl" StyleName="APA" Version="6"/>
 </file>
 
-<file path=customXml/item3.xml>��< ? x m l   v e r s i o n = " 1 . 0 "   e n c o d i n g = " u t f - 1 6 " ? > - 
- < N a v W o r d R e p o r t X m l P a r t   x m l n s = " u r n : m i c r o s o f t - d y n a m i c s - n a v / r e p o r t s / I R S _ 1 0 9 9 _ P r i n t / 1 0 0 3 2 / " > - 
-     < B C R e p o r t I n f o r m a t i o n   x m l n s = " " > - 
-         < R e p o r t M e t a d a t a > - 
-             < E x t e n s i o n I D > E x t e n s i o n   I D < / E x t e n s i o n I D > - 
-             < E x t e n s i o n N a m e > E x t e n s i o n   n a m e < / E x t e n s i o n N a m e > - 
-             < E x t e n s i o n P u b l i s h e r > E x t e n s i o n   p u b l i s h e r < / E x t e n s i o n P u b l i s h e r > - 
-             < E x t e n s i o n V e r s i o n > E x t e n s i o n   v e r s i o n < / E x t e n s i o n V e r s i o n > - 
-             < R e p o r t I D > R e p o r t   I D < / R e p o r t I D > - 
-             < R e p o r t N a m e > R e p o r t   n a m e < / R e p o r t N a m e > - 
-             < A b o u t T h i s R e p o r t T i t l e > A b o u t   T h i s   R e p o r t   T i t l e < / A b o u t T h i s R e p o r t T i t l e > - 
-             < A b o u t T h i s R e p o r t T e x t > A b o u t   T h i s   R e p o r t   T e x t < / A b o u t T h i s R e p o r t T e x t > - 
-             < R e p o r t H e l p L i n k > R e p o r t   H e l p   L i n k < / R e p o r t H e l p L i n k > - 
-         < / R e p o r t M e t a d a t a > - 
-         < R e p o r t R e q u e s t > - 
-             < T e n a n t E n t r a I d > T e n a n t   E n t r a   I d < / T e n a n t E n t r a I d > - 
-             < E n v i r o n m e n t N a m e > E n v i r o n m e n t   n a m e < / E n v i r o n m e n t N a m e > - 
-             < E n v i r o n m e n t T y p e > E n v i r o n m e n t   t y p e < / E n v i r o n m e n t T y p e > - 
-             < C o m p a n y N a m e > C o m p a n y   n a m e < / C o m p a n y N a m e > - 
-             < C o m p a n y I d > C o m p a n y   I d < / C o m p a n y I d > - 
-             < U s e r N a m e > U s e r   n a m e < / U s e r N a m e > - 
-             < D a t e A n d T i m e > D a t e   a n d   t i m e < / D a t e A n d T i m e > - 
-             < L a n g u a g e > L a n g u a g e < / L a n g u a g e > - 
-             < F o r m a t R e g i o n > F o r m a t   R e g i o n < / F o r m a t R e g i o n > - 
-             < D a t e T i m e V a l u e s > - 
-                 < Y e a r > Y e a r < / Y e a r > - 
-                 < M o n t h N u m b e r > M o n t h   n u m b e r < / M o n t h N u m b e r > - 
-                 < D a y N u m b e r > D a y   n u m b e r < / D a y N u m b e r > - 
-                 < H o u r > H o u r < / H o u r > - 
-                 < M i n u t e > M i n u t e < / M i n u t e > - 
-             < / D a t e T i m e V a l u e s > - 
-         < / R e p o r t R e q u e s t > - 
-     < / B C R e p o r t I n f o r m a t i o n > - 
-     < I R S 1 0 9 9 F o r m D o c H e a d e r > - 
-         < C o m p a n y _ A d d r e s s > C o m p a n y _ A d d r e s s < / C o m p a n y _ A d d r e s s > - 
-         < C o m p a n y _ C i t y > C o m p a n y _ C i t y < / C o m p a n y _ C i t y > - 
-         < C o m p a n y _ C o u n t r y > C o m p a n y _ C o u n t r y < / C o m p a n y _ C o u n t r y > - 
-         < C o m p a n y _ C o u n t y > C o m p a n y _ C o u n t y < / C o m p a n y _ C o u n t y > - 
-         < C o m p a n y _ F e d e r a l I D > C o m p a n y _ F e d e r a l I D < / C o m p a n y _ F e d e r a l I D > - 
-         < C o m p a n y _ N a m e > C o m p a n y _ N a m e < / C o m p a n y _ N a m e > - 
-         < C o m p a n y _ P h o n e N o > C o m p a n y _ P h o n e N o < / C o m p a n y _ P h o n e N o > - 
-         < C o m p a n y _ P o s t _ C o d e > C o m p a n y _ P o s t _ C o d e < / C o m p a n y _ P o s t _ C o d e > - 
-         < F o r m _ N o > F o r m _ N o < / F o r m _ N o > - 
-         < I D > I D < / I D > - 
-         < P e r i o d _ N o > P e r i o d _ N o < / P e r i o d _ N o > - 
-         < R e p o r t _ T y p e > R e p o r t _ T y p e < / R e p o r t _ T y p e > - 
-         < R e p o r t _ Y e a r > R e p o r t _ Y e a r < / R e p o r t _ Y e a r > - 
-         < V e n d o r _ N o > V e n d o r _ N o < / V e n d o r _ N o > - 
-         < I R S 1 0 9 9 R e p o r t L i n e > - 
-             < L i n e _ N a m e > L i n e _ N a m e < / L i n e _ N a m e > - 
-             < L i n e _ N o > L i n e _ N o < / L i n e _ N o > - 
-             < L i n e _ V a l u e > L i n e _ V a l u e < / L i n e _ V a l u e > - 
-         < / I R S 1 0 9 9 R e p o r t L i n e > - 
-         < V e n d o r > - 
-             < V e n d o r _ A d d r e s s > V e n d o r _ A d d r e s s < / V e n d o r _ A d d r e s s > - 
-             < V e n d o r _ B a n k A c c o u n t N o > V e n d o r _ B a n k A c c o u n t N o < / V e n d o r _ B a n k A c c o u n t N o > - 
-             < V e n d o r _ C i t y > V e n d o r _ C i t y < / V e n d o r _ C i t y > - 
-             < V e n d o r _ C o u n t r y > V e n d o r _ C o u n t r y < / V e n d o r _ C o u n t r y > - 
-             < V e n d o r _ C o u n t y > V e n d o r _ C o u n t y < / V e n d o r _ C o u n t y > - 
-             < V e n d o r _ F A T C A _ R e q u i r m e n t > V e n d o r _ F A T C A _ R e q u i r m e n t < / V e n d o r _ F A T C A _ R e q u i r m e n t > - 
-             < V e n d o r _ F e d e r a l I D > V e n d o r _ F e d e r a l I D < / V e n d o r _ F e d e r a l I D > - 
-             < V e n d o r _ N a m e > V e n d o r _ N a m e < / V e n d o r _ N a m e > - 
-             < V e n d o r _ P o s t _ C o d e > V e n d o r _ P o s t _ C o d e < / V e n d o r _ P o s t _ C o d e > - 
-         < / V e n d o r > - 
-         < I R S 1 0 9 9 F o r m > - 
-             < F o r m D e s c r i p t i o n > F o r m D e s c r i p t i o n < / F o r m D e s c r i p t i o n > - 
-             < F o r m N a m e > F o r m N a m e < / F o r m N a m e > - 
-         < / I R S 1 0 9 9 F o r m > - 
-         < I R S 1 0 9 9 F o r m I n s t r u c t i o n > - 
-             < I n s t r u c t i o n _ D e s c r i p t i o n > I n s t r u c t i o n _ D e s c r i p t i o n < / I n s t r u c t i o n _ D e s c r i p t i o n > - 
-             < I n s t r u c t i o n _ H e a d e r > I n s t r u c t i o n _ H e a d e r < / I n s t r u c t i o n _ H e a d e r > - 
-         < / I R S 1 0 9 9 F o r m I n s t r u c t i o n > - 
-     < / I R S 1 0 9 9 F o r m D o c H e a d e r > - 
- < / N a v W o r d R e p o r t X m l P a r t > 
+<file path=customXml/itemProps1.xml><?xml version="1.0" encoding="utf-8"?>
+<ds:datastoreItem xmlns:ds="http://schemas.openxmlformats.org/officeDocument/2006/customXml" ds:itemID="{03CB2D09-9997-4BB6-BF8F-A0BB52CD22E1}">
+  <ds:schemaRefs>
+    <ds:schemaRef ds:uri="urn:microsoft-dynamics-nav/reports/IRS_1099_Print/10032/"/>
+  </ds:schemaRefs>
+</ds:datastoreItem>
 </file>
 
-<file path=customXml/itemProps1.xml><?xml version="1.0" encoding="utf-8"?>
+<file path=customXml/itemProps2.xml><?xml version="1.0" encoding="utf-8"?>
 <ds:datastoreItem xmlns:ds="http://schemas.openxmlformats.org/officeDocument/2006/customXml" ds:itemID="{8BC285C8-3924-434D-95A4-22749E1174EA}">
   <ds:schemaRefs>
     <ds:schemaRef ds:uri="http://schemas.openxmlformats.org/officeDocument/2006/bibliography"/>

</xml_diff>